<commit_message>
Atualizações do 3 torneio
</commit_message>
<xml_diff>
--- a/Dados/Galeria de Torneios FIFA UERN 1.docx
+++ b/Dados/Galeria de Torneios FIFA UERN 1.docx
@@ -8,8 +8,8 @@
         <w:rPr>
           <w:rFonts w:ascii="Algerian" w:eastAsia="Times New Roman" w:hAnsi="Algerian"/>
           <w:color w:val="000000" w:themeColor="text1"/>
-          <w:sz w:val="48"/>
-          <w:szCs w:val="48"/>
+          <w:sz w:val="20"/>
+          <w:szCs w:val="20"/>
           <w:shd w:val="clear" w:color="auto" w:fill="FFFFFF"/>
         </w:rPr>
       </w:pPr>
@@ -19,8 +19,8 @@
         <w:rPr>
           <w:rFonts w:ascii="Algerian" w:eastAsia="Times New Roman" w:hAnsi="Algerian"/>
           <w:color w:val="000000" w:themeColor="text1"/>
-          <w:sz w:val="48"/>
-          <w:szCs w:val="48"/>
+          <w:sz w:val="20"/>
+          <w:szCs w:val="20"/>
           <w:highlight w:val="yellow"/>
           <w:shd w:val="clear" w:color="auto" w:fill="FFFFFF"/>
         </w:rPr>
@@ -30,8 +30,8 @@
         <w:rPr>
           <w:rFonts w:ascii="Algerian" w:eastAsia="Times New Roman" w:hAnsi="Algerian"/>
           <w:color w:val="000000" w:themeColor="text1"/>
-          <w:sz w:val="48"/>
-          <w:szCs w:val="48"/>
+          <w:sz w:val="20"/>
+          <w:szCs w:val="20"/>
           <w:highlight w:val="yellow"/>
           <w:shd w:val="clear" w:color="auto" w:fill="FFFFFF"/>
         </w:rPr>
@@ -41,8 +41,8 @@
         <w:rPr>
           <w:rFonts w:ascii="Algerian" w:eastAsia="Times New Roman" w:hAnsi="Algerian"/>
           <w:color w:val="000000" w:themeColor="text1"/>
-          <w:sz w:val="48"/>
-          <w:szCs w:val="48"/>
+          <w:sz w:val="20"/>
+          <w:szCs w:val="20"/>
           <w:highlight w:val="yellow"/>
           <w:shd w:val="clear" w:color="auto" w:fill="FFFFFF"/>
         </w:rPr>
@@ -52,8 +52,8 @@
         <w:rPr>
           <w:rFonts w:ascii="Algerian" w:eastAsia="Times New Roman" w:hAnsi="Algerian"/>
           <w:color w:val="000000" w:themeColor="text1"/>
-          <w:sz w:val="48"/>
-          <w:szCs w:val="48"/>
+          <w:sz w:val="20"/>
+          <w:szCs w:val="20"/>
           <w:highlight w:val="yellow"/>
           <w:shd w:val="clear" w:color="auto" w:fill="FFFFFF"/>
         </w:rPr>
@@ -63,8 +63,8 @@
         <w:rPr>
           <w:rFonts w:ascii="Algerian" w:eastAsia="Times New Roman" w:hAnsi="Algerian"/>
           <w:color w:val="000000" w:themeColor="text1"/>
-          <w:sz w:val="48"/>
-          <w:szCs w:val="48"/>
+          <w:sz w:val="20"/>
+          <w:szCs w:val="20"/>
           <w:highlight w:val="yellow"/>
           <w:shd w:val="clear" w:color="auto" w:fill="FFFFFF"/>
         </w:rPr>
@@ -74,25 +74,13 @@
         <w:rPr>
           <w:rFonts w:ascii="Algerian" w:eastAsia="Times New Roman" w:hAnsi="Algerian"/>
           <w:color w:val="000000" w:themeColor="text1"/>
-          <w:sz w:val="48"/>
-          <w:szCs w:val="48"/>
+          <w:sz w:val="20"/>
+          <w:szCs w:val="20"/>
           <w:highlight w:val="yellow"/>
           <w:shd w:val="clear" w:color="auto" w:fill="FFFFFF"/>
         </w:rPr>
         <w:t>)</w:t>
       </w:r>
-    </w:p>
-    <w:p>
-      <w:pPr>
-        <w:jc w:val="center"/>
-        <w:rPr>
-          <w:rFonts w:ascii="Algerian" w:eastAsia="Times New Roman" w:hAnsi="Algerian"/>
-          <w:color w:val="000000" w:themeColor="text1"/>
-          <w:sz w:val="48"/>
-          <w:szCs w:val="48"/>
-          <w:shd w:val="clear" w:color="auto" w:fill="FFFFFF"/>
-        </w:rPr>
-      </w:pPr>
     </w:p>
     <w:p>
       <w:pPr>
@@ -213,7 +201,35 @@
           <w:u w:val="single"/>
           <w:shd w:val="clear" w:color="auto" w:fill="FFFFFF"/>
         </w:rPr>
-        <w:t>(14/07/19)</w:t>
+        <w:t>(14/0</w:t>
+      </w:r>
+      <w:r>
+        <w:rPr>
+          <w:rFonts w:ascii="Algerian" w:eastAsia="Times New Roman" w:hAnsi="Algerian"/>
+          <w:b/>
+          <w:bCs/>
+          <w:color w:val="000000" w:themeColor="text1"/>
+          <w:sz w:val="48"/>
+          <w:szCs w:val="48"/>
+          <w:u w:val="single"/>
+          <w:shd w:val="clear" w:color="auto" w:fill="FFFFFF"/>
+        </w:rPr>
+        <w:t>9</w:t>
+      </w:r>
+      <w:bookmarkStart w:id="1" w:name="_GoBack"/>
+      <w:bookmarkEnd w:id="1"/>
+      <w:r>
+        <w:rPr>
+          <w:rFonts w:ascii="Algerian" w:eastAsia="Times New Roman" w:hAnsi="Algerian"/>
+          <w:b/>
+          <w:bCs/>
+          <w:color w:val="000000" w:themeColor="text1"/>
+          <w:sz w:val="48"/>
+          <w:szCs w:val="48"/>
+          <w:u w:val="single"/>
+          <w:shd w:val="clear" w:color="auto" w:fill="FFFFFF"/>
+        </w:rPr>
+        <w:t>/19)</w:t>
       </w:r>
     </w:p>
     <w:p>
@@ -390,7 +406,27 @@
           <w:szCs w:val="36"/>
           <w:shd w:val="clear" w:color="auto" w:fill="FFFFFF"/>
         </w:rPr>
-        <w:t>Bayer Leverkusen</w:t>
+        <w:t xml:space="preserve">Bayer </w:t>
+      </w:r>
+      <w:r>
+        <w:rPr>
+          <w:rFonts w:ascii="Consolas" w:eastAsia="Times New Roman" w:hAnsi="Consolas"/>
+          <w:color w:val="000000" w:themeColor="text1"/>
+          <w:sz w:val="36"/>
+          <w:szCs w:val="36"/>
+          <w:shd w:val="clear" w:color="auto" w:fill="FFFFFF"/>
+        </w:rPr>
+        <w:t xml:space="preserve">04 </w:t>
+      </w:r>
+      <w:r>
+        <w:rPr>
+          <w:rFonts w:ascii="Consolas" w:eastAsia="Times New Roman" w:hAnsi="Consolas"/>
+          <w:color w:val="000000" w:themeColor="text1"/>
+          <w:sz w:val="36"/>
+          <w:szCs w:val="36"/>
+          <w:shd w:val="clear" w:color="auto" w:fill="FFFFFF"/>
+        </w:rPr>
+        <w:t>Leverkusen</w:t>
       </w:r>
       <w:r>
         <w:rPr>
@@ -446,21 +482,7 @@
           <w:u w:val="single"/>
           <w:shd w:val="clear" w:color="auto" w:fill="FFFFFF"/>
         </w:rPr>
-        <w:t>Melhor jogador da competiçã</w:t>
-      </w:r>
-      <w:bookmarkStart w:id="1" w:name="_GoBack"/>
-      <w:bookmarkEnd w:id="1"/>
-      <w:r>
-        <w:rPr>
-          <w:rFonts w:ascii="Consolas" w:eastAsia="Times New Roman" w:hAnsi="Consolas"/>
-          <w:i/>
-          <w:color w:val="000000" w:themeColor="text1"/>
-          <w:sz w:val="36"/>
-          <w:szCs w:val="36"/>
-          <w:u w:val="single"/>
-          <w:shd w:val="clear" w:color="auto" w:fill="FFFFFF"/>
-        </w:rPr>
-        <w:t>o:</w:t>
+        <w:t>Melhor jogador da competição:</w:t>
       </w:r>
     </w:p>
     <w:p>
@@ -535,7 +557,6 @@
         </w:rPr>
         <w:t xml:space="preserve"> </w:t>
       </w:r>
-      <w:proofErr w:type="spellStart"/>
       <w:r>
         <w:rPr>
           <w:rFonts w:ascii="Consolas" w:eastAsia="Times New Roman" w:hAnsi="Consolas"/>
@@ -548,7 +569,6 @@
         </w:rPr>
         <w:t>Pavón</w:t>
       </w:r>
-      <w:proofErr w:type="spellEnd"/>
       <w:r>
         <w:rPr>
           <w:rFonts w:ascii="Consolas" w:eastAsia="Times New Roman" w:hAnsi="Consolas"/>
@@ -580,7 +600,27 @@
           <w:szCs w:val="36"/>
           <w:shd w:val="clear" w:color="auto" w:fill="FFFFFF"/>
         </w:rPr>
-        <w:t>Bayer Leverkusen</w:t>
+        <w:t xml:space="preserve">Bayer </w:t>
+      </w:r>
+      <w:r>
+        <w:rPr>
+          <w:rFonts w:ascii="Consolas" w:eastAsia="Times New Roman" w:hAnsi="Consolas"/>
+          <w:color w:val="000000" w:themeColor="text1"/>
+          <w:sz w:val="36"/>
+          <w:szCs w:val="36"/>
+          <w:shd w:val="clear" w:color="auto" w:fill="FFFFFF"/>
+        </w:rPr>
+        <w:t xml:space="preserve">04 </w:t>
+      </w:r>
+      <w:r>
+        <w:rPr>
+          <w:rFonts w:ascii="Consolas" w:eastAsia="Times New Roman" w:hAnsi="Consolas"/>
+          <w:color w:val="000000" w:themeColor="text1"/>
+          <w:sz w:val="36"/>
+          <w:szCs w:val="36"/>
+          <w:shd w:val="clear" w:color="auto" w:fill="FFFFFF"/>
+        </w:rPr>
+        <w:t>Leverkusen</w:t>
       </w:r>
       <w:r>
         <w:rPr>
@@ -614,17 +654,6 @@
         </w:rPr>
         <w:t>)</w:t>
       </w:r>
-    </w:p>
-    <w:p>
-      <w:pPr>
-        <w:rPr>
-          <w:rFonts w:ascii="Consolas" w:eastAsia="Times New Roman" w:hAnsi="Consolas"/>
-          <w:color w:val="000000" w:themeColor="text1"/>
-          <w:sz w:val="36"/>
-          <w:szCs w:val="36"/>
-          <w:shd w:val="clear" w:color="auto" w:fill="FFFFFF"/>
-        </w:rPr>
-      </w:pPr>
     </w:p>
     <w:p>
       <w:pPr>
@@ -693,7 +722,7 @@
           <w:u w:val="single"/>
           <w:shd w:val="clear" w:color="auto" w:fill="FFFFFF"/>
         </w:rPr>
-        <w:t>2</w:t>
+        <w:t>2° Torneio UERN de FIFA</w:t>
       </w:r>
       <w:r>
         <w:rPr>
@@ -706,7 +735,7 @@
           <w:u w:val="single"/>
           <w:shd w:val="clear" w:color="auto" w:fill="FFFFFF"/>
         </w:rPr>
-        <w:t>° Torneio UERN de FIFA</w:t>
+        <w:t xml:space="preserve"> </w:t>
       </w:r>
       <w:r>
         <w:rPr>
@@ -719,7 +748,7 @@
           <w:u w:val="single"/>
           <w:shd w:val="clear" w:color="auto" w:fill="FFFFFF"/>
         </w:rPr>
-        <w:t xml:space="preserve"> </w:t>
+        <w:t>(28/0</w:t>
       </w:r>
       <w:r>
         <w:rPr>
@@ -732,7 +761,7 @@
           <w:u w:val="single"/>
           <w:shd w:val="clear" w:color="auto" w:fill="FFFFFF"/>
         </w:rPr>
-        <w:t>(</w:t>
+        <w:t>9</w:t>
       </w:r>
       <w:r>
         <w:rPr>
@@ -745,20 +774,7 @@
           <w:u w:val="single"/>
           <w:shd w:val="clear" w:color="auto" w:fill="FFFFFF"/>
         </w:rPr>
-        <w:t>28</w:t>
-      </w:r>
-      <w:r>
-        <w:rPr>
-          <w:rFonts w:ascii="Algerian" w:eastAsia="Times New Roman" w:hAnsi="Algerian"/>
-          <w:b/>
-          <w:bCs/>
-          <w:color w:val="000000" w:themeColor="text1"/>
-          <w:sz w:val="48"/>
-          <w:szCs w:val="48"/>
-          <w:u w:val="single"/>
-          <w:shd w:val="clear" w:color="auto" w:fill="FFFFFF"/>
-        </w:rPr>
-        <w:t>/07/19)</w:t>
+        <w:t>/19)</w:t>
       </w:r>
     </w:p>
     <w:p>
@@ -901,131 +917,31 @@
           <w:szCs w:val="36"/>
           <w:shd w:val="clear" w:color="auto" w:fill="FFFFFF"/>
         </w:rPr>
-        <w:t>(</w:t>
-      </w:r>
-      <w:r>
-        <w:rPr>
-          <w:rFonts w:ascii="Consolas" w:eastAsia="Times New Roman" w:hAnsi="Consolas"/>
-          <w:color w:val="000000" w:themeColor="text1"/>
-          <w:sz w:val="36"/>
-          <w:szCs w:val="36"/>
-          <w:shd w:val="clear" w:color="auto" w:fill="FFFFFF"/>
-        </w:rPr>
-        <w:t>Marcos</w:t>
-      </w:r>
-      <w:r>
-        <w:rPr>
-          <w:rFonts w:ascii="Consolas" w:eastAsia="Times New Roman" w:hAnsi="Consolas"/>
-          <w:color w:val="000000" w:themeColor="text1"/>
-          <w:sz w:val="36"/>
-          <w:szCs w:val="36"/>
-          <w:shd w:val="clear" w:color="auto" w:fill="FFFFFF"/>
-        </w:rPr>
-        <w:t>)</w:t>
-      </w:r>
-    </w:p>
-    <w:p>
-      <w:r>
-        <w:rPr>
-          <w:rFonts w:ascii="Consolas" w:eastAsia="Times New Roman" w:hAnsi="Consolas"/>
-          <w:color w:val="000000" w:themeColor="text1"/>
-          <w:sz w:val="36"/>
-          <w:szCs w:val="36"/>
-          <w:shd w:val="clear" w:color="auto" w:fill="FFFFFF"/>
-        </w:rPr>
-        <w:t xml:space="preserve">Vice: </w:t>
-      </w:r>
-      <w:r>
-        <w:rPr>
-          <w:rFonts w:ascii="Consolas" w:eastAsia="Times New Roman" w:hAnsi="Consolas"/>
-          <w:color w:val="000000" w:themeColor="text1"/>
-          <w:sz w:val="36"/>
-          <w:szCs w:val="36"/>
-          <w:shd w:val="clear" w:color="auto" w:fill="FFFFFF"/>
-        </w:rPr>
-        <w:t>Milan</w:t>
-      </w:r>
-      <w:r>
-        <w:rPr>
-          <w:rFonts w:ascii="Consolas" w:eastAsia="Times New Roman" w:hAnsi="Consolas"/>
-          <w:color w:val="000000" w:themeColor="text1"/>
-          <w:sz w:val="36"/>
-          <w:szCs w:val="36"/>
-          <w:shd w:val="clear" w:color="auto" w:fill="FFFFFF"/>
-        </w:rPr>
-        <w:t xml:space="preserve"> (</w:t>
-      </w:r>
-      <w:r>
-        <w:rPr>
-          <w:rFonts w:ascii="Consolas" w:eastAsia="Times New Roman" w:hAnsi="Consolas"/>
-          <w:color w:val="000000" w:themeColor="text1"/>
-          <w:sz w:val="36"/>
-          <w:szCs w:val="36"/>
-          <w:shd w:val="clear" w:color="auto" w:fill="FFFFFF"/>
-        </w:rPr>
-        <w:t>Allyson</w:t>
-      </w:r>
-      <w:r>
-        <w:rPr>
-          <w:rFonts w:ascii="Consolas" w:eastAsia="Times New Roman" w:hAnsi="Consolas"/>
-          <w:color w:val="000000" w:themeColor="text1"/>
-          <w:sz w:val="36"/>
-          <w:szCs w:val="36"/>
-          <w:shd w:val="clear" w:color="auto" w:fill="FFFFFF"/>
-        </w:rPr>
-        <w:t>)</w:t>
-      </w:r>
-    </w:p>
-    <w:p>
-      <w:r>
-        <w:rPr>
-          <w:rFonts w:ascii="Consolas" w:eastAsia="Times New Roman" w:hAnsi="Consolas"/>
-          <w:color w:val="000000" w:themeColor="text1"/>
-          <w:sz w:val="36"/>
-          <w:szCs w:val="36"/>
-          <w:shd w:val="clear" w:color="auto" w:fill="FFFFFF"/>
-        </w:rPr>
-        <w:t xml:space="preserve">Terceiro: </w:t>
-      </w:r>
-      <w:r>
-        <w:rPr>
-          <w:rFonts w:ascii="Consolas" w:eastAsia="Times New Roman" w:hAnsi="Consolas"/>
-          <w:color w:val="000000" w:themeColor="text1"/>
-          <w:sz w:val="36"/>
-          <w:szCs w:val="36"/>
-          <w:shd w:val="clear" w:color="auto" w:fill="FFFFFF"/>
-        </w:rPr>
-        <w:t>Arsenal</w:t>
-      </w:r>
-      <w:r>
-        <w:rPr>
-          <w:rFonts w:ascii="Consolas" w:eastAsia="Times New Roman" w:hAnsi="Consolas"/>
-          <w:color w:val="000000" w:themeColor="text1"/>
-          <w:sz w:val="36"/>
-          <w:szCs w:val="36"/>
-          <w:shd w:val="clear" w:color="auto" w:fill="FFFFFF"/>
-        </w:rPr>
-        <w:t xml:space="preserve"> (</w:t>
-      </w:r>
-      <w:r>
-        <w:rPr>
-          <w:rFonts w:ascii="Consolas" w:eastAsia="Times New Roman" w:hAnsi="Consolas"/>
-          <w:color w:val="000000" w:themeColor="text1"/>
-          <w:sz w:val="36"/>
-          <w:szCs w:val="36"/>
-          <w:shd w:val="clear" w:color="auto" w:fill="FFFFFF"/>
-        </w:rPr>
-        <w:t>Eudivan</w:t>
-      </w:r>
-      <w:r>
-        <w:rPr>
-          <w:rFonts w:ascii="Consolas" w:eastAsia="Times New Roman" w:hAnsi="Consolas"/>
-          <w:color w:val="000000" w:themeColor="text1"/>
-          <w:sz w:val="36"/>
-          <w:szCs w:val="36"/>
-          <w:shd w:val="clear" w:color="auto" w:fill="FFFFFF"/>
-        </w:rPr>
-        <w:t xml:space="preserve">) </w:t>
+        <w:t>(Marcos)</w:t>
+      </w:r>
+    </w:p>
+    <w:p>
+      <w:r>
+        <w:rPr>
+          <w:rFonts w:ascii="Consolas" w:eastAsia="Times New Roman" w:hAnsi="Consolas"/>
+          <w:color w:val="000000" w:themeColor="text1"/>
+          <w:sz w:val="36"/>
+          <w:szCs w:val="36"/>
+          <w:shd w:val="clear" w:color="auto" w:fill="FFFFFF"/>
+        </w:rPr>
+        <w:t>Vice: Milan (Allyson)</w:t>
+      </w:r>
+    </w:p>
+    <w:p>
+      <w:r>
+        <w:rPr>
+          <w:rFonts w:ascii="Consolas" w:eastAsia="Times New Roman" w:hAnsi="Consolas"/>
+          <w:color w:val="000000" w:themeColor="text1"/>
+          <w:sz w:val="36"/>
+          <w:szCs w:val="36"/>
+          <w:shd w:val="clear" w:color="auto" w:fill="FFFFFF"/>
+        </w:rPr>
+        <w:t xml:space="preserve">Terceiro: Arsenal (Eudivan) </w:t>
       </w:r>
     </w:p>
     <w:p>
@@ -1112,19 +1028,525 @@
           <w:szCs w:val="36"/>
           <w:shd w:val="clear" w:color="auto" w:fill="FFFFFF"/>
         </w:rPr>
+        <w:t xml:space="preserve"> Piatek </w:t>
+      </w:r>
+      <w:r>
+        <w:rPr>
+          <w:rFonts w:ascii="Consolas" w:eastAsia="Times New Roman" w:hAnsi="Consolas"/>
+          <w:bCs/>
+          <w:color w:val="000000" w:themeColor="text1"/>
+          <w:sz w:val="36"/>
+          <w:szCs w:val="36"/>
+          <w:shd w:val="clear" w:color="auto" w:fill="FFFFFF"/>
+        </w:rPr>
+        <w:t>(</w:t>
+      </w:r>
+      <w:r>
+        <w:rPr>
+          <w:rFonts w:ascii="Consolas" w:eastAsia="Times New Roman" w:hAnsi="Consolas"/>
+          <w:color w:val="000000" w:themeColor="text1"/>
+          <w:sz w:val="36"/>
+          <w:szCs w:val="36"/>
+          <w:shd w:val="clear" w:color="auto" w:fill="FFFFFF"/>
+        </w:rPr>
+        <w:t>Barcelona</w:t>
+      </w:r>
+      <w:r>
+        <w:rPr>
+          <w:rFonts w:ascii="Consolas" w:eastAsia="Times New Roman" w:hAnsi="Consolas"/>
+          <w:bCs/>
+          <w:color w:val="000000" w:themeColor="text1"/>
+          <w:sz w:val="36"/>
+          <w:szCs w:val="36"/>
+          <w:shd w:val="clear" w:color="auto" w:fill="FFFFFF"/>
+        </w:rPr>
+        <w:t xml:space="preserve"> / Marcos</w:t>
+      </w:r>
+      <w:r>
+        <w:rPr>
+          <w:rFonts w:ascii="Consolas" w:eastAsia="Times New Roman" w:hAnsi="Consolas"/>
+          <w:color w:val="000000" w:themeColor="text1"/>
+          <w:sz w:val="36"/>
+          <w:szCs w:val="36"/>
+          <w:shd w:val="clear" w:color="auto" w:fill="FFFFFF"/>
+        </w:rPr>
+        <w:t>)</w:t>
+      </w:r>
+    </w:p>
+    <w:p>
+      <w:pPr>
+        <w:rPr>
+          <w:u w:val="single"/>
+        </w:rPr>
+      </w:pPr>
+      <w:r>
+        <w:rPr>
+          <w:noProof/>
+        </w:rPr>
+        <w:drawing>
+          <wp:anchor distT="0" distB="0" distL="0" distR="0" simplePos="0" relativeHeight="251675648" behindDoc="0" locked="0" layoutInCell="1" allowOverlap="1" wp14:anchorId="2943B7AA" wp14:editId="25E9ACBB">
+            <wp:simplePos x="0" y="0"/>
+            <wp:positionH relativeFrom="column">
+              <wp:align>right</wp:align>
+            </wp:positionH>
+            <wp:positionV relativeFrom="paragraph">
+              <wp:posOffset>84455</wp:posOffset>
+            </wp:positionV>
+            <wp:extent cx="683895" cy="1583690"/>
+            <wp:effectExtent l="0" t="0" r="0" b="0"/>
+            <wp:wrapSquare wrapText="largest"/>
+            <wp:docPr id="2" name="Figura13"/>
+            <wp:cNvGraphicFramePr>
+              <a:graphicFrameLocks xmlns:a="http://schemas.openxmlformats.org/drawingml/2006/main" noChangeAspect="1"/>
+            </wp:cNvGraphicFramePr>
+            <a:graphic xmlns:a="http://schemas.openxmlformats.org/drawingml/2006/main">
+              <a:graphicData uri="http://schemas.openxmlformats.org/drawingml/2006/picture">
+                <pic:pic xmlns:pic="http://schemas.openxmlformats.org/drawingml/2006/picture">
+                  <pic:nvPicPr>
+                    <pic:cNvPr id="13" name="Figura13"/>
+                    <pic:cNvPicPr>
+                      <a:picLocks noChangeAspect="1" noChangeArrowheads="1"/>
+                    </pic:cNvPicPr>
+                  </pic:nvPicPr>
+                  <pic:blipFill>
+                    <a:blip r:embed="rId4"/>
+                    <a:stretch>
+                      <a:fillRect/>
+                    </a:stretch>
+                  </pic:blipFill>
+                  <pic:spPr bwMode="auto">
+                    <a:xfrm>
+                      <a:off x="0" y="0"/>
+                      <a:ext cx="683895" cy="1583690"/>
+                    </a:xfrm>
+                    <a:prstGeom prst="rect">
+                      <a:avLst/>
+                    </a:prstGeom>
+                  </pic:spPr>
+                </pic:pic>
+              </a:graphicData>
+            </a:graphic>
+          </wp:anchor>
+        </w:drawing>
+      </w:r>
+      <w:r>
+        <w:rPr>
+          <w:rFonts w:ascii="Algerian" w:eastAsia="Times New Roman" w:hAnsi="Algerian"/>
+          <w:b/>
+          <w:bCs/>
+          <w:color w:val="000000" w:themeColor="text1"/>
+          <w:sz w:val="48"/>
+          <w:szCs w:val="48"/>
+          <w:u w:val="single"/>
+          <w:shd w:val="clear" w:color="auto" w:fill="FFFFFF"/>
+        </w:rPr>
+        <w:t>3</w:t>
+      </w:r>
+      <w:r>
+        <w:rPr>
+          <w:rFonts w:ascii="Algerian" w:eastAsia="Times New Roman" w:hAnsi="Algerian"/>
+          <w:b/>
+          <w:bCs/>
+          <w:color w:val="000000" w:themeColor="text1"/>
+          <w:sz w:val="48"/>
+          <w:szCs w:val="48"/>
+          <w:u w:val="single"/>
+          <w:shd w:val="clear" w:color="auto" w:fill="FFFFFF"/>
+        </w:rPr>
+        <w:t>° Torneio UERN de FIFA (</w:t>
+      </w:r>
+      <w:r>
+        <w:rPr>
+          <w:rFonts w:ascii="Algerian" w:eastAsia="Times New Roman" w:hAnsi="Algerian"/>
+          <w:b/>
+          <w:bCs/>
+          <w:color w:val="000000" w:themeColor="text1"/>
+          <w:sz w:val="48"/>
+          <w:szCs w:val="48"/>
+          <w:u w:val="single"/>
+          <w:shd w:val="clear" w:color="auto" w:fill="FFFFFF"/>
+        </w:rPr>
+        <w:t>05</w:t>
+      </w:r>
+      <w:r>
+        <w:rPr>
+          <w:rFonts w:ascii="Algerian" w:eastAsia="Times New Roman" w:hAnsi="Algerian"/>
+          <w:b/>
+          <w:bCs/>
+          <w:color w:val="000000" w:themeColor="text1"/>
+          <w:sz w:val="48"/>
+          <w:szCs w:val="48"/>
+          <w:u w:val="single"/>
+          <w:shd w:val="clear" w:color="auto" w:fill="FFFFFF"/>
+        </w:rPr>
+        <w:t>/</w:t>
+      </w:r>
+      <w:r>
+        <w:rPr>
+          <w:rFonts w:ascii="Algerian" w:eastAsia="Times New Roman" w:hAnsi="Algerian"/>
+          <w:b/>
+          <w:bCs/>
+          <w:color w:val="000000" w:themeColor="text1"/>
+          <w:sz w:val="48"/>
+          <w:szCs w:val="48"/>
+          <w:u w:val="single"/>
+          <w:shd w:val="clear" w:color="auto" w:fill="FFFFFF"/>
+        </w:rPr>
+        <w:t>10</w:t>
+      </w:r>
+      <w:r>
+        <w:rPr>
+          <w:rFonts w:ascii="Algerian" w:eastAsia="Times New Roman" w:hAnsi="Algerian"/>
+          <w:b/>
+          <w:bCs/>
+          <w:color w:val="000000" w:themeColor="text1"/>
+          <w:sz w:val="48"/>
+          <w:szCs w:val="48"/>
+          <w:u w:val="single"/>
+          <w:shd w:val="clear" w:color="auto" w:fill="FFFFFF"/>
+        </w:rPr>
+        <w:t>/19)</w:t>
+      </w:r>
+    </w:p>
+    <w:p>
+      <w:pPr>
+        <w:spacing w:after="0"/>
+        <w:rPr>
+          <w:rFonts w:eastAsia="Times New Roman"/>
+          <w:b/>
+          <w:bCs/>
+          <w:color w:val="000000" w:themeColor="text1"/>
+          <w:highlight w:val="white"/>
+        </w:rPr>
+      </w:pPr>
+      <w:r>
+        <w:rPr>
+          <w:rFonts w:ascii="Consolas" w:eastAsia="Times New Roman" w:hAnsi="Consolas"/>
+          <w:noProof/>
+          <w:color w:val="000000" w:themeColor="text1"/>
+          <w:sz w:val="36"/>
+          <w:szCs w:val="36"/>
+          <w:highlight w:val="yellow"/>
+          <w:shd w:val="clear" w:color="auto" w:fill="FFFFFF"/>
+        </w:rPr>
+        <w:drawing>
+          <wp:anchor distT="0" distB="0" distL="114300" distR="114300" simplePos="0" relativeHeight="251677696" behindDoc="0" locked="0" layoutInCell="1" allowOverlap="1">
+            <wp:simplePos x="0" y="0"/>
+            <wp:positionH relativeFrom="column">
+              <wp:posOffset>1327785</wp:posOffset>
+            </wp:positionH>
+            <wp:positionV relativeFrom="paragraph">
+              <wp:posOffset>9525</wp:posOffset>
+            </wp:positionV>
+            <wp:extent cx="360000" cy="360000"/>
+            <wp:effectExtent l="0" t="0" r="2540" b="2540"/>
+            <wp:wrapSquare wrapText="bothSides"/>
+            <wp:docPr id="7" name="Imagem 7"/>
+            <wp:cNvGraphicFramePr>
+              <a:graphicFrameLocks xmlns:a="http://schemas.openxmlformats.org/drawingml/2006/main" noChangeAspect="1"/>
+            </wp:cNvGraphicFramePr>
+            <a:graphic xmlns:a="http://schemas.openxmlformats.org/drawingml/2006/main">
+              <a:graphicData uri="http://schemas.openxmlformats.org/drawingml/2006/picture">
+                <pic:pic xmlns:pic="http://schemas.openxmlformats.org/drawingml/2006/picture">
+                  <pic:nvPicPr>
+                    <pic:cNvPr id="0" name="Picture 1"/>
+                    <pic:cNvPicPr>
+                      <a:picLocks noChangeAspect="1" noChangeArrowheads="1"/>
+                    </pic:cNvPicPr>
+                  </pic:nvPicPr>
+                  <pic:blipFill>
+                    <a:blip r:embed="rId8" cstate="print">
+                      <a:extLst>
+                        <a:ext uri="{28A0092B-C50C-407E-A947-70E740481C1C}">
+                          <a14:useLocalDpi xmlns:a14="http://schemas.microsoft.com/office/drawing/2010/main" val="0"/>
+                        </a:ext>
+                      </a:extLst>
+                    </a:blip>
+                    <a:srcRect/>
+                    <a:stretch>
+                      <a:fillRect/>
+                    </a:stretch>
+                  </pic:blipFill>
+                  <pic:spPr bwMode="auto">
+                    <a:xfrm>
+                      <a:off x="0" y="0"/>
+                      <a:ext cx="360000" cy="360000"/>
+                    </a:xfrm>
+                    <a:prstGeom prst="rect">
+                      <a:avLst/>
+                    </a:prstGeom>
+                    <a:noFill/>
+                    <a:ln>
+                      <a:noFill/>
+                    </a:ln>
+                  </pic:spPr>
+                </pic:pic>
+              </a:graphicData>
+            </a:graphic>
+            <wp14:sizeRelH relativeFrom="margin">
+              <wp14:pctWidth>0</wp14:pctWidth>
+            </wp14:sizeRelH>
+            <wp14:sizeRelV relativeFrom="margin">
+              <wp14:pctHeight>0</wp14:pctHeight>
+            </wp14:sizeRelV>
+          </wp:anchor>
+        </w:drawing>
+      </w:r>
+    </w:p>
+    <w:p>
+      <w:pPr>
+        <w:rPr>
+          <w:rFonts w:ascii="Consolas" w:eastAsia="Times New Roman" w:hAnsi="Consolas"/>
+          <w:color w:val="000000" w:themeColor="text1"/>
+          <w:sz w:val="36"/>
+          <w:szCs w:val="36"/>
+          <w:highlight w:val="yellow"/>
+          <w:shd w:val="clear" w:color="auto" w:fill="FFFFFF"/>
+        </w:rPr>
+      </w:pPr>
+      <w:r>
+        <w:rPr>
+          <w:rFonts w:ascii="Consolas" w:eastAsia="Times New Roman" w:hAnsi="Consolas"/>
+          <w:color w:val="000000" w:themeColor="text1"/>
+          <w:sz w:val="36"/>
+          <w:szCs w:val="36"/>
+          <w:highlight w:val="yellow"/>
+          <w:shd w:val="clear" w:color="auto" w:fill="FFFFFF"/>
+        </w:rPr>
+        <w:t>Campeão:</w:t>
+      </w:r>
+    </w:p>
+    <w:p>
+      <w:r>
+        <w:rPr>
+          <w:rFonts w:ascii="Consolas" w:eastAsia="Times New Roman" w:hAnsi="Consolas"/>
+          <w:b/>
+          <w:bCs/>
+          <w:color w:val="00B0F0"/>
+          <w:sz w:val="36"/>
+          <w:szCs w:val="36"/>
+          <w:shd w:val="clear" w:color="auto" w:fill="FFFFFF"/>
+        </w:rPr>
+        <w:t>Manchester City</w:t>
+      </w:r>
+      <w:r>
+        <w:rPr>
+          <w:rFonts w:ascii="Consolas" w:eastAsia="Times New Roman" w:hAnsi="Consolas"/>
+          <w:color w:val="FF0000"/>
+          <w:sz w:val="36"/>
+          <w:szCs w:val="36"/>
+          <w:shd w:val="clear" w:color="auto" w:fill="FFFFFF"/>
+        </w:rPr>
         <w:t xml:space="preserve"> </w:t>
       </w:r>
       <w:r>
         <w:rPr>
           <w:rFonts w:ascii="Consolas" w:eastAsia="Times New Roman" w:hAnsi="Consolas"/>
-          <w:b/>
-          <w:bCs/>
-          <w:color w:val="000000" w:themeColor="text1"/>
-          <w:sz w:val="36"/>
-          <w:szCs w:val="36"/>
-          <w:shd w:val="clear" w:color="auto" w:fill="FFFFFF"/>
-        </w:rPr>
-        <w:t>Piatek</w:t>
+          <w:color w:val="000000" w:themeColor="text1"/>
+          <w:sz w:val="36"/>
+          <w:szCs w:val="36"/>
+          <w:shd w:val="clear" w:color="auto" w:fill="FFFFFF"/>
+        </w:rPr>
+        <w:t>(</w:t>
+      </w:r>
+      <w:r>
+        <w:rPr>
+          <w:rFonts w:ascii="Consolas" w:eastAsia="Times New Roman" w:hAnsi="Consolas"/>
+          <w:color w:val="000000" w:themeColor="text1"/>
+          <w:sz w:val="36"/>
+          <w:szCs w:val="36"/>
+          <w:shd w:val="clear" w:color="auto" w:fill="FFFFFF"/>
+        </w:rPr>
+        <w:t>Fernandinho</w:t>
+      </w:r>
+      <w:r>
+        <w:rPr>
+          <w:rFonts w:ascii="Consolas" w:eastAsia="Times New Roman" w:hAnsi="Consolas"/>
+          <w:color w:val="000000" w:themeColor="text1"/>
+          <w:sz w:val="36"/>
+          <w:szCs w:val="36"/>
+          <w:shd w:val="clear" w:color="auto" w:fill="FFFFFF"/>
+        </w:rPr>
+        <w:t>)</w:t>
+      </w:r>
+    </w:p>
+    <w:p>
+      <w:r>
+        <w:rPr>
+          <w:rFonts w:ascii="Consolas" w:eastAsia="Times New Roman" w:hAnsi="Consolas"/>
+          <w:color w:val="000000" w:themeColor="text1"/>
+          <w:sz w:val="36"/>
+          <w:szCs w:val="36"/>
+          <w:shd w:val="clear" w:color="auto" w:fill="FFFFFF"/>
+        </w:rPr>
+        <w:t xml:space="preserve">Vice: </w:t>
+      </w:r>
+      <w:r>
+        <w:rPr>
+          <w:rFonts w:ascii="Consolas" w:eastAsia="Times New Roman" w:hAnsi="Consolas"/>
+          <w:color w:val="000000" w:themeColor="text1"/>
+          <w:sz w:val="36"/>
+          <w:szCs w:val="36"/>
+          <w:shd w:val="clear" w:color="auto" w:fill="FFFFFF"/>
+        </w:rPr>
+        <w:t>Bayer 04 Leverkusen</w:t>
+      </w:r>
+      <w:r>
+        <w:rPr>
+          <w:rFonts w:ascii="Consolas" w:eastAsia="Times New Roman" w:hAnsi="Consolas"/>
+          <w:color w:val="000000" w:themeColor="text1"/>
+          <w:sz w:val="36"/>
+          <w:szCs w:val="36"/>
+          <w:shd w:val="clear" w:color="auto" w:fill="FFFFFF"/>
+        </w:rPr>
+        <w:t xml:space="preserve"> (</w:t>
+      </w:r>
+      <w:r>
+        <w:rPr>
+          <w:rFonts w:ascii="Consolas" w:eastAsia="Times New Roman" w:hAnsi="Consolas"/>
+          <w:color w:val="000000" w:themeColor="text1"/>
+          <w:sz w:val="36"/>
+          <w:szCs w:val="36"/>
+          <w:shd w:val="clear" w:color="auto" w:fill="FFFFFF"/>
+        </w:rPr>
+        <w:t>Fernando</w:t>
+      </w:r>
+      <w:r>
+        <w:rPr>
+          <w:rFonts w:ascii="Consolas" w:eastAsia="Times New Roman" w:hAnsi="Consolas"/>
+          <w:color w:val="000000" w:themeColor="text1"/>
+          <w:sz w:val="36"/>
+          <w:szCs w:val="36"/>
+          <w:shd w:val="clear" w:color="auto" w:fill="FFFFFF"/>
+        </w:rPr>
+        <w:t>)</w:t>
+      </w:r>
+    </w:p>
+    <w:p>
+      <w:r>
+        <w:rPr>
+          <w:rFonts w:ascii="Consolas" w:eastAsia="Times New Roman" w:hAnsi="Consolas"/>
+          <w:color w:val="000000" w:themeColor="text1"/>
+          <w:sz w:val="36"/>
+          <w:szCs w:val="36"/>
+          <w:shd w:val="clear" w:color="auto" w:fill="FFFFFF"/>
+        </w:rPr>
+        <w:t xml:space="preserve">Terceiro: </w:t>
+      </w:r>
+      <w:r>
+        <w:rPr>
+          <w:rFonts w:ascii="Consolas" w:eastAsia="Times New Roman" w:hAnsi="Consolas"/>
+          <w:color w:val="000000" w:themeColor="text1"/>
+          <w:sz w:val="36"/>
+          <w:szCs w:val="36"/>
+          <w:shd w:val="clear" w:color="auto" w:fill="FFFFFF"/>
+        </w:rPr>
+        <w:t>Ajax</w:t>
+      </w:r>
+      <w:r>
+        <w:rPr>
+          <w:rFonts w:ascii="Consolas" w:eastAsia="Times New Roman" w:hAnsi="Consolas"/>
+          <w:color w:val="000000" w:themeColor="text1"/>
+          <w:sz w:val="36"/>
+          <w:szCs w:val="36"/>
+          <w:shd w:val="clear" w:color="auto" w:fill="FFFFFF"/>
+        </w:rPr>
+        <w:t xml:space="preserve"> (</w:t>
+      </w:r>
+      <w:r>
+        <w:rPr>
+          <w:rFonts w:ascii="Consolas" w:eastAsia="Times New Roman" w:hAnsi="Consolas"/>
+          <w:color w:val="000000" w:themeColor="text1"/>
+          <w:sz w:val="36"/>
+          <w:szCs w:val="36"/>
+          <w:shd w:val="clear" w:color="auto" w:fill="FFFFFF"/>
+        </w:rPr>
+        <w:t>Bruno</w:t>
+      </w:r>
+      <w:r>
+        <w:rPr>
+          <w:rFonts w:ascii="Consolas" w:eastAsia="Times New Roman" w:hAnsi="Consolas"/>
+          <w:color w:val="000000" w:themeColor="text1"/>
+          <w:sz w:val="36"/>
+          <w:szCs w:val="36"/>
+          <w:shd w:val="clear" w:color="auto" w:fill="FFFFFF"/>
+        </w:rPr>
+        <w:t xml:space="preserve">) </w:t>
+      </w:r>
+    </w:p>
+    <w:p>
+      <w:r>
+        <w:rPr>
+          <w:rFonts w:ascii="Consolas" w:eastAsia="Times New Roman" w:hAnsi="Consolas"/>
+          <w:i/>
+          <w:color w:val="000000" w:themeColor="text1"/>
+          <w:sz w:val="36"/>
+          <w:szCs w:val="36"/>
+          <w:u w:val="single"/>
+          <w:shd w:val="clear" w:color="auto" w:fill="FFFFFF"/>
+        </w:rPr>
+        <w:t>Melhor jogador da competição:</w:t>
+      </w:r>
+    </w:p>
+    <w:p>
+      <w:pPr>
+        <w:rPr>
+          <w:rFonts w:ascii="Consolas" w:eastAsia="Times New Roman" w:hAnsi="Consolas"/>
+          <w:color w:val="000000" w:themeColor="text1"/>
+          <w:sz w:val="36"/>
+          <w:szCs w:val="36"/>
+          <w:shd w:val="clear" w:color="auto" w:fill="FFFFFF"/>
+        </w:rPr>
+      </w:pPr>
+      <w:r>
+        <w:rPr>
+          <w:noProof/>
+        </w:rPr>
+        <w:drawing>
+          <wp:anchor distT="0" distB="0" distL="0" distR="0" simplePos="0" relativeHeight="251676672" behindDoc="0" locked="0" layoutInCell="1" allowOverlap="1" wp14:anchorId="5E8330F0" wp14:editId="69F945D2">
+            <wp:simplePos x="0" y="0"/>
+            <wp:positionH relativeFrom="column">
+              <wp:posOffset>0</wp:posOffset>
+            </wp:positionH>
+            <wp:positionV relativeFrom="paragraph">
+              <wp:posOffset>-98425</wp:posOffset>
+            </wp:positionV>
+            <wp:extent cx="360045" cy="360045"/>
+            <wp:effectExtent l="0" t="0" r="0" b="0"/>
+            <wp:wrapSquare wrapText="largest"/>
+            <wp:docPr id="6" name="Figura15"/>
+            <wp:cNvGraphicFramePr>
+              <a:graphicFrameLocks xmlns:a="http://schemas.openxmlformats.org/drawingml/2006/main" noChangeAspect="1"/>
+            </wp:cNvGraphicFramePr>
+            <a:graphic xmlns:a="http://schemas.openxmlformats.org/drawingml/2006/main">
+              <a:graphicData uri="http://schemas.openxmlformats.org/drawingml/2006/picture">
+                <pic:pic xmlns:pic="http://schemas.openxmlformats.org/drawingml/2006/picture">
+                  <pic:nvPicPr>
+                    <pic:cNvPr id="15" name="Figura15"/>
+                    <pic:cNvPicPr>
+                      <a:picLocks noChangeAspect="1" noChangeArrowheads="1"/>
+                    </pic:cNvPicPr>
+                  </pic:nvPicPr>
+                  <pic:blipFill>
+                    <a:blip r:embed="rId6"/>
+                    <a:stretch>
+                      <a:fillRect/>
+                    </a:stretch>
+                  </pic:blipFill>
+                  <pic:spPr bwMode="auto">
+                    <a:xfrm>
+                      <a:off x="0" y="0"/>
+                      <a:ext cx="360045" cy="360045"/>
+                    </a:xfrm>
+                    <a:prstGeom prst="rect">
+                      <a:avLst/>
+                    </a:prstGeom>
+                  </pic:spPr>
+                </pic:pic>
+              </a:graphicData>
+            </a:graphic>
+          </wp:anchor>
+        </w:drawing>
       </w:r>
       <w:r>
         <w:rPr>
@@ -1141,45 +1563,46 @@
       <w:r>
         <w:rPr>
           <w:rFonts w:ascii="Consolas" w:eastAsia="Times New Roman" w:hAnsi="Consolas"/>
-          <w:bCs/>
-          <w:color w:val="000000" w:themeColor="text1"/>
-          <w:sz w:val="36"/>
-          <w:szCs w:val="36"/>
-          <w:shd w:val="clear" w:color="auto" w:fill="FFFFFF"/>
-        </w:rPr>
-        <w:t>(</w:t>
-      </w:r>
-      <w:r>
-        <w:rPr>
-          <w:rFonts w:ascii="Consolas" w:eastAsia="Times New Roman" w:hAnsi="Consolas"/>
-          <w:color w:val="000000" w:themeColor="text1"/>
-          <w:sz w:val="36"/>
-          <w:szCs w:val="36"/>
-          <w:shd w:val="clear" w:color="auto" w:fill="FFFFFF"/>
-        </w:rPr>
-        <w:t>Barcelona</w:t>
-      </w:r>
-      <w:r>
-        <w:rPr>
-          <w:rFonts w:ascii="Consolas" w:eastAsia="Times New Roman" w:hAnsi="Consolas"/>
-          <w:bCs/>
-          <w:color w:val="000000" w:themeColor="text1"/>
-          <w:sz w:val="36"/>
-          <w:szCs w:val="36"/>
-          <w:shd w:val="clear" w:color="auto" w:fill="FFFFFF"/>
-        </w:rPr>
-        <w:t xml:space="preserve"> /</w:t>
-      </w:r>
-      <w:r>
-        <w:rPr>
-          <w:rFonts w:ascii="Consolas" w:eastAsia="Times New Roman" w:hAnsi="Consolas"/>
-          <w:bCs/>
-          <w:color w:val="000000" w:themeColor="text1"/>
-          <w:sz w:val="36"/>
-          <w:szCs w:val="36"/>
-          <w:shd w:val="clear" w:color="auto" w:fill="FFFFFF"/>
-        </w:rPr>
-        <w:t xml:space="preserve"> Marcos</w:t>
+          <w:b/>
+          <w:bCs/>
+          <w:color w:val="000000" w:themeColor="text1"/>
+          <w:sz w:val="36"/>
+          <w:szCs w:val="36"/>
+          <w:shd w:val="clear" w:color="auto" w:fill="FFFFFF"/>
+        </w:rPr>
+        <w:t>Jadon Sancho (</w:t>
+      </w:r>
+      <w:r>
+        <w:rPr>
+          <w:rFonts w:ascii="Consolas" w:eastAsia="Times New Roman" w:hAnsi="Consolas"/>
+          <w:color w:val="000000" w:themeColor="text1"/>
+          <w:sz w:val="36"/>
+          <w:szCs w:val="36"/>
+          <w:shd w:val="clear" w:color="auto" w:fill="FFFFFF"/>
+        </w:rPr>
+        <w:t>Manchester City</w:t>
+      </w:r>
+      <w:r>
+        <w:rPr>
+          <w:rFonts w:ascii="Consolas" w:eastAsia="Times New Roman" w:hAnsi="Consolas"/>
+          <w:bCs/>
+          <w:color w:val="000000" w:themeColor="text1"/>
+          <w:sz w:val="36"/>
+          <w:szCs w:val="36"/>
+          <w:shd w:val="clear" w:color="auto" w:fill="FFFFFF"/>
+        </w:rPr>
+        <w:t xml:space="preserve"> / </w:t>
+      </w:r>
+      <w:r>
+        <w:rPr>
+          <w:rFonts w:ascii="Consolas" w:eastAsia="Times New Roman" w:hAnsi="Consolas"/>
+          <w:bCs/>
+          <w:color w:val="000000" w:themeColor="text1"/>
+          <w:sz w:val="36"/>
+          <w:szCs w:val="36"/>
+          <w:shd w:val="clear" w:color="auto" w:fill="FFFFFF"/>
+        </w:rPr>
+        <w:t>Fernandinho</w:t>
       </w:r>
       <w:r>
         <w:rPr>

</xml_diff>

<commit_message>
Atualização torneio 04 e correção de alguns erros anteriores
</commit_message>
<xml_diff>
--- a/Dados/Galeria de Torneios FIFA UERN 1.docx
+++ b/Dados/Galeria de Torneios FIFA UERN 1.docx
@@ -1,6 +1,6 @@
 
 <file path=word/document.xml><?xml version="1.0" encoding="utf-8"?>
-<w:document xmlns:wpc="http://schemas.microsoft.com/office/word/2010/wordprocessingCanvas" xmlns:cx="http://schemas.microsoft.com/office/drawing/2014/chartex" xmlns:cx1="http://schemas.microsoft.com/office/drawing/2015/9/8/chartex" xmlns:cx2="http://schemas.microsoft.com/office/drawing/2015/10/21/chartex" xmlns:cx3="http://schemas.microsoft.com/office/drawing/2016/5/9/chartex" xmlns:cx4="http://schemas.microsoft.com/office/drawing/2016/5/10/chartex" xmlns:cx5="http://schemas.microsoft.com/office/drawing/2016/5/11/chartex" xmlns:cx6="http://schemas.microsoft.com/office/drawing/2016/5/12/chartex" xmlns:cx7="http://schemas.microsoft.com/office/drawing/2016/5/13/chartex" xmlns:cx8="http://schemas.microsoft.com/office/drawing/2016/5/14/chartex" xmlns:mc="http://schemas.openxmlformats.org/markup-compatibility/2006" xmlns:aink="http://schemas.microsoft.com/office/drawing/2016/ink" xmlns:am3d="http://schemas.microsoft.com/office/drawing/2017/model3d" xmlns:o="urn:schemas-microsoft-com:office:office" xmlns:r="http://schemas.openxmlformats.org/officeDocument/2006/relationships" xmlns:m="http://schemas.openxmlformats.org/officeDocument/2006/math" xmlns:v="urn:schemas-microsoft-com:vml" xmlns:wp14="http://schemas.microsoft.com/office/word/2010/wordprocessingDrawing" xmlns:wp="http://schemas.openxmlformats.org/drawingml/2006/wordprocessingDrawing" xmlns:w10="urn:schemas-microsoft-com:office:word" xmlns:w="http://schemas.openxmlformats.org/wordprocessingml/2006/main" xmlns:w14="http://schemas.microsoft.com/office/word/2010/wordml" xmlns:w15="http://schemas.microsoft.com/office/word/2012/wordml" xmlns:w16cid="http://schemas.microsoft.com/office/word/2016/wordml/cid" xmlns:w16se="http://schemas.microsoft.com/office/word/2015/wordml/symex" xmlns:wpg="http://schemas.microsoft.com/office/word/2010/wordprocessingGroup" xmlns:wpi="http://schemas.microsoft.com/office/word/2010/wordprocessingInk" xmlns:wne="http://schemas.microsoft.com/office/word/2006/wordml" xmlns:wps="http://schemas.microsoft.com/office/word/2010/wordprocessingShape" mc:Ignorable="w14 w15 w16se w16cid wp14">
+<w:document xmlns:wpc="http://schemas.microsoft.com/office/word/2010/wordprocessingCanvas" xmlns:mc="http://schemas.openxmlformats.org/markup-compatibility/2006" xmlns:o="urn:schemas-microsoft-com:office:office" xmlns:r="http://schemas.openxmlformats.org/officeDocument/2006/relationships" xmlns:m="http://schemas.openxmlformats.org/officeDocument/2006/math" xmlns:v="urn:schemas-microsoft-com:vml" xmlns:wp14="http://schemas.microsoft.com/office/word/2010/wordprocessingDrawing" xmlns:wp="http://schemas.openxmlformats.org/drawingml/2006/wordprocessingDrawing" xmlns:w10="urn:schemas-microsoft-com:office:word" xmlns:w="http://schemas.openxmlformats.org/wordprocessingml/2006/main" xmlns:w14="http://schemas.microsoft.com/office/word/2010/wordml" xmlns:w15="http://schemas.microsoft.com/office/word/2012/wordml" xmlns:wpg="http://schemas.microsoft.com/office/word/2010/wordprocessingGroup" xmlns:wpi="http://schemas.microsoft.com/office/word/2010/wordprocessingInk" xmlns:wne="http://schemas.microsoft.com/office/word/2006/wordml" xmlns:wps="http://schemas.microsoft.com/office/word/2010/wordprocessingShape" mc:Ignorable="w14 w15 wp14">
   <w:body>
     <w:p>
       <w:pPr>
@@ -216,8 +216,6 @@
         </w:rPr>
         <w:t>9</w:t>
       </w:r>
-      <w:bookmarkStart w:id="1" w:name="_GoBack"/>
-      <w:bookmarkEnd w:id="1"/>
       <w:r>
         <w:rPr>
           <w:rFonts w:ascii="Algerian" w:eastAsia="Times New Roman" w:hAnsi="Algerian"/>
@@ -557,6 +555,7 @@
         </w:rPr>
         <w:t xml:space="preserve"> </w:t>
       </w:r>
+      <w:proofErr w:type="spellStart"/>
       <w:r>
         <w:rPr>
           <w:rFonts w:ascii="Consolas" w:eastAsia="Times New Roman" w:hAnsi="Consolas"/>
@@ -569,6 +568,7 @@
         </w:rPr>
         <w:t>Pavón</w:t>
       </w:r>
+      <w:proofErr w:type="spellEnd"/>
       <w:r>
         <w:rPr>
           <w:rFonts w:ascii="Consolas" w:eastAsia="Times New Roman" w:hAnsi="Consolas"/>
@@ -929,19 +929,63 @@
           <w:szCs w:val="36"/>
           <w:shd w:val="clear" w:color="auto" w:fill="FFFFFF"/>
         </w:rPr>
-        <w:t>Vice: Milan (Allyson)</w:t>
-      </w:r>
-    </w:p>
-    <w:p>
-      <w:r>
-        <w:rPr>
-          <w:rFonts w:ascii="Consolas" w:eastAsia="Times New Roman" w:hAnsi="Consolas"/>
-          <w:color w:val="000000" w:themeColor="text1"/>
-          <w:sz w:val="36"/>
-          <w:szCs w:val="36"/>
-          <w:shd w:val="clear" w:color="auto" w:fill="FFFFFF"/>
-        </w:rPr>
-        <w:t xml:space="preserve">Terceiro: Arsenal (Eudivan) </w:t>
+        <w:t>Vice: Milan (</w:t>
+      </w:r>
+      <w:proofErr w:type="spellStart"/>
+      <w:r>
+        <w:rPr>
+          <w:rFonts w:ascii="Consolas" w:eastAsia="Times New Roman" w:hAnsi="Consolas"/>
+          <w:color w:val="000000" w:themeColor="text1"/>
+          <w:sz w:val="36"/>
+          <w:szCs w:val="36"/>
+          <w:shd w:val="clear" w:color="auto" w:fill="FFFFFF"/>
+        </w:rPr>
+        <w:t>Allyson</w:t>
+      </w:r>
+      <w:proofErr w:type="spellEnd"/>
+      <w:r>
+        <w:rPr>
+          <w:rFonts w:ascii="Consolas" w:eastAsia="Times New Roman" w:hAnsi="Consolas"/>
+          <w:color w:val="000000" w:themeColor="text1"/>
+          <w:sz w:val="36"/>
+          <w:szCs w:val="36"/>
+          <w:shd w:val="clear" w:color="auto" w:fill="FFFFFF"/>
+        </w:rPr>
+        <w:t>)</w:t>
+      </w:r>
+    </w:p>
+    <w:p>
+      <w:r>
+        <w:rPr>
+          <w:rFonts w:ascii="Consolas" w:eastAsia="Times New Roman" w:hAnsi="Consolas"/>
+          <w:color w:val="000000" w:themeColor="text1"/>
+          <w:sz w:val="36"/>
+          <w:szCs w:val="36"/>
+          <w:shd w:val="clear" w:color="auto" w:fill="FFFFFF"/>
+        </w:rPr>
+        <w:t>Terceiro: Arsenal (</w:t>
+      </w:r>
+      <w:proofErr w:type="spellStart"/>
+      <w:r>
+        <w:rPr>
+          <w:rFonts w:ascii="Consolas" w:eastAsia="Times New Roman" w:hAnsi="Consolas"/>
+          <w:color w:val="000000" w:themeColor="text1"/>
+          <w:sz w:val="36"/>
+          <w:szCs w:val="36"/>
+          <w:shd w:val="clear" w:color="auto" w:fill="FFFFFF"/>
+        </w:rPr>
+        <w:t>Eudivan</w:t>
+      </w:r>
+      <w:proofErr w:type="spellEnd"/>
+      <w:r>
+        <w:rPr>
+          <w:rFonts w:ascii="Consolas" w:eastAsia="Times New Roman" w:hAnsi="Consolas"/>
+          <w:color w:val="000000" w:themeColor="text1"/>
+          <w:sz w:val="36"/>
+          <w:szCs w:val="36"/>
+          <w:shd w:val="clear" w:color="auto" w:fill="FFFFFF"/>
+        </w:rPr>
+        <w:t xml:space="preserve">) </w:t>
       </w:r>
     </w:p>
     <w:p>
@@ -1347,79 +1391,19 @@
           <w:szCs w:val="36"/>
           <w:shd w:val="clear" w:color="auto" w:fill="FFFFFF"/>
         </w:rPr>
-        <w:t>(</w:t>
-      </w:r>
-      <w:r>
-        <w:rPr>
-          <w:rFonts w:ascii="Consolas" w:eastAsia="Times New Roman" w:hAnsi="Consolas"/>
-          <w:color w:val="000000" w:themeColor="text1"/>
-          <w:sz w:val="36"/>
-          <w:szCs w:val="36"/>
-          <w:shd w:val="clear" w:color="auto" w:fill="FFFFFF"/>
-        </w:rPr>
-        <w:t>Fernandinho</w:t>
-      </w:r>
-      <w:r>
-        <w:rPr>
-          <w:rFonts w:ascii="Consolas" w:eastAsia="Times New Roman" w:hAnsi="Consolas"/>
-          <w:color w:val="000000" w:themeColor="text1"/>
-          <w:sz w:val="36"/>
-          <w:szCs w:val="36"/>
-          <w:shd w:val="clear" w:color="auto" w:fill="FFFFFF"/>
-        </w:rPr>
-        <w:t>)</w:t>
-      </w:r>
-    </w:p>
-    <w:p>
-      <w:r>
-        <w:rPr>
-          <w:rFonts w:ascii="Consolas" w:eastAsia="Times New Roman" w:hAnsi="Consolas"/>
-          <w:color w:val="000000" w:themeColor="text1"/>
-          <w:sz w:val="36"/>
-          <w:szCs w:val="36"/>
-          <w:shd w:val="clear" w:color="auto" w:fill="FFFFFF"/>
-        </w:rPr>
-        <w:t xml:space="preserve">Vice: </w:t>
-      </w:r>
-      <w:r>
-        <w:rPr>
-          <w:rFonts w:ascii="Consolas" w:eastAsia="Times New Roman" w:hAnsi="Consolas"/>
-          <w:color w:val="000000" w:themeColor="text1"/>
-          <w:sz w:val="36"/>
-          <w:szCs w:val="36"/>
-          <w:shd w:val="clear" w:color="auto" w:fill="FFFFFF"/>
-        </w:rPr>
-        <w:t>Bayer 04 Leverkusen</w:t>
-      </w:r>
-      <w:r>
-        <w:rPr>
-          <w:rFonts w:ascii="Consolas" w:eastAsia="Times New Roman" w:hAnsi="Consolas"/>
-          <w:color w:val="000000" w:themeColor="text1"/>
-          <w:sz w:val="36"/>
-          <w:szCs w:val="36"/>
-          <w:shd w:val="clear" w:color="auto" w:fill="FFFFFF"/>
-        </w:rPr>
-        <w:t xml:space="preserve"> (</w:t>
-      </w:r>
-      <w:r>
-        <w:rPr>
-          <w:rFonts w:ascii="Consolas" w:eastAsia="Times New Roman" w:hAnsi="Consolas"/>
-          <w:color w:val="000000" w:themeColor="text1"/>
-          <w:sz w:val="36"/>
-          <w:szCs w:val="36"/>
-          <w:shd w:val="clear" w:color="auto" w:fill="FFFFFF"/>
-        </w:rPr>
-        <w:t>Fernando</w:t>
-      </w:r>
-      <w:r>
-        <w:rPr>
-          <w:rFonts w:ascii="Consolas" w:eastAsia="Times New Roman" w:hAnsi="Consolas"/>
-          <w:color w:val="000000" w:themeColor="text1"/>
-          <w:sz w:val="36"/>
-          <w:szCs w:val="36"/>
-          <w:shd w:val="clear" w:color="auto" w:fill="FFFFFF"/>
-        </w:rPr>
-        <w:t>)</w:t>
+        <w:t>(Fernandinho)</w:t>
+      </w:r>
+    </w:p>
+    <w:p>
+      <w:r>
+        <w:rPr>
+          <w:rFonts w:ascii="Consolas" w:eastAsia="Times New Roman" w:hAnsi="Consolas"/>
+          <w:color w:val="000000" w:themeColor="text1"/>
+          <w:sz w:val="36"/>
+          <w:szCs w:val="36"/>
+          <w:shd w:val="clear" w:color="auto" w:fill="FFFFFF"/>
+        </w:rPr>
+        <w:t>Vice: Bayer 04 Leverkusen (Fernando)</w:t>
       </w:r>
     </w:p>
     <w:p>
@@ -1451,31 +1435,11 @@
           <w:szCs w:val="36"/>
           <w:shd w:val="clear" w:color="auto" w:fill="FFFFFF"/>
         </w:rPr>
-        <w:t xml:space="preserve"> (</w:t>
-      </w:r>
-      <w:r>
-        <w:rPr>
-          <w:rFonts w:ascii="Consolas" w:eastAsia="Times New Roman" w:hAnsi="Consolas"/>
-          <w:color w:val="000000" w:themeColor="text1"/>
-          <w:sz w:val="36"/>
-          <w:szCs w:val="36"/>
-          <w:shd w:val="clear" w:color="auto" w:fill="FFFFFF"/>
-        </w:rPr>
-        <w:t>Bruno</w:t>
-      </w:r>
-      <w:r>
-        <w:rPr>
-          <w:rFonts w:ascii="Consolas" w:eastAsia="Times New Roman" w:hAnsi="Consolas"/>
-          <w:color w:val="000000" w:themeColor="text1"/>
-          <w:sz w:val="36"/>
-          <w:szCs w:val="36"/>
-          <w:shd w:val="clear" w:color="auto" w:fill="FFFFFF"/>
-        </w:rPr>
-        <w:t xml:space="preserve">) </w:t>
-      </w:r>
-    </w:p>
-    <w:p>
-      <w:r>
+        <w:t xml:space="preserve"> (Bruno) </w:t>
+      </w:r>
+    </w:p>
+    <w:p>
+      <w:pPr>
         <w:rPr>
           <w:rFonts w:ascii="Consolas" w:eastAsia="Times New Roman" w:hAnsi="Consolas"/>
           <w:i/>
@@ -1485,6 +1449,17 @@
           <w:u w:val="single"/>
           <w:shd w:val="clear" w:color="auto" w:fill="FFFFFF"/>
         </w:rPr>
+      </w:pPr>
+      <w:r>
+        <w:rPr>
+          <w:rFonts w:ascii="Consolas" w:eastAsia="Times New Roman" w:hAnsi="Consolas"/>
+          <w:i/>
+          <w:color w:val="000000" w:themeColor="text1"/>
+          <w:sz w:val="36"/>
+          <w:szCs w:val="36"/>
+          <w:u w:val="single"/>
+          <w:shd w:val="clear" w:color="auto" w:fill="FFFFFF"/>
+        </w:rPr>
         <w:t>Melhor jogador da competição:</w:t>
       </w:r>
     </w:p>
@@ -1502,6 +1477,7 @@
         <w:rPr>
           <w:noProof/>
         </w:rPr>
+        <w:lastRenderedPageBreak/>
         <w:drawing>
           <wp:anchor distT="0" distB="0" distL="0" distR="0" simplePos="0" relativeHeight="251676672" behindDoc="0" locked="0" layoutInCell="1" allowOverlap="1" wp14:anchorId="5E8330F0" wp14:editId="69F945D2">
             <wp:simplePos x="0" y="0"/>
@@ -1560,27 +1536,53 @@
         </w:rPr>
         <w:t xml:space="preserve"> </w:t>
       </w:r>
-      <w:r>
-        <w:rPr>
-          <w:rFonts w:ascii="Consolas" w:eastAsia="Times New Roman" w:hAnsi="Consolas"/>
-          <w:b/>
-          <w:bCs/>
-          <w:color w:val="000000" w:themeColor="text1"/>
-          <w:sz w:val="36"/>
-          <w:szCs w:val="36"/>
-          <w:shd w:val="clear" w:color="auto" w:fill="FFFFFF"/>
-        </w:rPr>
-        <w:t>Jadon Sancho (</w:t>
-      </w:r>
-      <w:r>
-        <w:rPr>
-          <w:rFonts w:ascii="Consolas" w:eastAsia="Times New Roman" w:hAnsi="Consolas"/>
-          <w:color w:val="000000" w:themeColor="text1"/>
-          <w:sz w:val="36"/>
-          <w:szCs w:val="36"/>
-          <w:shd w:val="clear" w:color="auto" w:fill="FFFFFF"/>
-        </w:rPr>
-        <w:t>Manchester City</w:t>
+      <w:proofErr w:type="spellStart"/>
+      <w:r>
+        <w:rPr>
+          <w:rFonts w:ascii="Consolas" w:eastAsia="Times New Roman" w:hAnsi="Consolas"/>
+          <w:b/>
+          <w:bCs/>
+          <w:color w:val="000000" w:themeColor="text1"/>
+          <w:sz w:val="36"/>
+          <w:szCs w:val="36"/>
+          <w:shd w:val="clear" w:color="auto" w:fill="FFFFFF"/>
+        </w:rPr>
+        <w:t>Jadon</w:t>
+      </w:r>
+      <w:proofErr w:type="spellEnd"/>
+      <w:r>
+        <w:rPr>
+          <w:rFonts w:ascii="Consolas" w:eastAsia="Times New Roman" w:hAnsi="Consolas"/>
+          <w:b/>
+          <w:bCs/>
+          <w:color w:val="000000" w:themeColor="text1"/>
+          <w:sz w:val="36"/>
+          <w:szCs w:val="36"/>
+          <w:shd w:val="clear" w:color="auto" w:fill="FFFFFF"/>
+        </w:rPr>
+        <w:t xml:space="preserve"> Sancho (</w:t>
+      </w:r>
+      <w:r>
+        <w:rPr>
+          <w:rFonts w:ascii="Consolas" w:eastAsia="Times New Roman" w:hAnsi="Consolas"/>
+          <w:color w:val="000000" w:themeColor="text1"/>
+          <w:sz w:val="36"/>
+          <w:szCs w:val="36"/>
+          <w:shd w:val="clear" w:color="auto" w:fill="FFFFFF"/>
+        </w:rPr>
+        <w:t>Mancheste</w:t>
+      </w:r>
+      <w:bookmarkStart w:id="1" w:name="_GoBack"/>
+      <w:bookmarkEnd w:id="1"/>
+      <w:r>
+        <w:rPr>
+          <w:rFonts w:ascii="Consolas" w:eastAsia="Times New Roman" w:hAnsi="Consolas"/>
+          <w:color w:val="000000" w:themeColor="text1"/>
+          <w:sz w:val="36"/>
+          <w:szCs w:val="36"/>
+          <w:shd w:val="clear" w:color="auto" w:fill="FFFFFF"/>
+        </w:rPr>
+        <w:t>r City</w:t>
       </w:r>
       <w:r>
         <w:rPr>
@@ -1614,6 +1616,500 @@
         </w:rPr>
         <w:t>)</w:t>
       </w:r>
+    </w:p>
+    <w:p>
+      <w:pPr>
+        <w:rPr>
+          <w:rFonts w:ascii="Consolas" w:eastAsia="Times New Roman" w:hAnsi="Consolas"/>
+          <w:color w:val="000000" w:themeColor="text1"/>
+          <w:sz w:val="36"/>
+          <w:szCs w:val="36"/>
+          <w:shd w:val="clear" w:color="auto" w:fill="FFFFFF"/>
+        </w:rPr>
+      </w:pPr>
+    </w:p>
+    <w:p>
+      <w:pPr>
+        <w:rPr>
+          <w:u w:val="single"/>
+        </w:rPr>
+      </w:pPr>
+      <w:r>
+        <w:rPr>
+          <w:rFonts w:ascii="Algerian" w:eastAsia="Times New Roman" w:hAnsi="Algerian"/>
+          <w:b/>
+          <w:bCs/>
+          <w:color w:val="000000" w:themeColor="text1"/>
+          <w:sz w:val="48"/>
+          <w:szCs w:val="48"/>
+          <w:u w:val="single"/>
+          <w:shd w:val="clear" w:color="auto" w:fill="FFFFFF"/>
+        </w:rPr>
+        <w:t>4</w:t>
+      </w:r>
+      <w:r>
+        <w:rPr>
+          <w:rFonts w:ascii="Algerian" w:eastAsia="Times New Roman" w:hAnsi="Algerian"/>
+          <w:b/>
+          <w:bCs/>
+          <w:color w:val="000000" w:themeColor="text1"/>
+          <w:sz w:val="48"/>
+          <w:szCs w:val="48"/>
+          <w:u w:val="single"/>
+          <w:shd w:val="clear" w:color="auto" w:fill="FFFFFF"/>
+        </w:rPr>
+        <w:t>° Torneio UERN de FIFA (26/10/19)</w:t>
+      </w:r>
+    </w:p>
+    <w:p>
+      <w:pPr>
+        <w:spacing w:after="0"/>
+        <w:rPr>
+          <w:rFonts w:eastAsia="Times New Roman"/>
+          <w:b/>
+          <w:bCs/>
+          <w:color w:val="000000" w:themeColor="text1"/>
+          <w:highlight w:val="white"/>
+        </w:rPr>
+      </w:pPr>
+      <w:r>
+        <w:rPr>
+          <w:noProof/>
+        </w:rPr>
+        <w:drawing>
+          <wp:anchor distT="0" distB="0" distL="114300" distR="114300" simplePos="0" relativeHeight="251682816" behindDoc="0" locked="0" layoutInCell="1" allowOverlap="1" wp14:anchorId="14B7E4C4">
+            <wp:simplePos x="0" y="0"/>
+            <wp:positionH relativeFrom="column">
+              <wp:posOffset>1274965</wp:posOffset>
+            </wp:positionH>
+            <wp:positionV relativeFrom="paragraph">
+              <wp:posOffset>71334</wp:posOffset>
+            </wp:positionV>
+            <wp:extent cx="415636" cy="390525"/>
+            <wp:effectExtent l="0" t="0" r="3810" b="0"/>
+            <wp:wrapNone/>
+            <wp:docPr id="10" name="Imagem 10"/>
+            <wp:cNvGraphicFramePr>
+              <a:graphicFrameLocks xmlns:a="http://schemas.openxmlformats.org/drawingml/2006/main" noChangeAspect="1"/>
+            </wp:cNvGraphicFramePr>
+            <a:graphic xmlns:a="http://schemas.openxmlformats.org/drawingml/2006/main">
+              <a:graphicData uri="http://schemas.openxmlformats.org/drawingml/2006/picture">
+                <pic:pic xmlns:pic="http://schemas.openxmlformats.org/drawingml/2006/picture">
+                  <pic:nvPicPr>
+                    <pic:cNvPr id="0" name="Picture 1"/>
+                    <pic:cNvPicPr>
+                      <a:picLocks noChangeAspect="1" noChangeArrowheads="1"/>
+                    </pic:cNvPicPr>
+                  </pic:nvPicPr>
+                  <pic:blipFill>
+                    <a:blip r:embed="rId9" cstate="print">
+                      <a:extLst>
+                        <a:ext uri="{28A0092B-C50C-407E-A947-70E740481C1C}">
+                          <a14:useLocalDpi xmlns:a14="http://schemas.microsoft.com/office/drawing/2010/main" val="0"/>
+                        </a:ext>
+                      </a:extLst>
+                    </a:blip>
+                    <a:srcRect/>
+                    <a:stretch>
+                      <a:fillRect/>
+                    </a:stretch>
+                  </pic:blipFill>
+                  <pic:spPr bwMode="auto">
+                    <a:xfrm>
+                      <a:off x="0" y="0"/>
+                      <a:ext cx="422275" cy="396762"/>
+                    </a:xfrm>
+                    <a:prstGeom prst="rect">
+                      <a:avLst/>
+                    </a:prstGeom>
+                    <a:noFill/>
+                    <a:ln>
+                      <a:noFill/>
+                    </a:ln>
+                  </pic:spPr>
+                </pic:pic>
+              </a:graphicData>
+            </a:graphic>
+            <wp14:sizeRelH relativeFrom="margin">
+              <wp14:pctWidth>0</wp14:pctWidth>
+            </wp14:sizeRelH>
+            <wp14:sizeRelV relativeFrom="margin">
+              <wp14:pctHeight>0</wp14:pctHeight>
+            </wp14:sizeRelV>
+          </wp:anchor>
+        </w:drawing>
+      </w:r>
+    </w:p>
+    <w:p>
+      <w:pPr>
+        <w:rPr>
+          <w:rFonts w:ascii="Consolas" w:eastAsia="Times New Roman" w:hAnsi="Consolas"/>
+          <w:color w:val="000000" w:themeColor="text1"/>
+          <w:sz w:val="36"/>
+          <w:szCs w:val="36"/>
+          <w:highlight w:val="yellow"/>
+          <w:shd w:val="clear" w:color="auto" w:fill="FFFFFF"/>
+        </w:rPr>
+      </w:pPr>
+      <w:r>
+        <w:rPr>
+          <w:noProof/>
+        </w:rPr>
+        <w:drawing>
+          <wp:anchor distT="0" distB="0" distL="0" distR="0" simplePos="0" relativeHeight="251679744" behindDoc="0" locked="0" layoutInCell="1" allowOverlap="1" wp14:anchorId="039BA3A2" wp14:editId="04E140EB">
+            <wp:simplePos x="0" y="0"/>
+            <wp:positionH relativeFrom="margin">
+              <wp:align>right</wp:align>
+            </wp:positionH>
+            <wp:positionV relativeFrom="paragraph">
+              <wp:posOffset>107950</wp:posOffset>
+            </wp:positionV>
+            <wp:extent cx="683895" cy="1583690"/>
+            <wp:effectExtent l="0" t="0" r="1905" b="0"/>
+            <wp:wrapSquare wrapText="largest"/>
+            <wp:docPr id="5" name="Figura13"/>
+            <wp:cNvGraphicFramePr>
+              <a:graphicFrameLocks xmlns:a="http://schemas.openxmlformats.org/drawingml/2006/main" noChangeAspect="1"/>
+            </wp:cNvGraphicFramePr>
+            <a:graphic xmlns:a="http://schemas.openxmlformats.org/drawingml/2006/main">
+              <a:graphicData uri="http://schemas.openxmlformats.org/drawingml/2006/picture">
+                <pic:pic xmlns:pic="http://schemas.openxmlformats.org/drawingml/2006/picture">
+                  <pic:nvPicPr>
+                    <pic:cNvPr id="13" name="Figura13"/>
+                    <pic:cNvPicPr>
+                      <a:picLocks noChangeAspect="1" noChangeArrowheads="1"/>
+                    </pic:cNvPicPr>
+                  </pic:nvPicPr>
+                  <pic:blipFill>
+                    <a:blip r:embed="rId4"/>
+                    <a:stretch>
+                      <a:fillRect/>
+                    </a:stretch>
+                  </pic:blipFill>
+                  <pic:spPr bwMode="auto">
+                    <a:xfrm>
+                      <a:off x="0" y="0"/>
+                      <a:ext cx="683895" cy="1583690"/>
+                    </a:xfrm>
+                    <a:prstGeom prst="rect">
+                      <a:avLst/>
+                    </a:prstGeom>
+                  </pic:spPr>
+                </pic:pic>
+              </a:graphicData>
+            </a:graphic>
+          </wp:anchor>
+        </w:drawing>
+      </w:r>
+      <w:r>
+        <w:rPr>
+          <w:rFonts w:ascii="Consolas" w:eastAsia="Times New Roman" w:hAnsi="Consolas"/>
+          <w:color w:val="000000" w:themeColor="text1"/>
+          <w:sz w:val="36"/>
+          <w:szCs w:val="36"/>
+          <w:highlight w:val="yellow"/>
+          <w:shd w:val="clear" w:color="auto" w:fill="FFFFFF"/>
+        </w:rPr>
+        <w:t>Campeão:</w:t>
+      </w:r>
+    </w:p>
+    <w:p>
+      <w:r>
+        <w:rPr>
+          <w:rFonts w:ascii="Consolas" w:eastAsia="Times New Roman" w:hAnsi="Consolas"/>
+          <w:b/>
+          <w:bCs/>
+          <w:color w:val="1F3864" w:themeColor="accent1" w:themeShade="80"/>
+          <w:sz w:val="36"/>
+          <w:szCs w:val="36"/>
+          <w:shd w:val="clear" w:color="auto" w:fill="FFFFFF"/>
+        </w:rPr>
+        <w:t>Internazionale</w:t>
+      </w:r>
+      <w:r>
+        <w:rPr>
+          <w:rFonts w:ascii="Consolas" w:eastAsia="Times New Roman" w:hAnsi="Consolas"/>
+          <w:color w:val="1F3864" w:themeColor="accent1" w:themeShade="80"/>
+          <w:sz w:val="36"/>
+          <w:szCs w:val="36"/>
+          <w:shd w:val="clear" w:color="auto" w:fill="FFFFFF"/>
+        </w:rPr>
+        <w:t xml:space="preserve"> </w:t>
+      </w:r>
+      <w:r>
+        <w:rPr>
+          <w:rFonts w:ascii="Consolas" w:eastAsia="Times New Roman" w:hAnsi="Consolas"/>
+          <w:color w:val="000000" w:themeColor="text1"/>
+          <w:sz w:val="36"/>
+          <w:szCs w:val="36"/>
+          <w:shd w:val="clear" w:color="auto" w:fill="FFFFFF"/>
+        </w:rPr>
+        <w:t>(</w:t>
+      </w:r>
+      <w:r>
+        <w:rPr>
+          <w:rFonts w:ascii="Consolas" w:eastAsia="Times New Roman" w:hAnsi="Consolas"/>
+          <w:color w:val="000000" w:themeColor="text1"/>
+          <w:sz w:val="36"/>
+          <w:szCs w:val="36"/>
+          <w:shd w:val="clear" w:color="auto" w:fill="FFFFFF"/>
+        </w:rPr>
+        <w:t>Bruno</w:t>
+      </w:r>
+      <w:r>
+        <w:rPr>
+          <w:rFonts w:ascii="Consolas" w:eastAsia="Times New Roman" w:hAnsi="Consolas"/>
+          <w:color w:val="000000" w:themeColor="text1"/>
+          <w:sz w:val="36"/>
+          <w:szCs w:val="36"/>
+          <w:shd w:val="clear" w:color="auto" w:fill="FFFFFF"/>
+        </w:rPr>
+        <w:t>)</w:t>
+      </w:r>
+    </w:p>
+    <w:p>
+      <w:r>
+        <w:rPr>
+          <w:rFonts w:ascii="Consolas" w:eastAsia="Times New Roman" w:hAnsi="Consolas"/>
+          <w:color w:val="000000" w:themeColor="text1"/>
+          <w:sz w:val="36"/>
+          <w:szCs w:val="36"/>
+          <w:shd w:val="clear" w:color="auto" w:fill="FFFFFF"/>
+        </w:rPr>
+        <w:t xml:space="preserve">Vice: </w:t>
+      </w:r>
+      <w:r>
+        <w:rPr>
+          <w:rFonts w:ascii="Consolas" w:eastAsia="Times New Roman" w:hAnsi="Consolas"/>
+          <w:color w:val="000000" w:themeColor="text1"/>
+          <w:sz w:val="36"/>
+          <w:szCs w:val="36"/>
+          <w:shd w:val="clear" w:color="auto" w:fill="FFFFFF"/>
+        </w:rPr>
+        <w:t xml:space="preserve">Manchester City </w:t>
+      </w:r>
+      <w:r>
+        <w:rPr>
+          <w:rFonts w:ascii="Consolas" w:eastAsia="Times New Roman" w:hAnsi="Consolas"/>
+          <w:color w:val="000000" w:themeColor="text1"/>
+          <w:sz w:val="36"/>
+          <w:szCs w:val="36"/>
+          <w:shd w:val="clear" w:color="auto" w:fill="FFFFFF"/>
+        </w:rPr>
+        <w:t>(</w:t>
+      </w:r>
+      <w:r>
+        <w:rPr>
+          <w:rFonts w:ascii="Consolas" w:eastAsia="Times New Roman" w:hAnsi="Consolas"/>
+          <w:color w:val="000000" w:themeColor="text1"/>
+          <w:sz w:val="36"/>
+          <w:szCs w:val="36"/>
+          <w:shd w:val="clear" w:color="auto" w:fill="FFFFFF"/>
+        </w:rPr>
+        <w:t>Fernandinho</w:t>
+      </w:r>
+      <w:r>
+        <w:rPr>
+          <w:rFonts w:ascii="Consolas" w:eastAsia="Times New Roman" w:hAnsi="Consolas"/>
+          <w:color w:val="000000" w:themeColor="text1"/>
+          <w:sz w:val="36"/>
+          <w:szCs w:val="36"/>
+          <w:shd w:val="clear" w:color="auto" w:fill="FFFFFF"/>
+        </w:rPr>
+        <w:t>)</w:t>
+      </w:r>
+    </w:p>
+    <w:p>
+      <w:r>
+        <w:rPr>
+          <w:rFonts w:ascii="Consolas" w:eastAsia="Times New Roman" w:hAnsi="Consolas"/>
+          <w:color w:val="000000" w:themeColor="text1"/>
+          <w:sz w:val="36"/>
+          <w:szCs w:val="36"/>
+          <w:shd w:val="clear" w:color="auto" w:fill="FFFFFF"/>
+        </w:rPr>
+        <w:t xml:space="preserve">Terceiro: </w:t>
+      </w:r>
+      <w:r>
+        <w:rPr>
+          <w:rFonts w:ascii="Consolas" w:eastAsia="Times New Roman" w:hAnsi="Consolas"/>
+          <w:color w:val="000000" w:themeColor="text1"/>
+          <w:sz w:val="36"/>
+          <w:szCs w:val="36"/>
+          <w:shd w:val="clear" w:color="auto" w:fill="FFFFFF"/>
+        </w:rPr>
+        <w:t>Barcelona</w:t>
+      </w:r>
+      <w:r>
+        <w:rPr>
+          <w:rFonts w:ascii="Consolas" w:eastAsia="Times New Roman" w:hAnsi="Consolas"/>
+          <w:color w:val="000000" w:themeColor="text1"/>
+          <w:sz w:val="36"/>
+          <w:szCs w:val="36"/>
+          <w:shd w:val="clear" w:color="auto" w:fill="FFFFFF"/>
+        </w:rPr>
+        <w:t xml:space="preserve"> (</w:t>
+      </w:r>
+      <w:r>
+        <w:rPr>
+          <w:rFonts w:ascii="Consolas" w:eastAsia="Times New Roman" w:hAnsi="Consolas"/>
+          <w:color w:val="000000" w:themeColor="text1"/>
+          <w:sz w:val="36"/>
+          <w:szCs w:val="36"/>
+          <w:shd w:val="clear" w:color="auto" w:fill="FFFFFF"/>
+        </w:rPr>
+        <w:t>Marcos</w:t>
+      </w:r>
+      <w:r>
+        <w:rPr>
+          <w:rFonts w:ascii="Consolas" w:eastAsia="Times New Roman" w:hAnsi="Consolas"/>
+          <w:color w:val="000000" w:themeColor="text1"/>
+          <w:sz w:val="36"/>
+          <w:szCs w:val="36"/>
+          <w:shd w:val="clear" w:color="auto" w:fill="FFFFFF"/>
+        </w:rPr>
+        <w:t xml:space="preserve">) </w:t>
+      </w:r>
+    </w:p>
+    <w:p>
+      <w:r>
+        <w:rPr>
+          <w:rFonts w:ascii="Consolas" w:eastAsia="Times New Roman" w:hAnsi="Consolas"/>
+          <w:i/>
+          <w:color w:val="000000" w:themeColor="text1"/>
+          <w:sz w:val="36"/>
+          <w:szCs w:val="36"/>
+          <w:u w:val="single"/>
+          <w:shd w:val="clear" w:color="auto" w:fill="FFFFFF"/>
+        </w:rPr>
+        <w:t>Melhor jogador da competição:</w:t>
+      </w:r>
+    </w:p>
+    <w:p>
+      <w:pPr>
+        <w:rPr>
+          <w:rFonts w:ascii="Consolas" w:eastAsia="Times New Roman" w:hAnsi="Consolas"/>
+          <w:color w:val="000000" w:themeColor="text1"/>
+          <w:sz w:val="36"/>
+          <w:szCs w:val="36"/>
+          <w:shd w:val="clear" w:color="auto" w:fill="FFFFFF"/>
+        </w:rPr>
+      </w:pPr>
+      <w:r>
+        <w:rPr>
+          <w:noProof/>
+        </w:rPr>
+        <w:drawing>
+          <wp:anchor distT="0" distB="0" distL="0" distR="0" simplePos="0" relativeHeight="251680768" behindDoc="0" locked="0" layoutInCell="1" allowOverlap="1" wp14:anchorId="2359FC6B" wp14:editId="4E355D07">
+            <wp:simplePos x="0" y="0"/>
+            <wp:positionH relativeFrom="column">
+              <wp:posOffset>0</wp:posOffset>
+            </wp:positionH>
+            <wp:positionV relativeFrom="paragraph">
+              <wp:posOffset>-98425</wp:posOffset>
+            </wp:positionV>
+            <wp:extent cx="360045" cy="360045"/>
+            <wp:effectExtent l="0" t="0" r="0" b="0"/>
+            <wp:wrapSquare wrapText="largest"/>
+            <wp:docPr id="9" name="Figura15"/>
+            <wp:cNvGraphicFramePr>
+              <a:graphicFrameLocks xmlns:a="http://schemas.openxmlformats.org/drawingml/2006/main" noChangeAspect="1"/>
+            </wp:cNvGraphicFramePr>
+            <a:graphic xmlns:a="http://schemas.openxmlformats.org/drawingml/2006/main">
+              <a:graphicData uri="http://schemas.openxmlformats.org/drawingml/2006/picture">
+                <pic:pic xmlns:pic="http://schemas.openxmlformats.org/drawingml/2006/picture">
+                  <pic:nvPicPr>
+                    <pic:cNvPr id="15" name="Figura15"/>
+                    <pic:cNvPicPr>
+                      <a:picLocks noChangeAspect="1" noChangeArrowheads="1"/>
+                    </pic:cNvPicPr>
+                  </pic:nvPicPr>
+                  <pic:blipFill>
+                    <a:blip r:embed="rId6"/>
+                    <a:stretch>
+                      <a:fillRect/>
+                    </a:stretch>
+                  </pic:blipFill>
+                  <pic:spPr bwMode="auto">
+                    <a:xfrm>
+                      <a:off x="0" y="0"/>
+                      <a:ext cx="360045" cy="360045"/>
+                    </a:xfrm>
+                    <a:prstGeom prst="rect">
+                      <a:avLst/>
+                    </a:prstGeom>
+                  </pic:spPr>
+                </pic:pic>
+              </a:graphicData>
+            </a:graphic>
+          </wp:anchor>
+        </w:drawing>
+      </w:r>
+      <w:r>
+        <w:rPr>
+          <w:rFonts w:ascii="Consolas" w:eastAsia="Times New Roman" w:hAnsi="Consolas"/>
+          <w:b/>
+          <w:bCs/>
+          <w:color w:val="000000" w:themeColor="text1"/>
+          <w:sz w:val="36"/>
+          <w:szCs w:val="36"/>
+          <w:shd w:val="clear" w:color="auto" w:fill="FFFFFF"/>
+        </w:rPr>
+        <w:t xml:space="preserve"> Piatek </w:t>
+      </w:r>
+      <w:r>
+        <w:rPr>
+          <w:rFonts w:ascii="Consolas" w:eastAsia="Times New Roman" w:hAnsi="Consolas"/>
+          <w:bCs/>
+          <w:color w:val="000000" w:themeColor="text1"/>
+          <w:sz w:val="36"/>
+          <w:szCs w:val="36"/>
+          <w:shd w:val="clear" w:color="auto" w:fill="FFFFFF"/>
+        </w:rPr>
+        <w:t>(</w:t>
+      </w:r>
+      <w:r>
+        <w:rPr>
+          <w:rFonts w:ascii="Consolas" w:eastAsia="Times New Roman" w:hAnsi="Consolas"/>
+          <w:color w:val="000000" w:themeColor="text1"/>
+          <w:sz w:val="36"/>
+          <w:szCs w:val="36"/>
+          <w:shd w:val="clear" w:color="auto" w:fill="FFFFFF"/>
+        </w:rPr>
+        <w:t>Barcelona</w:t>
+      </w:r>
+      <w:r>
+        <w:rPr>
+          <w:rFonts w:ascii="Consolas" w:eastAsia="Times New Roman" w:hAnsi="Consolas"/>
+          <w:bCs/>
+          <w:color w:val="000000" w:themeColor="text1"/>
+          <w:sz w:val="36"/>
+          <w:szCs w:val="36"/>
+          <w:shd w:val="clear" w:color="auto" w:fill="FFFFFF"/>
+        </w:rPr>
+        <w:t xml:space="preserve"> / Marcos</w:t>
+      </w:r>
+      <w:r>
+        <w:rPr>
+          <w:rFonts w:ascii="Consolas" w:eastAsia="Times New Roman" w:hAnsi="Consolas"/>
+          <w:color w:val="000000" w:themeColor="text1"/>
+          <w:sz w:val="36"/>
+          <w:szCs w:val="36"/>
+          <w:shd w:val="clear" w:color="auto" w:fill="FFFFFF"/>
+        </w:rPr>
+        <w:t>)</w:t>
+      </w:r>
+    </w:p>
+    <w:p>
+      <w:pPr>
+        <w:rPr>
+          <w:rFonts w:ascii="Consolas" w:eastAsia="Times New Roman" w:hAnsi="Consolas"/>
+          <w:color w:val="000000" w:themeColor="text1"/>
+          <w:sz w:val="36"/>
+          <w:szCs w:val="36"/>
+          <w:shd w:val="clear" w:color="auto" w:fill="FFFFFF"/>
+        </w:rPr>
+      </w:pPr>
     </w:p>
     <w:p>
       <w:pPr>
@@ -1652,7 +2148,7 @@
 </file>
 
 <file path=word/styles.xml><?xml version="1.0" encoding="utf-8"?>
-<w:styles xmlns:mc="http://schemas.openxmlformats.org/markup-compatibility/2006" xmlns:r="http://schemas.openxmlformats.org/officeDocument/2006/relationships" xmlns:w="http://schemas.openxmlformats.org/wordprocessingml/2006/main" xmlns:w14="http://schemas.microsoft.com/office/word/2010/wordml" xmlns:w15="http://schemas.microsoft.com/office/word/2012/wordml" xmlns:w16cid="http://schemas.microsoft.com/office/word/2016/wordml/cid" xmlns:w16se="http://schemas.microsoft.com/office/word/2015/wordml/symex" mc:Ignorable="w14 w15 w16se w16cid">
+<w:styles xmlns:mc="http://schemas.openxmlformats.org/markup-compatibility/2006" xmlns:r="http://schemas.openxmlformats.org/officeDocument/2006/relationships" xmlns:w="http://schemas.openxmlformats.org/wordprocessingml/2006/main" xmlns:w14="http://schemas.microsoft.com/office/word/2010/wordml" xmlns:w15="http://schemas.microsoft.com/office/word/2012/wordml" mc:Ignorable="w14 w15">
   <w:docDefaults>
     <w:rPrDefault>
       <w:rPr>
@@ -1663,7 +2159,7 @@
     </w:rPrDefault>
     <w:pPrDefault/>
   </w:docDefaults>
-  <w:latentStyles w:defLockedState="0" w:defUIPriority="99" w:defSemiHidden="0" w:defUnhideWhenUsed="0" w:defQFormat="0" w:count="377">
+  <w:latentStyles w:defLockedState="0" w:defUIPriority="99" w:defSemiHidden="0" w:defUnhideWhenUsed="0" w:defQFormat="0" w:count="371">
     <w:lsdException w:name="Normal" w:uiPriority="0" w:qFormat="1"/>
     <w:lsdException w:name="heading 1" w:uiPriority="9" w:qFormat="1"/>
     <w:lsdException w:name="heading 2" w:semiHidden="1" w:uiPriority="9" w:unhideWhenUsed="1" w:qFormat="1"/>
@@ -2035,12 +2531,6 @@
     <w:lsdException w:name="List Table 5 Dark Accent 6" w:uiPriority="50"/>
     <w:lsdException w:name="List Table 6 Colorful Accent 6" w:uiPriority="51"/>
     <w:lsdException w:name="List Table 7 Colorful Accent 6" w:uiPriority="52"/>
-    <w:lsdException w:name="Mention" w:semiHidden="1" w:unhideWhenUsed="1"/>
-    <w:lsdException w:name="Smart Hyperlink" w:semiHidden="1" w:unhideWhenUsed="1"/>
-    <w:lsdException w:name="Hashtag" w:semiHidden="1" w:unhideWhenUsed="1"/>
-    <w:lsdException w:name="Unresolved Mention" w:semiHidden="1" w:unhideWhenUsed="1"/>
-    <w:lsdException w:name="Smart Link" w:semiHidden="1" w:unhideWhenUsed="1"/>
-    <w:lsdException w:name="Smart Link Error" w:semiHidden="1" w:unhideWhenUsed="1"/>
   </w:latentStyles>
   <w:style w:type="paragraph" w:default="1" w:styleId="Normal">
     <w:name w:val="Normal"/>

</xml_diff>

<commit_message>
Att do site para 5 torneio. Att de elenco o Madrid
</commit_message>
<xml_diff>
--- a/Dados/Galeria de Torneios FIFA UERN 1.docx
+++ b/Dados/Galeria de Torneios FIFA UERN 1.docx
@@ -929,63 +929,19 @@
           <w:szCs w:val="36"/>
           <w:shd w:val="clear" w:color="auto" w:fill="FFFFFF"/>
         </w:rPr>
-        <w:t>Vice: Milan (</w:t>
-      </w:r>
-      <w:proofErr w:type="spellStart"/>
-      <w:r>
-        <w:rPr>
-          <w:rFonts w:ascii="Consolas" w:eastAsia="Times New Roman" w:hAnsi="Consolas"/>
-          <w:color w:val="000000" w:themeColor="text1"/>
-          <w:sz w:val="36"/>
-          <w:szCs w:val="36"/>
-          <w:shd w:val="clear" w:color="auto" w:fill="FFFFFF"/>
-        </w:rPr>
-        <w:t>Allyson</w:t>
-      </w:r>
-      <w:proofErr w:type="spellEnd"/>
-      <w:r>
-        <w:rPr>
-          <w:rFonts w:ascii="Consolas" w:eastAsia="Times New Roman" w:hAnsi="Consolas"/>
-          <w:color w:val="000000" w:themeColor="text1"/>
-          <w:sz w:val="36"/>
-          <w:szCs w:val="36"/>
-          <w:shd w:val="clear" w:color="auto" w:fill="FFFFFF"/>
-        </w:rPr>
-        <w:t>)</w:t>
-      </w:r>
-    </w:p>
-    <w:p>
-      <w:r>
-        <w:rPr>
-          <w:rFonts w:ascii="Consolas" w:eastAsia="Times New Roman" w:hAnsi="Consolas"/>
-          <w:color w:val="000000" w:themeColor="text1"/>
-          <w:sz w:val="36"/>
-          <w:szCs w:val="36"/>
-          <w:shd w:val="clear" w:color="auto" w:fill="FFFFFF"/>
-        </w:rPr>
-        <w:t>Terceiro: Arsenal (</w:t>
-      </w:r>
-      <w:proofErr w:type="spellStart"/>
-      <w:r>
-        <w:rPr>
-          <w:rFonts w:ascii="Consolas" w:eastAsia="Times New Roman" w:hAnsi="Consolas"/>
-          <w:color w:val="000000" w:themeColor="text1"/>
-          <w:sz w:val="36"/>
-          <w:szCs w:val="36"/>
-          <w:shd w:val="clear" w:color="auto" w:fill="FFFFFF"/>
-        </w:rPr>
-        <w:t>Eudivan</w:t>
-      </w:r>
-      <w:proofErr w:type="spellEnd"/>
-      <w:r>
-        <w:rPr>
-          <w:rFonts w:ascii="Consolas" w:eastAsia="Times New Roman" w:hAnsi="Consolas"/>
-          <w:color w:val="000000" w:themeColor="text1"/>
-          <w:sz w:val="36"/>
-          <w:szCs w:val="36"/>
-          <w:shd w:val="clear" w:color="auto" w:fill="FFFFFF"/>
-        </w:rPr>
-        <w:t xml:space="preserve">) </w:t>
+        <w:t>Vice: Milan (Allyson)</w:t>
+      </w:r>
+    </w:p>
+    <w:p>
+      <w:r>
+        <w:rPr>
+          <w:rFonts w:ascii="Consolas" w:eastAsia="Times New Roman" w:hAnsi="Consolas"/>
+          <w:color w:val="000000" w:themeColor="text1"/>
+          <w:sz w:val="36"/>
+          <w:szCs w:val="36"/>
+          <w:shd w:val="clear" w:color="auto" w:fill="FFFFFF"/>
+        </w:rPr>
+        <w:t xml:space="preserve">Terceiro: Arsenal (Eudivan) </w:t>
       </w:r>
     </w:p>
     <w:p>
@@ -1570,19 +1526,7 @@
           <w:szCs w:val="36"/>
           <w:shd w:val="clear" w:color="auto" w:fill="FFFFFF"/>
         </w:rPr>
-        <w:t>Mancheste</w:t>
-      </w:r>
-      <w:bookmarkStart w:id="1" w:name="_GoBack"/>
-      <w:bookmarkEnd w:id="1"/>
-      <w:r>
-        <w:rPr>
-          <w:rFonts w:ascii="Consolas" w:eastAsia="Times New Roman" w:hAnsi="Consolas"/>
-          <w:color w:val="000000" w:themeColor="text1"/>
-          <w:sz w:val="36"/>
-          <w:szCs w:val="36"/>
-          <w:shd w:val="clear" w:color="auto" w:fill="FFFFFF"/>
-        </w:rPr>
-        <w:t>r City</w:t>
+        <w:t>Manchester City</w:t>
       </w:r>
       <w:r>
         <w:rPr>
@@ -2099,6 +2043,551 @@
         </w:rPr>
         <w:t>)</w:t>
       </w:r>
+    </w:p>
+    <w:p>
+      <w:pPr>
+        <w:rPr>
+          <w:u w:val="single"/>
+        </w:rPr>
+      </w:pPr>
+      <w:r>
+        <w:rPr>
+          <w:noProof/>
+        </w:rPr>
+        <w:drawing>
+          <wp:anchor distT="0" distB="0" distL="0" distR="0" simplePos="0" relativeHeight="251684864" behindDoc="0" locked="0" layoutInCell="1" allowOverlap="1" wp14:anchorId="47F1A9D2" wp14:editId="1D0CB5BF">
+            <wp:simplePos x="0" y="0"/>
+            <wp:positionH relativeFrom="column">
+              <wp:align>right</wp:align>
+            </wp:positionH>
+            <wp:positionV relativeFrom="paragraph">
+              <wp:posOffset>84455</wp:posOffset>
+            </wp:positionV>
+            <wp:extent cx="683895" cy="1583690"/>
+            <wp:effectExtent l="0" t="0" r="0" b="0"/>
+            <wp:wrapSquare wrapText="largest"/>
+            <wp:docPr id="8" name="Figura13"/>
+            <wp:cNvGraphicFramePr>
+              <a:graphicFrameLocks xmlns:a="http://schemas.openxmlformats.org/drawingml/2006/main" noChangeAspect="1"/>
+            </wp:cNvGraphicFramePr>
+            <a:graphic xmlns:a="http://schemas.openxmlformats.org/drawingml/2006/main">
+              <a:graphicData uri="http://schemas.openxmlformats.org/drawingml/2006/picture">
+                <pic:pic xmlns:pic="http://schemas.openxmlformats.org/drawingml/2006/picture">
+                  <pic:nvPicPr>
+                    <pic:cNvPr id="13" name="Figura13"/>
+                    <pic:cNvPicPr>
+                      <a:picLocks noChangeAspect="1" noChangeArrowheads="1"/>
+                    </pic:cNvPicPr>
+                  </pic:nvPicPr>
+                  <pic:blipFill>
+                    <a:blip r:embed="rId4"/>
+                    <a:stretch>
+                      <a:fillRect/>
+                    </a:stretch>
+                  </pic:blipFill>
+                  <pic:spPr bwMode="auto">
+                    <a:xfrm>
+                      <a:off x="0" y="0"/>
+                      <a:ext cx="683895" cy="1583690"/>
+                    </a:xfrm>
+                    <a:prstGeom prst="rect">
+                      <a:avLst/>
+                    </a:prstGeom>
+                  </pic:spPr>
+                </pic:pic>
+              </a:graphicData>
+            </a:graphic>
+          </wp:anchor>
+        </w:drawing>
+      </w:r>
+      <w:r>
+        <w:rPr>
+          <w:rFonts w:ascii="Algerian" w:eastAsia="Times New Roman" w:hAnsi="Algerian"/>
+          <w:b/>
+          <w:bCs/>
+          <w:color w:val="000000" w:themeColor="text1"/>
+          <w:sz w:val="48"/>
+          <w:szCs w:val="48"/>
+          <w:u w:val="single"/>
+          <w:shd w:val="clear" w:color="auto" w:fill="FFFFFF"/>
+        </w:rPr>
+        <w:t>5</w:t>
+      </w:r>
+      <w:r>
+        <w:rPr>
+          <w:rFonts w:ascii="Algerian" w:eastAsia="Times New Roman" w:hAnsi="Algerian"/>
+          <w:b/>
+          <w:bCs/>
+          <w:color w:val="000000" w:themeColor="text1"/>
+          <w:sz w:val="48"/>
+          <w:szCs w:val="48"/>
+          <w:u w:val="single"/>
+          <w:shd w:val="clear" w:color="auto" w:fill="FFFFFF"/>
+        </w:rPr>
+        <w:t>° Torneio UERN de FIFA (</w:t>
+      </w:r>
+      <w:r>
+        <w:rPr>
+          <w:rFonts w:ascii="Algerian" w:eastAsia="Times New Roman" w:hAnsi="Algerian"/>
+          <w:b/>
+          <w:bCs/>
+          <w:color w:val="000000" w:themeColor="text1"/>
+          <w:sz w:val="48"/>
+          <w:szCs w:val="48"/>
+          <w:u w:val="single"/>
+          <w:shd w:val="clear" w:color="auto" w:fill="FFFFFF"/>
+        </w:rPr>
+        <w:t>15</w:t>
+      </w:r>
+      <w:r>
+        <w:rPr>
+          <w:rFonts w:ascii="Algerian" w:eastAsia="Times New Roman" w:hAnsi="Algerian"/>
+          <w:b/>
+          <w:bCs/>
+          <w:color w:val="000000" w:themeColor="text1"/>
+          <w:sz w:val="48"/>
+          <w:szCs w:val="48"/>
+          <w:u w:val="single"/>
+          <w:shd w:val="clear" w:color="auto" w:fill="FFFFFF"/>
+        </w:rPr>
+        <w:t>/</w:t>
+      </w:r>
+      <w:r>
+        <w:rPr>
+          <w:rFonts w:ascii="Algerian" w:eastAsia="Times New Roman" w:hAnsi="Algerian"/>
+          <w:b/>
+          <w:bCs/>
+          <w:color w:val="000000" w:themeColor="text1"/>
+          <w:sz w:val="48"/>
+          <w:szCs w:val="48"/>
+          <w:u w:val="single"/>
+          <w:shd w:val="clear" w:color="auto" w:fill="FFFFFF"/>
+        </w:rPr>
+        <w:t>11</w:t>
+      </w:r>
+      <w:r>
+        <w:rPr>
+          <w:rFonts w:ascii="Algerian" w:eastAsia="Times New Roman" w:hAnsi="Algerian"/>
+          <w:b/>
+          <w:bCs/>
+          <w:color w:val="000000" w:themeColor="text1"/>
+          <w:sz w:val="48"/>
+          <w:szCs w:val="48"/>
+          <w:u w:val="single"/>
+          <w:shd w:val="clear" w:color="auto" w:fill="FFFFFF"/>
+        </w:rPr>
+        <w:t>/19)</w:t>
+      </w:r>
+    </w:p>
+    <w:p>
+      <w:pPr>
+        <w:spacing w:after="0"/>
+        <w:rPr>
+          <w:rFonts w:eastAsia="Times New Roman"/>
+          <w:b/>
+          <w:bCs/>
+          <w:color w:val="000000" w:themeColor="text1"/>
+          <w:highlight w:val="white"/>
+        </w:rPr>
+      </w:pPr>
+      <w:r>
+        <w:rPr>
+          <w:rFonts w:ascii="Consolas" w:eastAsia="Times New Roman" w:hAnsi="Consolas"/>
+          <w:noProof/>
+          <w:color w:val="000000" w:themeColor="text1"/>
+          <w:sz w:val="36"/>
+          <w:szCs w:val="36"/>
+          <w:highlight w:val="yellow"/>
+          <w:shd w:val="clear" w:color="auto" w:fill="FFFFFF"/>
+        </w:rPr>
+        <w:drawing>
+          <wp:anchor distT="0" distB="0" distL="114300" distR="114300" simplePos="0" relativeHeight="251686912" behindDoc="0" locked="0" layoutInCell="1" allowOverlap="1" wp14:anchorId="0BA51118" wp14:editId="568D7BBE">
+            <wp:simplePos x="0" y="0"/>
+            <wp:positionH relativeFrom="column">
+              <wp:posOffset>1327785</wp:posOffset>
+            </wp:positionH>
+            <wp:positionV relativeFrom="paragraph">
+              <wp:posOffset>9525</wp:posOffset>
+            </wp:positionV>
+            <wp:extent cx="360000" cy="360000"/>
+            <wp:effectExtent l="0" t="0" r="2540" b="2540"/>
+            <wp:wrapSquare wrapText="bothSides"/>
+            <wp:docPr id="11" name="Imagem 11"/>
+            <wp:cNvGraphicFramePr>
+              <a:graphicFrameLocks xmlns:a="http://schemas.openxmlformats.org/drawingml/2006/main" noChangeAspect="1"/>
+            </wp:cNvGraphicFramePr>
+            <a:graphic xmlns:a="http://schemas.openxmlformats.org/drawingml/2006/main">
+              <a:graphicData uri="http://schemas.openxmlformats.org/drawingml/2006/picture">
+                <pic:pic xmlns:pic="http://schemas.openxmlformats.org/drawingml/2006/picture">
+                  <pic:nvPicPr>
+                    <pic:cNvPr id="0" name="Picture 1"/>
+                    <pic:cNvPicPr>
+                      <a:picLocks noChangeAspect="1" noChangeArrowheads="1"/>
+                    </pic:cNvPicPr>
+                  </pic:nvPicPr>
+                  <pic:blipFill>
+                    <a:blip r:embed="rId8" cstate="print">
+                      <a:extLst>
+                        <a:ext uri="{28A0092B-C50C-407E-A947-70E740481C1C}">
+                          <a14:useLocalDpi xmlns:a14="http://schemas.microsoft.com/office/drawing/2010/main" val="0"/>
+                        </a:ext>
+                      </a:extLst>
+                    </a:blip>
+                    <a:srcRect/>
+                    <a:stretch>
+                      <a:fillRect/>
+                    </a:stretch>
+                  </pic:blipFill>
+                  <pic:spPr bwMode="auto">
+                    <a:xfrm>
+                      <a:off x="0" y="0"/>
+                      <a:ext cx="360000" cy="360000"/>
+                    </a:xfrm>
+                    <a:prstGeom prst="rect">
+                      <a:avLst/>
+                    </a:prstGeom>
+                    <a:noFill/>
+                    <a:ln>
+                      <a:noFill/>
+                    </a:ln>
+                  </pic:spPr>
+                </pic:pic>
+              </a:graphicData>
+            </a:graphic>
+            <wp14:sizeRelH relativeFrom="margin">
+              <wp14:pctWidth>0</wp14:pctWidth>
+            </wp14:sizeRelH>
+            <wp14:sizeRelV relativeFrom="margin">
+              <wp14:pctHeight>0</wp14:pctHeight>
+            </wp14:sizeRelV>
+          </wp:anchor>
+        </w:drawing>
+      </w:r>
+    </w:p>
+    <w:p>
+      <w:pPr>
+        <w:rPr>
+          <w:rFonts w:ascii="Consolas" w:eastAsia="Times New Roman" w:hAnsi="Consolas"/>
+          <w:color w:val="000000" w:themeColor="text1"/>
+          <w:sz w:val="36"/>
+          <w:szCs w:val="36"/>
+          <w:highlight w:val="yellow"/>
+          <w:shd w:val="clear" w:color="auto" w:fill="FFFFFF"/>
+        </w:rPr>
+      </w:pPr>
+      <w:r>
+        <w:rPr>
+          <w:rFonts w:ascii="Consolas" w:eastAsia="Times New Roman" w:hAnsi="Consolas"/>
+          <w:color w:val="000000" w:themeColor="text1"/>
+          <w:sz w:val="36"/>
+          <w:szCs w:val="36"/>
+          <w:highlight w:val="yellow"/>
+          <w:shd w:val="clear" w:color="auto" w:fill="FFFFFF"/>
+        </w:rPr>
+        <w:t>Campeão:</w:t>
+      </w:r>
+    </w:p>
+    <w:p>
+      <w:r>
+        <w:rPr>
+          <w:rFonts w:ascii="Consolas" w:eastAsia="Times New Roman" w:hAnsi="Consolas"/>
+          <w:b/>
+          <w:bCs/>
+          <w:color w:val="00B0F0"/>
+          <w:sz w:val="36"/>
+          <w:szCs w:val="36"/>
+          <w:shd w:val="clear" w:color="auto" w:fill="FFFFFF"/>
+        </w:rPr>
+        <w:t>Manchester City</w:t>
+      </w:r>
+      <w:r>
+        <w:rPr>
+          <w:rFonts w:ascii="Consolas" w:eastAsia="Times New Roman" w:hAnsi="Consolas"/>
+          <w:color w:val="FF0000"/>
+          <w:sz w:val="36"/>
+          <w:szCs w:val="36"/>
+          <w:shd w:val="clear" w:color="auto" w:fill="FFFFFF"/>
+        </w:rPr>
+        <w:t xml:space="preserve"> </w:t>
+      </w:r>
+      <w:r>
+        <w:rPr>
+          <w:rFonts w:ascii="Consolas" w:eastAsia="Times New Roman" w:hAnsi="Consolas"/>
+          <w:color w:val="000000" w:themeColor="text1"/>
+          <w:sz w:val="36"/>
+          <w:szCs w:val="36"/>
+          <w:shd w:val="clear" w:color="auto" w:fill="FFFFFF"/>
+        </w:rPr>
+        <w:t>(Fernandinho)</w:t>
+      </w:r>
+    </w:p>
+    <w:p>
+      <w:r>
+        <w:rPr>
+          <w:rFonts w:ascii="Consolas" w:eastAsia="Times New Roman" w:hAnsi="Consolas"/>
+          <w:color w:val="000000" w:themeColor="text1"/>
+          <w:sz w:val="36"/>
+          <w:szCs w:val="36"/>
+          <w:shd w:val="clear" w:color="auto" w:fill="FFFFFF"/>
+        </w:rPr>
+        <w:t xml:space="preserve">Vice: </w:t>
+      </w:r>
+      <w:r>
+        <w:rPr>
+          <w:rFonts w:ascii="Consolas" w:eastAsia="Times New Roman" w:hAnsi="Consolas"/>
+          <w:color w:val="000000" w:themeColor="text1"/>
+          <w:sz w:val="36"/>
+          <w:szCs w:val="36"/>
+          <w:shd w:val="clear" w:color="auto" w:fill="FFFFFF"/>
+        </w:rPr>
+        <w:t xml:space="preserve">Juventus </w:t>
+      </w:r>
+      <w:r>
+        <w:rPr>
+          <w:rFonts w:ascii="Consolas" w:eastAsia="Times New Roman" w:hAnsi="Consolas"/>
+          <w:color w:val="000000" w:themeColor="text1"/>
+          <w:sz w:val="36"/>
+          <w:szCs w:val="36"/>
+          <w:shd w:val="clear" w:color="auto" w:fill="FFFFFF"/>
+        </w:rPr>
+        <w:t>(</w:t>
+      </w:r>
+      <w:r>
+        <w:rPr>
+          <w:rFonts w:ascii="Consolas" w:eastAsia="Times New Roman" w:hAnsi="Consolas"/>
+          <w:color w:val="000000" w:themeColor="text1"/>
+          <w:sz w:val="36"/>
+          <w:szCs w:val="36"/>
+          <w:shd w:val="clear" w:color="auto" w:fill="FFFFFF"/>
+        </w:rPr>
+        <w:t>Allyson</w:t>
+      </w:r>
+      <w:r>
+        <w:rPr>
+          <w:rFonts w:ascii="Consolas" w:eastAsia="Times New Roman" w:hAnsi="Consolas"/>
+          <w:color w:val="000000" w:themeColor="text1"/>
+          <w:sz w:val="36"/>
+          <w:szCs w:val="36"/>
+          <w:shd w:val="clear" w:color="auto" w:fill="FFFFFF"/>
+        </w:rPr>
+        <w:t>)</w:t>
+      </w:r>
+    </w:p>
+    <w:p>
+      <w:r>
+        <w:rPr>
+          <w:rFonts w:ascii="Consolas" w:eastAsia="Times New Roman" w:hAnsi="Consolas"/>
+          <w:color w:val="000000" w:themeColor="text1"/>
+          <w:sz w:val="36"/>
+          <w:szCs w:val="36"/>
+          <w:shd w:val="clear" w:color="auto" w:fill="FFFFFF"/>
+        </w:rPr>
+        <w:t xml:space="preserve">Terceiro: </w:t>
+      </w:r>
+      <w:r>
+        <w:rPr>
+          <w:rFonts w:ascii="Consolas" w:eastAsia="Times New Roman" w:hAnsi="Consolas"/>
+          <w:color w:val="000000" w:themeColor="text1"/>
+          <w:sz w:val="36"/>
+          <w:szCs w:val="36"/>
+          <w:shd w:val="clear" w:color="auto" w:fill="FFFFFF"/>
+        </w:rPr>
+        <w:t>Real Madrid</w:t>
+      </w:r>
+      <w:r>
+        <w:rPr>
+          <w:rFonts w:ascii="Consolas" w:eastAsia="Times New Roman" w:hAnsi="Consolas"/>
+          <w:color w:val="000000" w:themeColor="text1"/>
+          <w:sz w:val="36"/>
+          <w:szCs w:val="36"/>
+          <w:shd w:val="clear" w:color="auto" w:fill="FFFFFF"/>
+        </w:rPr>
+        <w:t xml:space="preserve"> (</w:t>
+      </w:r>
+      <w:r>
+        <w:rPr>
+          <w:rFonts w:ascii="Consolas" w:eastAsia="Times New Roman" w:hAnsi="Consolas"/>
+          <w:color w:val="000000" w:themeColor="text1"/>
+          <w:sz w:val="36"/>
+          <w:szCs w:val="36"/>
+          <w:shd w:val="clear" w:color="auto" w:fill="FFFFFF"/>
+        </w:rPr>
+        <w:t>Vinícius</w:t>
+      </w:r>
+      <w:r>
+        <w:rPr>
+          <w:rFonts w:ascii="Consolas" w:eastAsia="Times New Roman" w:hAnsi="Consolas"/>
+          <w:color w:val="000000" w:themeColor="text1"/>
+          <w:sz w:val="36"/>
+          <w:szCs w:val="36"/>
+          <w:shd w:val="clear" w:color="auto" w:fill="FFFFFF"/>
+        </w:rPr>
+        <w:t xml:space="preserve">) </w:t>
+      </w:r>
+    </w:p>
+    <w:p>
+      <w:pPr>
+        <w:rPr>
+          <w:rFonts w:ascii="Consolas" w:eastAsia="Times New Roman" w:hAnsi="Consolas"/>
+          <w:i/>
+          <w:color w:val="000000" w:themeColor="text1"/>
+          <w:sz w:val="36"/>
+          <w:szCs w:val="36"/>
+          <w:u w:val="single"/>
+          <w:shd w:val="clear" w:color="auto" w:fill="FFFFFF"/>
+        </w:rPr>
+      </w:pPr>
+      <w:r>
+        <w:rPr>
+          <w:rFonts w:ascii="Consolas" w:eastAsia="Times New Roman" w:hAnsi="Consolas"/>
+          <w:i/>
+          <w:color w:val="000000" w:themeColor="text1"/>
+          <w:sz w:val="36"/>
+          <w:szCs w:val="36"/>
+          <w:u w:val="single"/>
+          <w:shd w:val="clear" w:color="auto" w:fill="FFFFFF"/>
+        </w:rPr>
+        <w:t>Melhor jogador da competição:</w:t>
+      </w:r>
+    </w:p>
+    <w:p>
+      <w:pPr>
+        <w:rPr>
+          <w:rFonts w:ascii="Consolas" w:eastAsia="Times New Roman" w:hAnsi="Consolas"/>
+          <w:color w:val="000000" w:themeColor="text1"/>
+          <w:sz w:val="36"/>
+          <w:szCs w:val="36"/>
+          <w:shd w:val="clear" w:color="auto" w:fill="FFFFFF"/>
+        </w:rPr>
+      </w:pPr>
+      <w:r>
+        <w:rPr>
+          <w:noProof/>
+        </w:rPr>
+        <w:drawing>
+          <wp:anchor distT="0" distB="0" distL="0" distR="0" simplePos="0" relativeHeight="251685888" behindDoc="0" locked="0" layoutInCell="1" allowOverlap="1" wp14:anchorId="0CD10071" wp14:editId="490AAF6A">
+            <wp:simplePos x="0" y="0"/>
+            <wp:positionH relativeFrom="column">
+              <wp:posOffset>0</wp:posOffset>
+            </wp:positionH>
+            <wp:positionV relativeFrom="paragraph">
+              <wp:posOffset>-98425</wp:posOffset>
+            </wp:positionV>
+            <wp:extent cx="360045" cy="360045"/>
+            <wp:effectExtent l="0" t="0" r="0" b="0"/>
+            <wp:wrapSquare wrapText="largest"/>
+            <wp:docPr id="12" name="Figura15"/>
+            <wp:cNvGraphicFramePr>
+              <a:graphicFrameLocks xmlns:a="http://schemas.openxmlformats.org/drawingml/2006/main" noChangeAspect="1"/>
+            </wp:cNvGraphicFramePr>
+            <a:graphic xmlns:a="http://schemas.openxmlformats.org/drawingml/2006/main">
+              <a:graphicData uri="http://schemas.openxmlformats.org/drawingml/2006/picture">
+                <pic:pic xmlns:pic="http://schemas.openxmlformats.org/drawingml/2006/picture">
+                  <pic:nvPicPr>
+                    <pic:cNvPr id="15" name="Figura15"/>
+                    <pic:cNvPicPr>
+                      <a:picLocks noChangeAspect="1" noChangeArrowheads="1"/>
+                    </pic:cNvPicPr>
+                  </pic:nvPicPr>
+                  <pic:blipFill>
+                    <a:blip r:embed="rId6"/>
+                    <a:stretch>
+                      <a:fillRect/>
+                    </a:stretch>
+                  </pic:blipFill>
+                  <pic:spPr bwMode="auto">
+                    <a:xfrm>
+                      <a:off x="0" y="0"/>
+                      <a:ext cx="360045" cy="360045"/>
+                    </a:xfrm>
+                    <a:prstGeom prst="rect">
+                      <a:avLst/>
+                    </a:prstGeom>
+                  </pic:spPr>
+                </pic:pic>
+              </a:graphicData>
+            </a:graphic>
+          </wp:anchor>
+        </w:drawing>
+      </w:r>
+      <w:r>
+        <w:rPr>
+          <w:rFonts w:ascii="Consolas" w:eastAsia="Times New Roman" w:hAnsi="Consolas"/>
+          <w:b/>
+          <w:bCs/>
+          <w:color w:val="000000" w:themeColor="text1"/>
+          <w:sz w:val="36"/>
+          <w:szCs w:val="36"/>
+          <w:shd w:val="clear" w:color="auto" w:fill="FFFFFF"/>
+        </w:rPr>
+        <w:t xml:space="preserve"> </w:t>
+      </w:r>
+      <w:r>
+        <w:rPr>
+          <w:rFonts w:ascii="Consolas" w:eastAsia="Times New Roman" w:hAnsi="Consolas"/>
+          <w:b/>
+          <w:bCs/>
+          <w:color w:val="000000" w:themeColor="text1"/>
+          <w:sz w:val="36"/>
+          <w:szCs w:val="36"/>
+          <w:shd w:val="clear" w:color="auto" w:fill="FFFFFF"/>
+        </w:rPr>
+        <w:t>Poulsen</w:t>
+      </w:r>
+      <w:r>
+        <w:rPr>
+          <w:rFonts w:ascii="Consolas" w:eastAsia="Times New Roman" w:hAnsi="Consolas"/>
+          <w:b/>
+          <w:bCs/>
+          <w:color w:val="000000" w:themeColor="text1"/>
+          <w:sz w:val="36"/>
+          <w:szCs w:val="36"/>
+          <w:shd w:val="clear" w:color="auto" w:fill="FFFFFF"/>
+        </w:rPr>
+        <w:t xml:space="preserve"> (</w:t>
+      </w:r>
+      <w:r>
+        <w:rPr>
+          <w:rFonts w:ascii="Consolas" w:eastAsia="Times New Roman" w:hAnsi="Consolas"/>
+          <w:color w:val="000000" w:themeColor="text1"/>
+          <w:sz w:val="36"/>
+          <w:szCs w:val="36"/>
+          <w:shd w:val="clear" w:color="auto" w:fill="FFFFFF"/>
+        </w:rPr>
+        <w:t>Manchester City</w:t>
+      </w:r>
+      <w:r>
+        <w:rPr>
+          <w:rFonts w:ascii="Consolas" w:eastAsia="Times New Roman" w:hAnsi="Consolas"/>
+          <w:bCs/>
+          <w:color w:val="000000" w:themeColor="text1"/>
+          <w:sz w:val="36"/>
+          <w:szCs w:val="36"/>
+          <w:shd w:val="clear" w:color="auto" w:fill="FFFFFF"/>
+        </w:rPr>
+        <w:t xml:space="preserve"> / Fernandinho</w:t>
+      </w:r>
+      <w:r>
+        <w:rPr>
+          <w:rFonts w:ascii="Consolas" w:eastAsia="Times New Roman" w:hAnsi="Consolas"/>
+          <w:color w:val="000000" w:themeColor="text1"/>
+          <w:sz w:val="36"/>
+          <w:szCs w:val="36"/>
+          <w:shd w:val="clear" w:color="auto" w:fill="FFFFFF"/>
+        </w:rPr>
+        <w:t>)</w:t>
+      </w:r>
+    </w:p>
+    <w:p>
+      <w:pPr>
+        <w:rPr>
+          <w:rFonts w:ascii="Consolas" w:eastAsia="Times New Roman" w:hAnsi="Consolas"/>
+          <w:color w:val="000000" w:themeColor="text1"/>
+          <w:sz w:val="36"/>
+          <w:szCs w:val="36"/>
+          <w:shd w:val="clear" w:color="auto" w:fill="FFFFFF"/>
+        </w:rPr>
+      </w:pPr>
     </w:p>
     <w:p>
       <w:pPr>

</xml_diff>

<commit_message>
Atualizações para o 6 torneio, exceto squads no wefut
</commit_message>
<xml_diff>
--- a/Dados/Galeria de Torneios FIFA UERN 1.docx
+++ b/Dados/Galeria de Torneios FIFA UERN 1.docx
@@ -1,6 +1,6 @@
 
 <file path=word/document.xml><?xml version="1.0" encoding="utf-8"?>
-<w:document xmlns:wpc="http://schemas.microsoft.com/office/word/2010/wordprocessingCanvas" xmlns:mc="http://schemas.openxmlformats.org/markup-compatibility/2006" xmlns:o="urn:schemas-microsoft-com:office:office" xmlns:r="http://schemas.openxmlformats.org/officeDocument/2006/relationships" xmlns:m="http://schemas.openxmlformats.org/officeDocument/2006/math" xmlns:v="urn:schemas-microsoft-com:vml" xmlns:wp14="http://schemas.microsoft.com/office/word/2010/wordprocessingDrawing" xmlns:wp="http://schemas.openxmlformats.org/drawingml/2006/wordprocessingDrawing" xmlns:w10="urn:schemas-microsoft-com:office:word" xmlns:w="http://schemas.openxmlformats.org/wordprocessingml/2006/main" xmlns:w14="http://schemas.microsoft.com/office/word/2010/wordml" xmlns:w15="http://schemas.microsoft.com/office/word/2012/wordml" xmlns:wpg="http://schemas.microsoft.com/office/word/2010/wordprocessingGroup" xmlns:wpi="http://schemas.microsoft.com/office/word/2010/wordprocessingInk" xmlns:wne="http://schemas.microsoft.com/office/word/2006/wordml" xmlns:wps="http://schemas.microsoft.com/office/word/2010/wordprocessingShape" mc:Ignorable="w14 w15 wp14">
+<w:document xmlns:wpc="http://schemas.microsoft.com/office/word/2010/wordprocessingCanvas" xmlns:cx="http://schemas.microsoft.com/office/drawing/2014/chartex" xmlns:cx1="http://schemas.microsoft.com/office/drawing/2015/9/8/chartex" xmlns:cx2="http://schemas.microsoft.com/office/drawing/2015/10/21/chartex" xmlns:cx3="http://schemas.microsoft.com/office/drawing/2016/5/9/chartex" xmlns:cx4="http://schemas.microsoft.com/office/drawing/2016/5/10/chartex" xmlns:cx5="http://schemas.microsoft.com/office/drawing/2016/5/11/chartex" xmlns:cx6="http://schemas.microsoft.com/office/drawing/2016/5/12/chartex" xmlns:cx7="http://schemas.microsoft.com/office/drawing/2016/5/13/chartex" xmlns:cx8="http://schemas.microsoft.com/office/drawing/2016/5/14/chartex" xmlns:mc="http://schemas.openxmlformats.org/markup-compatibility/2006" xmlns:aink="http://schemas.microsoft.com/office/drawing/2016/ink" xmlns:am3d="http://schemas.microsoft.com/office/drawing/2017/model3d" xmlns:o="urn:schemas-microsoft-com:office:office" xmlns:r="http://schemas.openxmlformats.org/officeDocument/2006/relationships" xmlns:m="http://schemas.openxmlformats.org/officeDocument/2006/math" xmlns:v="urn:schemas-microsoft-com:vml" xmlns:wp14="http://schemas.microsoft.com/office/word/2010/wordprocessingDrawing" xmlns:wp="http://schemas.openxmlformats.org/drawingml/2006/wordprocessingDrawing" xmlns:w10="urn:schemas-microsoft-com:office:word" xmlns:w="http://schemas.openxmlformats.org/wordprocessingml/2006/main" xmlns:w14="http://schemas.microsoft.com/office/word/2010/wordml" xmlns:w15="http://schemas.microsoft.com/office/word/2012/wordml" xmlns:w16cid="http://schemas.microsoft.com/office/word/2016/wordml/cid" xmlns:w16se="http://schemas.microsoft.com/office/word/2015/wordml/symex" xmlns:wpg="http://schemas.microsoft.com/office/word/2010/wordprocessingGroup" xmlns:wpi="http://schemas.microsoft.com/office/word/2010/wordprocessingInk" xmlns:wne="http://schemas.microsoft.com/office/word/2006/wordml" xmlns:wps="http://schemas.microsoft.com/office/word/2010/wordprocessingShape" mc:Ignorable="w14 w15 w16se w16cid wp14">
   <w:body>
     <w:p>
       <w:pPr>
@@ -1433,7 +1433,6 @@
         <w:rPr>
           <w:noProof/>
         </w:rPr>
-        <w:lastRenderedPageBreak/>
         <w:drawing>
           <wp:anchor distT="0" distB="0" distL="0" distR="0" simplePos="0" relativeHeight="251676672" behindDoc="0" locked="0" layoutInCell="1" allowOverlap="1" wp14:anchorId="5E8330F0" wp14:editId="69F945D2">
             <wp:simplePos x="0" y="0"/>
@@ -1578,6 +1577,7 @@
           <w:u w:val="single"/>
         </w:rPr>
       </w:pPr>
+      <w:bookmarkStart w:id="1" w:name="_Hlk32100332"/>
       <w:r>
         <w:rPr>
           <w:rFonts w:ascii="Algerian" w:eastAsia="Times New Roman" w:hAnsi="Algerian"/>
@@ -2044,6 +2044,7 @@
         <w:t>)</w:t>
       </w:r>
     </w:p>
+    <w:bookmarkEnd w:id="1"/>
     <w:p>
       <w:pPr>
         <w:rPr>
@@ -2111,72 +2112,7 @@
           <w:u w:val="single"/>
           <w:shd w:val="clear" w:color="auto" w:fill="FFFFFF"/>
         </w:rPr>
-        <w:t>5</w:t>
-      </w:r>
-      <w:r>
-        <w:rPr>
-          <w:rFonts w:ascii="Algerian" w:eastAsia="Times New Roman" w:hAnsi="Algerian"/>
-          <w:b/>
-          <w:bCs/>
-          <w:color w:val="000000" w:themeColor="text1"/>
-          <w:sz w:val="48"/>
-          <w:szCs w:val="48"/>
-          <w:u w:val="single"/>
-          <w:shd w:val="clear" w:color="auto" w:fill="FFFFFF"/>
-        </w:rPr>
-        <w:t>° Torneio UERN de FIFA (</w:t>
-      </w:r>
-      <w:r>
-        <w:rPr>
-          <w:rFonts w:ascii="Algerian" w:eastAsia="Times New Roman" w:hAnsi="Algerian"/>
-          <w:b/>
-          <w:bCs/>
-          <w:color w:val="000000" w:themeColor="text1"/>
-          <w:sz w:val="48"/>
-          <w:szCs w:val="48"/>
-          <w:u w:val="single"/>
-          <w:shd w:val="clear" w:color="auto" w:fill="FFFFFF"/>
-        </w:rPr>
-        <w:t>15</w:t>
-      </w:r>
-      <w:r>
-        <w:rPr>
-          <w:rFonts w:ascii="Algerian" w:eastAsia="Times New Roman" w:hAnsi="Algerian"/>
-          <w:b/>
-          <w:bCs/>
-          <w:color w:val="000000" w:themeColor="text1"/>
-          <w:sz w:val="48"/>
-          <w:szCs w:val="48"/>
-          <w:u w:val="single"/>
-          <w:shd w:val="clear" w:color="auto" w:fill="FFFFFF"/>
-        </w:rPr>
-        <w:t>/</w:t>
-      </w:r>
-      <w:r>
-        <w:rPr>
-          <w:rFonts w:ascii="Algerian" w:eastAsia="Times New Roman" w:hAnsi="Algerian"/>
-          <w:b/>
-          <w:bCs/>
-          <w:color w:val="000000" w:themeColor="text1"/>
-          <w:sz w:val="48"/>
-          <w:szCs w:val="48"/>
-          <w:u w:val="single"/>
-          <w:shd w:val="clear" w:color="auto" w:fill="FFFFFF"/>
-        </w:rPr>
-        <w:t>11</w:t>
-      </w:r>
-      <w:r>
-        <w:rPr>
-          <w:rFonts w:ascii="Algerian" w:eastAsia="Times New Roman" w:hAnsi="Algerian"/>
-          <w:b/>
-          <w:bCs/>
-          <w:color w:val="000000" w:themeColor="text1"/>
-          <w:sz w:val="48"/>
-          <w:szCs w:val="48"/>
-          <w:u w:val="single"/>
-          <w:shd w:val="clear" w:color="auto" w:fill="FFFFFF"/>
-        </w:rPr>
-        <w:t>/19)</w:t>
+        <w:t>5° Torneio UERN de FIFA (15/11/19)</w:t>
       </w:r>
     </w:p>
     <w:p>
@@ -2330,99 +2266,19 @@
           <w:szCs w:val="36"/>
           <w:shd w:val="clear" w:color="auto" w:fill="FFFFFF"/>
         </w:rPr>
-        <w:t xml:space="preserve">Vice: </w:t>
-      </w:r>
-      <w:r>
-        <w:rPr>
-          <w:rFonts w:ascii="Consolas" w:eastAsia="Times New Roman" w:hAnsi="Consolas"/>
-          <w:color w:val="000000" w:themeColor="text1"/>
-          <w:sz w:val="36"/>
-          <w:szCs w:val="36"/>
-          <w:shd w:val="clear" w:color="auto" w:fill="FFFFFF"/>
-        </w:rPr>
-        <w:t xml:space="preserve">Juventus </w:t>
-      </w:r>
-      <w:r>
-        <w:rPr>
-          <w:rFonts w:ascii="Consolas" w:eastAsia="Times New Roman" w:hAnsi="Consolas"/>
-          <w:color w:val="000000" w:themeColor="text1"/>
-          <w:sz w:val="36"/>
-          <w:szCs w:val="36"/>
-          <w:shd w:val="clear" w:color="auto" w:fill="FFFFFF"/>
-        </w:rPr>
-        <w:t>(</w:t>
-      </w:r>
-      <w:r>
-        <w:rPr>
-          <w:rFonts w:ascii="Consolas" w:eastAsia="Times New Roman" w:hAnsi="Consolas"/>
-          <w:color w:val="000000" w:themeColor="text1"/>
-          <w:sz w:val="36"/>
-          <w:szCs w:val="36"/>
-          <w:shd w:val="clear" w:color="auto" w:fill="FFFFFF"/>
-        </w:rPr>
-        <w:t>Allyson</w:t>
-      </w:r>
-      <w:r>
-        <w:rPr>
-          <w:rFonts w:ascii="Consolas" w:eastAsia="Times New Roman" w:hAnsi="Consolas"/>
-          <w:color w:val="000000" w:themeColor="text1"/>
-          <w:sz w:val="36"/>
-          <w:szCs w:val="36"/>
-          <w:shd w:val="clear" w:color="auto" w:fill="FFFFFF"/>
-        </w:rPr>
-        <w:t>)</w:t>
-      </w:r>
-    </w:p>
-    <w:p>
-      <w:r>
-        <w:rPr>
-          <w:rFonts w:ascii="Consolas" w:eastAsia="Times New Roman" w:hAnsi="Consolas"/>
-          <w:color w:val="000000" w:themeColor="text1"/>
-          <w:sz w:val="36"/>
-          <w:szCs w:val="36"/>
-          <w:shd w:val="clear" w:color="auto" w:fill="FFFFFF"/>
-        </w:rPr>
-        <w:t xml:space="preserve">Terceiro: </w:t>
-      </w:r>
-      <w:r>
-        <w:rPr>
-          <w:rFonts w:ascii="Consolas" w:eastAsia="Times New Roman" w:hAnsi="Consolas"/>
-          <w:color w:val="000000" w:themeColor="text1"/>
-          <w:sz w:val="36"/>
-          <w:szCs w:val="36"/>
-          <w:shd w:val="clear" w:color="auto" w:fill="FFFFFF"/>
-        </w:rPr>
-        <w:t>Real Madrid</w:t>
-      </w:r>
-      <w:r>
-        <w:rPr>
-          <w:rFonts w:ascii="Consolas" w:eastAsia="Times New Roman" w:hAnsi="Consolas"/>
-          <w:color w:val="000000" w:themeColor="text1"/>
-          <w:sz w:val="36"/>
-          <w:szCs w:val="36"/>
-          <w:shd w:val="clear" w:color="auto" w:fill="FFFFFF"/>
-        </w:rPr>
-        <w:t xml:space="preserve"> (</w:t>
-      </w:r>
-      <w:r>
-        <w:rPr>
-          <w:rFonts w:ascii="Consolas" w:eastAsia="Times New Roman" w:hAnsi="Consolas"/>
-          <w:color w:val="000000" w:themeColor="text1"/>
-          <w:sz w:val="36"/>
-          <w:szCs w:val="36"/>
-          <w:shd w:val="clear" w:color="auto" w:fill="FFFFFF"/>
-        </w:rPr>
-        <w:t>Vinícius</w:t>
-      </w:r>
-      <w:r>
-        <w:rPr>
-          <w:rFonts w:ascii="Consolas" w:eastAsia="Times New Roman" w:hAnsi="Consolas"/>
-          <w:color w:val="000000" w:themeColor="text1"/>
-          <w:sz w:val="36"/>
-          <w:szCs w:val="36"/>
-          <w:shd w:val="clear" w:color="auto" w:fill="FFFFFF"/>
-        </w:rPr>
-        <w:t xml:space="preserve">) </w:t>
+        <w:t>Vice: Juventus (Allyson)</w:t>
+      </w:r>
+    </w:p>
+    <w:p>
+      <w:r>
+        <w:rPr>
+          <w:rFonts w:ascii="Consolas" w:eastAsia="Times New Roman" w:hAnsi="Consolas"/>
+          <w:color w:val="000000" w:themeColor="text1"/>
+          <w:sz w:val="36"/>
+          <w:szCs w:val="36"/>
+          <w:shd w:val="clear" w:color="auto" w:fill="FFFFFF"/>
+        </w:rPr>
+        <w:t xml:space="preserve">Terceiro: Real Madrid (Vinícius) </w:t>
       </w:r>
     </w:p>
     <w:p>
@@ -2447,7 +2303,21 @@
           <w:u w:val="single"/>
           <w:shd w:val="clear" w:color="auto" w:fill="FFFFFF"/>
         </w:rPr>
-        <w:t>Melhor jogador da competição:</w:t>
+        <w:t>Melhor jogador</w:t>
+      </w:r>
+      <w:bookmarkStart w:id="2" w:name="_GoBack"/>
+      <w:bookmarkEnd w:id="2"/>
+      <w:r>
+        <w:rPr>
+          <w:rFonts w:ascii="Consolas" w:eastAsia="Times New Roman" w:hAnsi="Consolas"/>
+          <w:i/>
+          <w:color w:val="000000" w:themeColor="text1"/>
+          <w:sz w:val="36"/>
+          <w:szCs w:val="36"/>
+          <w:u w:val="single"/>
+          <w:shd w:val="clear" w:color="auto" w:fill="FFFFFF"/>
+        </w:rPr>
+        <w:t xml:space="preserve"> da competição:</w:t>
       </w:r>
     </w:p>
     <w:p>
@@ -2520,25 +2390,361 @@
           <w:szCs w:val="36"/>
           <w:shd w:val="clear" w:color="auto" w:fill="FFFFFF"/>
         </w:rPr>
+        <w:t xml:space="preserve"> Poulsen (</w:t>
+      </w:r>
+      <w:r>
+        <w:rPr>
+          <w:rFonts w:ascii="Consolas" w:eastAsia="Times New Roman" w:hAnsi="Consolas"/>
+          <w:color w:val="000000" w:themeColor="text1"/>
+          <w:sz w:val="36"/>
+          <w:szCs w:val="36"/>
+          <w:shd w:val="clear" w:color="auto" w:fill="FFFFFF"/>
+        </w:rPr>
+        <w:t>Manchester City</w:t>
+      </w:r>
+      <w:r>
+        <w:rPr>
+          <w:rFonts w:ascii="Consolas" w:eastAsia="Times New Roman" w:hAnsi="Consolas"/>
+          <w:bCs/>
+          <w:color w:val="000000" w:themeColor="text1"/>
+          <w:sz w:val="36"/>
+          <w:szCs w:val="36"/>
+          <w:shd w:val="clear" w:color="auto" w:fill="FFFFFF"/>
+        </w:rPr>
+        <w:t xml:space="preserve"> / Fernandinho</w:t>
+      </w:r>
+      <w:r>
+        <w:rPr>
+          <w:rFonts w:ascii="Consolas" w:eastAsia="Times New Roman" w:hAnsi="Consolas"/>
+          <w:color w:val="000000" w:themeColor="text1"/>
+          <w:sz w:val="36"/>
+          <w:szCs w:val="36"/>
+          <w:shd w:val="clear" w:color="auto" w:fill="FFFFFF"/>
+        </w:rPr>
+        <w:t>)</w:t>
+      </w:r>
+    </w:p>
+    <w:p>
+      <w:pPr>
+        <w:rPr>
+          <w:u w:val="single"/>
+        </w:rPr>
+      </w:pPr>
+      <w:r>
+        <w:rPr>
+          <w:rFonts w:ascii="Algerian" w:eastAsia="Times New Roman" w:hAnsi="Algerian"/>
+          <w:b/>
+          <w:bCs/>
+          <w:color w:val="000000" w:themeColor="text1"/>
+          <w:sz w:val="48"/>
+          <w:szCs w:val="48"/>
+          <w:u w:val="single"/>
+          <w:shd w:val="clear" w:color="auto" w:fill="FFFFFF"/>
+        </w:rPr>
+        <w:t>6</w:t>
+      </w:r>
+      <w:r>
+        <w:rPr>
+          <w:rFonts w:ascii="Algerian" w:eastAsia="Times New Roman" w:hAnsi="Algerian"/>
+          <w:b/>
+          <w:bCs/>
+          <w:color w:val="000000" w:themeColor="text1"/>
+          <w:sz w:val="48"/>
+          <w:szCs w:val="48"/>
+          <w:u w:val="single"/>
+          <w:shd w:val="clear" w:color="auto" w:fill="FFFFFF"/>
+        </w:rPr>
+        <w:t>° Torneio UERN de FIFA (</w:t>
+      </w:r>
+      <w:r>
+        <w:rPr>
+          <w:rFonts w:ascii="Algerian" w:eastAsia="Times New Roman" w:hAnsi="Algerian"/>
+          <w:b/>
+          <w:bCs/>
+          <w:color w:val="000000" w:themeColor="text1"/>
+          <w:sz w:val="48"/>
+          <w:szCs w:val="48"/>
+          <w:u w:val="single"/>
+          <w:shd w:val="clear" w:color="auto" w:fill="FFFFFF"/>
+        </w:rPr>
+        <w:t>08</w:t>
+      </w:r>
+      <w:r>
+        <w:rPr>
+          <w:rFonts w:ascii="Algerian" w:eastAsia="Times New Roman" w:hAnsi="Algerian"/>
+          <w:b/>
+          <w:bCs/>
+          <w:color w:val="000000" w:themeColor="text1"/>
+          <w:sz w:val="48"/>
+          <w:szCs w:val="48"/>
+          <w:u w:val="single"/>
+          <w:shd w:val="clear" w:color="auto" w:fill="FFFFFF"/>
+        </w:rPr>
+        <w:t>/</w:t>
+      </w:r>
+      <w:r>
+        <w:rPr>
+          <w:rFonts w:ascii="Algerian" w:eastAsia="Times New Roman" w:hAnsi="Algerian"/>
+          <w:b/>
+          <w:bCs/>
+          <w:color w:val="000000" w:themeColor="text1"/>
+          <w:sz w:val="48"/>
+          <w:szCs w:val="48"/>
+          <w:u w:val="single"/>
+          <w:shd w:val="clear" w:color="auto" w:fill="FFFFFF"/>
+        </w:rPr>
+        <w:t>02</w:t>
+      </w:r>
+      <w:r>
+        <w:rPr>
+          <w:rFonts w:ascii="Algerian" w:eastAsia="Times New Roman" w:hAnsi="Algerian"/>
+          <w:b/>
+          <w:bCs/>
+          <w:color w:val="000000" w:themeColor="text1"/>
+          <w:sz w:val="48"/>
+          <w:szCs w:val="48"/>
+          <w:u w:val="single"/>
+          <w:shd w:val="clear" w:color="auto" w:fill="FFFFFF"/>
+        </w:rPr>
+        <w:t>/</w:t>
+      </w:r>
+      <w:r>
+        <w:rPr>
+          <w:rFonts w:ascii="Algerian" w:eastAsia="Times New Roman" w:hAnsi="Algerian"/>
+          <w:b/>
+          <w:bCs/>
+          <w:color w:val="000000" w:themeColor="text1"/>
+          <w:sz w:val="48"/>
+          <w:szCs w:val="48"/>
+          <w:u w:val="single"/>
+          <w:shd w:val="clear" w:color="auto" w:fill="FFFFFF"/>
+        </w:rPr>
+        <w:t>20</w:t>
+      </w:r>
+      <w:r>
+        <w:rPr>
+          <w:rFonts w:ascii="Algerian" w:eastAsia="Times New Roman" w:hAnsi="Algerian"/>
+          <w:b/>
+          <w:bCs/>
+          <w:color w:val="000000" w:themeColor="text1"/>
+          <w:sz w:val="48"/>
+          <w:szCs w:val="48"/>
+          <w:u w:val="single"/>
+          <w:shd w:val="clear" w:color="auto" w:fill="FFFFFF"/>
+        </w:rPr>
+        <w:t>)</w:t>
+      </w:r>
+    </w:p>
+    <w:p>
+      <w:pPr>
+        <w:spacing w:after="0"/>
+        <w:rPr>
+          <w:rFonts w:eastAsia="Times New Roman"/>
+          <w:b/>
+          <w:bCs/>
+          <w:color w:val="000000" w:themeColor="text1"/>
+          <w:highlight w:val="white"/>
+        </w:rPr>
+      </w:pPr>
+      <w:r>
+        <w:rPr>
+          <w:noProof/>
+        </w:rPr>
+        <w:drawing>
+          <wp:anchor distT="0" distB="0" distL="114300" distR="114300" simplePos="0" relativeHeight="251691008" behindDoc="0" locked="0" layoutInCell="1" allowOverlap="1" wp14:anchorId="010D9D65" wp14:editId="025BCA0B">
+            <wp:simplePos x="0" y="0"/>
+            <wp:positionH relativeFrom="column">
+              <wp:posOffset>1274965</wp:posOffset>
+            </wp:positionH>
+            <wp:positionV relativeFrom="paragraph">
+              <wp:posOffset>71334</wp:posOffset>
+            </wp:positionV>
+            <wp:extent cx="415636" cy="390525"/>
+            <wp:effectExtent l="0" t="0" r="3810" b="0"/>
+            <wp:wrapNone/>
+            <wp:docPr id="13" name="Imagem 13"/>
+            <wp:cNvGraphicFramePr>
+              <a:graphicFrameLocks xmlns:a="http://schemas.openxmlformats.org/drawingml/2006/main" noChangeAspect="1"/>
+            </wp:cNvGraphicFramePr>
+            <a:graphic xmlns:a="http://schemas.openxmlformats.org/drawingml/2006/main">
+              <a:graphicData uri="http://schemas.openxmlformats.org/drawingml/2006/picture">
+                <pic:pic xmlns:pic="http://schemas.openxmlformats.org/drawingml/2006/picture">
+                  <pic:nvPicPr>
+                    <pic:cNvPr id="0" name="Picture 1"/>
+                    <pic:cNvPicPr>
+                      <a:picLocks noChangeAspect="1" noChangeArrowheads="1"/>
+                    </pic:cNvPicPr>
+                  </pic:nvPicPr>
+                  <pic:blipFill>
+                    <a:blip r:embed="rId9" cstate="print">
+                      <a:extLst>
+                        <a:ext uri="{28A0092B-C50C-407E-A947-70E740481C1C}">
+                          <a14:useLocalDpi xmlns:a14="http://schemas.microsoft.com/office/drawing/2010/main" val="0"/>
+                        </a:ext>
+                      </a:extLst>
+                    </a:blip>
+                    <a:srcRect/>
+                    <a:stretch>
+                      <a:fillRect/>
+                    </a:stretch>
+                  </pic:blipFill>
+                  <pic:spPr bwMode="auto">
+                    <a:xfrm>
+                      <a:off x="0" y="0"/>
+                      <a:ext cx="422275" cy="396762"/>
+                    </a:xfrm>
+                    <a:prstGeom prst="rect">
+                      <a:avLst/>
+                    </a:prstGeom>
+                    <a:noFill/>
+                    <a:ln>
+                      <a:noFill/>
+                    </a:ln>
+                  </pic:spPr>
+                </pic:pic>
+              </a:graphicData>
+            </a:graphic>
+            <wp14:sizeRelH relativeFrom="margin">
+              <wp14:pctWidth>0</wp14:pctWidth>
+            </wp14:sizeRelH>
+            <wp14:sizeRelV relativeFrom="margin">
+              <wp14:pctHeight>0</wp14:pctHeight>
+            </wp14:sizeRelV>
+          </wp:anchor>
+        </w:drawing>
+      </w:r>
+    </w:p>
+    <w:p>
+      <w:pPr>
+        <w:rPr>
+          <w:rFonts w:ascii="Consolas" w:eastAsia="Times New Roman" w:hAnsi="Consolas"/>
+          <w:color w:val="000000" w:themeColor="text1"/>
+          <w:sz w:val="36"/>
+          <w:szCs w:val="36"/>
+          <w:highlight w:val="yellow"/>
+          <w:shd w:val="clear" w:color="auto" w:fill="FFFFFF"/>
+        </w:rPr>
+      </w:pPr>
+      <w:r>
+        <w:rPr>
+          <w:noProof/>
+        </w:rPr>
+        <w:drawing>
+          <wp:anchor distT="0" distB="0" distL="0" distR="0" simplePos="0" relativeHeight="251688960" behindDoc="0" locked="0" layoutInCell="1" allowOverlap="1" wp14:anchorId="1662AAC4" wp14:editId="623DEAF7">
+            <wp:simplePos x="0" y="0"/>
+            <wp:positionH relativeFrom="margin">
+              <wp:align>right</wp:align>
+            </wp:positionH>
+            <wp:positionV relativeFrom="paragraph">
+              <wp:posOffset>107950</wp:posOffset>
+            </wp:positionV>
+            <wp:extent cx="683895" cy="1583690"/>
+            <wp:effectExtent l="0" t="0" r="1905" b="0"/>
+            <wp:wrapSquare wrapText="largest"/>
+            <wp:docPr id="14" name="Figura13"/>
+            <wp:cNvGraphicFramePr>
+              <a:graphicFrameLocks xmlns:a="http://schemas.openxmlformats.org/drawingml/2006/main" noChangeAspect="1"/>
+            </wp:cNvGraphicFramePr>
+            <a:graphic xmlns:a="http://schemas.openxmlformats.org/drawingml/2006/main">
+              <a:graphicData uri="http://schemas.openxmlformats.org/drawingml/2006/picture">
+                <pic:pic xmlns:pic="http://schemas.openxmlformats.org/drawingml/2006/picture">
+                  <pic:nvPicPr>
+                    <pic:cNvPr id="13" name="Figura13"/>
+                    <pic:cNvPicPr>
+                      <a:picLocks noChangeAspect="1" noChangeArrowheads="1"/>
+                    </pic:cNvPicPr>
+                  </pic:nvPicPr>
+                  <pic:blipFill>
+                    <a:blip r:embed="rId4"/>
+                    <a:stretch>
+                      <a:fillRect/>
+                    </a:stretch>
+                  </pic:blipFill>
+                  <pic:spPr bwMode="auto">
+                    <a:xfrm>
+                      <a:off x="0" y="0"/>
+                      <a:ext cx="683895" cy="1583690"/>
+                    </a:xfrm>
+                    <a:prstGeom prst="rect">
+                      <a:avLst/>
+                    </a:prstGeom>
+                  </pic:spPr>
+                </pic:pic>
+              </a:graphicData>
+            </a:graphic>
+          </wp:anchor>
+        </w:drawing>
+      </w:r>
+      <w:r>
+        <w:rPr>
+          <w:rFonts w:ascii="Consolas" w:eastAsia="Times New Roman" w:hAnsi="Consolas"/>
+          <w:color w:val="000000" w:themeColor="text1"/>
+          <w:sz w:val="36"/>
+          <w:szCs w:val="36"/>
+          <w:highlight w:val="yellow"/>
+          <w:shd w:val="clear" w:color="auto" w:fill="FFFFFF"/>
+        </w:rPr>
+        <w:t>Campeão:</w:t>
+      </w:r>
+    </w:p>
+    <w:p>
+      <w:r>
+        <w:rPr>
+          <w:rFonts w:ascii="Consolas" w:eastAsia="Times New Roman" w:hAnsi="Consolas"/>
+          <w:b/>
+          <w:bCs/>
+          <w:color w:val="1F3864" w:themeColor="accent1" w:themeShade="80"/>
+          <w:sz w:val="36"/>
+          <w:szCs w:val="36"/>
+          <w:shd w:val="clear" w:color="auto" w:fill="FFFFFF"/>
+        </w:rPr>
+        <w:t>Internazionale</w:t>
+      </w:r>
+      <w:r>
+        <w:rPr>
+          <w:rFonts w:ascii="Consolas" w:eastAsia="Times New Roman" w:hAnsi="Consolas"/>
+          <w:color w:val="1F3864" w:themeColor="accent1" w:themeShade="80"/>
+          <w:sz w:val="36"/>
+          <w:szCs w:val="36"/>
+          <w:shd w:val="clear" w:color="auto" w:fill="FFFFFF"/>
+        </w:rPr>
         <w:t xml:space="preserve"> </w:t>
       </w:r>
       <w:r>
         <w:rPr>
           <w:rFonts w:ascii="Consolas" w:eastAsia="Times New Roman" w:hAnsi="Consolas"/>
-          <w:b/>
-          <w:bCs/>
-          <w:color w:val="000000" w:themeColor="text1"/>
-          <w:sz w:val="36"/>
-          <w:szCs w:val="36"/>
-          <w:shd w:val="clear" w:color="auto" w:fill="FFFFFF"/>
-        </w:rPr>
-        <w:t>Poulsen</w:t>
-      </w:r>
-      <w:r>
-        <w:rPr>
-          <w:rFonts w:ascii="Consolas" w:eastAsia="Times New Roman" w:hAnsi="Consolas"/>
-          <w:b/>
-          <w:bCs/>
+          <w:color w:val="000000" w:themeColor="text1"/>
+          <w:sz w:val="36"/>
+          <w:szCs w:val="36"/>
+          <w:shd w:val="clear" w:color="auto" w:fill="FFFFFF"/>
+        </w:rPr>
+        <w:t>(Bruno)</w:t>
+      </w:r>
+    </w:p>
+    <w:p>
+      <w:r>
+        <w:rPr>
+          <w:rFonts w:ascii="Consolas" w:eastAsia="Times New Roman" w:hAnsi="Consolas"/>
+          <w:color w:val="000000" w:themeColor="text1"/>
+          <w:sz w:val="36"/>
+          <w:szCs w:val="36"/>
+          <w:shd w:val="clear" w:color="auto" w:fill="FFFFFF"/>
+        </w:rPr>
+        <w:t xml:space="preserve">Vice: </w:t>
+      </w:r>
+      <w:r>
+        <w:rPr>
+          <w:rFonts w:ascii="Consolas" w:eastAsia="Times New Roman" w:hAnsi="Consolas"/>
+          <w:color w:val="000000" w:themeColor="text1"/>
+          <w:sz w:val="36"/>
+          <w:szCs w:val="36"/>
+          <w:shd w:val="clear" w:color="auto" w:fill="FFFFFF"/>
+        </w:rPr>
+        <w:t>Bayern Munchen</w:t>
+      </w:r>
+      <w:r>
+        <w:rPr>
+          <w:rFonts w:ascii="Consolas" w:eastAsia="Times New Roman" w:hAnsi="Consolas"/>
           <w:color w:val="000000" w:themeColor="text1"/>
           <w:sz w:val="36"/>
           <w:szCs w:val="36"/>
@@ -2554,18 +2760,7 @@
           <w:szCs w:val="36"/>
           <w:shd w:val="clear" w:color="auto" w:fill="FFFFFF"/>
         </w:rPr>
-        <w:t>Manchester City</w:t>
-      </w:r>
-      <w:r>
-        <w:rPr>
-          <w:rFonts w:ascii="Consolas" w:eastAsia="Times New Roman" w:hAnsi="Consolas"/>
-          <w:bCs/>
-          <w:color w:val="000000" w:themeColor="text1"/>
-          <w:sz w:val="36"/>
-          <w:szCs w:val="36"/>
-          <w:shd w:val="clear" w:color="auto" w:fill="FFFFFF"/>
-        </w:rPr>
-        <w:t xml:space="preserve"> / Fernandinho</w:t>
+        <w:t>Lucas</w:t>
       </w:r>
       <w:r>
         <w:rPr>
@@ -2577,6 +2772,255 @@
         </w:rPr>
         <w:t>)</w:t>
       </w:r>
+    </w:p>
+    <w:p>
+      <w:r>
+        <w:rPr>
+          <w:rFonts w:ascii="Consolas" w:eastAsia="Times New Roman" w:hAnsi="Consolas"/>
+          <w:color w:val="000000" w:themeColor="text1"/>
+          <w:sz w:val="36"/>
+          <w:szCs w:val="36"/>
+          <w:shd w:val="clear" w:color="auto" w:fill="FFFFFF"/>
+        </w:rPr>
+        <w:t xml:space="preserve">Terceiro: </w:t>
+      </w:r>
+      <w:r>
+        <w:rPr>
+          <w:rFonts w:ascii="Consolas" w:eastAsia="Times New Roman" w:hAnsi="Consolas"/>
+          <w:color w:val="000000" w:themeColor="text1"/>
+          <w:sz w:val="36"/>
+          <w:szCs w:val="36"/>
+          <w:shd w:val="clear" w:color="auto" w:fill="FFFFFF"/>
+        </w:rPr>
+        <w:t>Sporting</w:t>
+      </w:r>
+      <w:r>
+        <w:rPr>
+          <w:rFonts w:ascii="Consolas" w:eastAsia="Times New Roman" w:hAnsi="Consolas"/>
+          <w:color w:val="000000" w:themeColor="text1"/>
+          <w:sz w:val="36"/>
+          <w:szCs w:val="36"/>
+          <w:shd w:val="clear" w:color="auto" w:fill="FFFFFF"/>
+        </w:rPr>
+        <w:t xml:space="preserve"> (</w:t>
+      </w:r>
+      <w:r>
+        <w:rPr>
+          <w:rFonts w:ascii="Consolas" w:eastAsia="Times New Roman" w:hAnsi="Consolas"/>
+          <w:color w:val="000000" w:themeColor="text1"/>
+          <w:sz w:val="36"/>
+          <w:szCs w:val="36"/>
+          <w:shd w:val="clear" w:color="auto" w:fill="FFFFFF"/>
+        </w:rPr>
+        <w:t>Allyson</w:t>
+      </w:r>
+      <w:r>
+        <w:rPr>
+          <w:rFonts w:ascii="Consolas" w:eastAsia="Times New Roman" w:hAnsi="Consolas"/>
+          <w:color w:val="000000" w:themeColor="text1"/>
+          <w:sz w:val="36"/>
+          <w:szCs w:val="36"/>
+          <w:shd w:val="clear" w:color="auto" w:fill="FFFFFF"/>
+        </w:rPr>
+        <w:t xml:space="preserve">) </w:t>
+      </w:r>
+    </w:p>
+    <w:p>
+      <w:r>
+        <w:rPr>
+          <w:rFonts w:ascii="Consolas" w:eastAsia="Times New Roman" w:hAnsi="Consolas"/>
+          <w:i/>
+          <w:color w:val="000000" w:themeColor="text1"/>
+          <w:sz w:val="36"/>
+          <w:szCs w:val="36"/>
+          <w:u w:val="single"/>
+          <w:shd w:val="clear" w:color="auto" w:fill="FFFFFF"/>
+        </w:rPr>
+        <w:t>Melhor jogador da competição:</w:t>
+      </w:r>
+    </w:p>
+    <w:p>
+      <w:pPr>
+        <w:rPr>
+          <w:rFonts w:ascii="Consolas" w:eastAsia="Times New Roman" w:hAnsi="Consolas"/>
+          <w:color w:val="000000" w:themeColor="text1"/>
+          <w:sz w:val="36"/>
+          <w:szCs w:val="36"/>
+          <w:shd w:val="clear" w:color="auto" w:fill="FFFFFF"/>
+        </w:rPr>
+      </w:pPr>
+      <w:r>
+        <w:rPr>
+          <w:noProof/>
+        </w:rPr>
+        <w:drawing>
+          <wp:anchor distT="0" distB="0" distL="0" distR="0" simplePos="0" relativeHeight="251689984" behindDoc="0" locked="0" layoutInCell="1" allowOverlap="1" wp14:anchorId="7C6BFB67" wp14:editId="559895B4">
+            <wp:simplePos x="0" y="0"/>
+            <wp:positionH relativeFrom="column">
+              <wp:posOffset>0</wp:posOffset>
+            </wp:positionH>
+            <wp:positionV relativeFrom="paragraph">
+              <wp:posOffset>-98425</wp:posOffset>
+            </wp:positionV>
+            <wp:extent cx="360045" cy="360045"/>
+            <wp:effectExtent l="0" t="0" r="0" b="0"/>
+            <wp:wrapSquare wrapText="largest"/>
+            <wp:docPr id="15" name="Figura15"/>
+            <wp:cNvGraphicFramePr>
+              <a:graphicFrameLocks xmlns:a="http://schemas.openxmlformats.org/drawingml/2006/main" noChangeAspect="1"/>
+            </wp:cNvGraphicFramePr>
+            <a:graphic xmlns:a="http://schemas.openxmlformats.org/drawingml/2006/main">
+              <a:graphicData uri="http://schemas.openxmlformats.org/drawingml/2006/picture">
+                <pic:pic xmlns:pic="http://schemas.openxmlformats.org/drawingml/2006/picture">
+                  <pic:nvPicPr>
+                    <pic:cNvPr id="15" name="Figura15"/>
+                    <pic:cNvPicPr>
+                      <a:picLocks noChangeAspect="1" noChangeArrowheads="1"/>
+                    </pic:cNvPicPr>
+                  </pic:nvPicPr>
+                  <pic:blipFill>
+                    <a:blip r:embed="rId6"/>
+                    <a:stretch>
+                      <a:fillRect/>
+                    </a:stretch>
+                  </pic:blipFill>
+                  <pic:spPr bwMode="auto">
+                    <a:xfrm>
+                      <a:off x="0" y="0"/>
+                      <a:ext cx="360045" cy="360045"/>
+                    </a:xfrm>
+                    <a:prstGeom prst="rect">
+                      <a:avLst/>
+                    </a:prstGeom>
+                  </pic:spPr>
+                </pic:pic>
+              </a:graphicData>
+            </a:graphic>
+          </wp:anchor>
+        </w:drawing>
+      </w:r>
+      <w:r>
+        <w:rPr>
+          <w:rFonts w:ascii="Consolas" w:eastAsia="Times New Roman" w:hAnsi="Consolas"/>
+          <w:b/>
+          <w:bCs/>
+          <w:color w:val="000000" w:themeColor="text1"/>
+          <w:sz w:val="36"/>
+          <w:szCs w:val="36"/>
+          <w:shd w:val="clear" w:color="auto" w:fill="FFFFFF"/>
+        </w:rPr>
+        <w:t xml:space="preserve"> </w:t>
+      </w:r>
+      <w:r>
+        <w:rPr>
+          <w:rFonts w:ascii="Consolas" w:eastAsia="Times New Roman" w:hAnsi="Consolas"/>
+          <w:b/>
+          <w:bCs/>
+          <w:color w:val="000000" w:themeColor="text1"/>
+          <w:sz w:val="36"/>
+          <w:szCs w:val="36"/>
+          <w:shd w:val="clear" w:color="auto" w:fill="FFFFFF"/>
+        </w:rPr>
+        <w:t>Kylian Mbappe</w:t>
+      </w:r>
+      <w:r>
+        <w:rPr>
+          <w:rFonts w:ascii="Consolas" w:eastAsia="Times New Roman" w:hAnsi="Consolas"/>
+          <w:b/>
+          <w:bCs/>
+          <w:color w:val="000000" w:themeColor="text1"/>
+          <w:sz w:val="36"/>
+          <w:szCs w:val="36"/>
+          <w:shd w:val="clear" w:color="auto" w:fill="FFFFFF"/>
+        </w:rPr>
+        <w:t xml:space="preserve"> </w:t>
+      </w:r>
+      <w:r>
+        <w:rPr>
+          <w:rFonts w:ascii="Consolas" w:eastAsia="Times New Roman" w:hAnsi="Consolas"/>
+          <w:bCs/>
+          <w:color w:val="000000" w:themeColor="text1"/>
+          <w:sz w:val="36"/>
+          <w:szCs w:val="36"/>
+          <w:shd w:val="clear" w:color="auto" w:fill="FFFFFF"/>
+        </w:rPr>
+        <w:t>(</w:t>
+      </w:r>
+      <w:r>
+        <w:rPr>
+          <w:rFonts w:ascii="Consolas" w:eastAsia="Times New Roman" w:hAnsi="Consolas"/>
+          <w:color w:val="000000" w:themeColor="text1"/>
+          <w:sz w:val="36"/>
+          <w:szCs w:val="36"/>
+          <w:shd w:val="clear" w:color="auto" w:fill="FFFFFF"/>
+        </w:rPr>
+        <w:t>Bayern</w:t>
+      </w:r>
+      <w:r>
+        <w:rPr>
+          <w:rFonts w:ascii="Consolas" w:eastAsia="Times New Roman" w:hAnsi="Consolas"/>
+          <w:bCs/>
+          <w:color w:val="000000" w:themeColor="text1"/>
+          <w:sz w:val="36"/>
+          <w:szCs w:val="36"/>
+          <w:shd w:val="clear" w:color="auto" w:fill="FFFFFF"/>
+        </w:rPr>
+        <w:t xml:space="preserve"> </w:t>
+      </w:r>
+      <w:r>
+        <w:rPr>
+          <w:rFonts w:ascii="Consolas" w:eastAsia="Times New Roman" w:hAnsi="Consolas"/>
+          <w:bCs/>
+          <w:color w:val="000000" w:themeColor="text1"/>
+          <w:sz w:val="36"/>
+          <w:szCs w:val="36"/>
+          <w:shd w:val="clear" w:color="auto" w:fill="FFFFFF"/>
+        </w:rPr>
+        <w:t xml:space="preserve">Munchen </w:t>
+      </w:r>
+      <w:r>
+        <w:rPr>
+          <w:rFonts w:ascii="Consolas" w:eastAsia="Times New Roman" w:hAnsi="Consolas"/>
+          <w:bCs/>
+          <w:color w:val="000000" w:themeColor="text1"/>
+          <w:sz w:val="36"/>
+          <w:szCs w:val="36"/>
+          <w:shd w:val="clear" w:color="auto" w:fill="FFFFFF"/>
+        </w:rPr>
+        <w:t xml:space="preserve">/ </w:t>
+      </w:r>
+      <w:r>
+        <w:rPr>
+          <w:rFonts w:ascii="Consolas" w:eastAsia="Times New Roman" w:hAnsi="Consolas"/>
+          <w:bCs/>
+          <w:color w:val="000000" w:themeColor="text1"/>
+          <w:sz w:val="36"/>
+          <w:szCs w:val="36"/>
+          <w:shd w:val="clear" w:color="auto" w:fill="FFFFFF"/>
+        </w:rPr>
+        <w:t>Lucas</w:t>
+      </w:r>
+      <w:r>
+        <w:rPr>
+          <w:rFonts w:ascii="Consolas" w:eastAsia="Times New Roman" w:hAnsi="Consolas"/>
+          <w:color w:val="000000" w:themeColor="text1"/>
+          <w:sz w:val="36"/>
+          <w:szCs w:val="36"/>
+          <w:shd w:val="clear" w:color="auto" w:fill="FFFFFF"/>
+        </w:rPr>
+        <w:t>)</w:t>
+      </w:r>
+    </w:p>
+    <w:p>
+      <w:pPr>
+        <w:rPr>
+          <w:rFonts w:ascii="Consolas" w:eastAsia="Times New Roman" w:hAnsi="Consolas"/>
+          <w:color w:val="000000" w:themeColor="text1"/>
+          <w:sz w:val="36"/>
+          <w:szCs w:val="36"/>
+          <w:shd w:val="clear" w:color="auto" w:fill="FFFFFF"/>
+        </w:rPr>
+      </w:pPr>
     </w:p>
     <w:p>
       <w:pPr>
@@ -2637,7 +3081,7 @@
 </file>
 
 <file path=word/styles.xml><?xml version="1.0" encoding="utf-8"?>
-<w:styles xmlns:mc="http://schemas.openxmlformats.org/markup-compatibility/2006" xmlns:r="http://schemas.openxmlformats.org/officeDocument/2006/relationships" xmlns:w="http://schemas.openxmlformats.org/wordprocessingml/2006/main" xmlns:w14="http://schemas.microsoft.com/office/word/2010/wordml" xmlns:w15="http://schemas.microsoft.com/office/word/2012/wordml" mc:Ignorable="w14 w15">
+<w:styles xmlns:mc="http://schemas.openxmlformats.org/markup-compatibility/2006" xmlns:r="http://schemas.openxmlformats.org/officeDocument/2006/relationships" xmlns:w="http://schemas.openxmlformats.org/wordprocessingml/2006/main" xmlns:w14="http://schemas.microsoft.com/office/word/2010/wordml" xmlns:w15="http://schemas.microsoft.com/office/word/2012/wordml" xmlns:w16cid="http://schemas.microsoft.com/office/word/2016/wordml/cid" xmlns:w16se="http://schemas.microsoft.com/office/word/2015/wordml/symex" mc:Ignorable="w14 w15 w16se w16cid">
   <w:docDefaults>
     <w:rPrDefault>
       <w:rPr>
@@ -2648,7 +3092,7 @@
     </w:rPrDefault>
     <w:pPrDefault/>
   </w:docDefaults>
-  <w:latentStyles w:defLockedState="0" w:defUIPriority="99" w:defSemiHidden="0" w:defUnhideWhenUsed="0" w:defQFormat="0" w:count="371">
+  <w:latentStyles w:defLockedState="0" w:defUIPriority="99" w:defSemiHidden="0" w:defUnhideWhenUsed="0" w:defQFormat="0" w:count="376">
     <w:lsdException w:name="Normal" w:uiPriority="0" w:qFormat="1"/>
     <w:lsdException w:name="heading 1" w:uiPriority="9" w:qFormat="1"/>
     <w:lsdException w:name="heading 2" w:semiHidden="1" w:uiPriority="9" w:unhideWhenUsed="1" w:qFormat="1"/>
@@ -2754,7 +3198,6 @@
     <w:lsdException w:name="HTML Sample" w:semiHidden="1" w:unhideWhenUsed="1"/>
     <w:lsdException w:name="HTML Typewriter" w:semiHidden="1" w:unhideWhenUsed="1"/>
     <w:lsdException w:name="HTML Variable" w:semiHidden="1" w:unhideWhenUsed="1"/>
-    <w:lsdException w:name="Normal Table" w:semiHidden="1" w:unhideWhenUsed="1"/>
     <w:lsdException w:name="annotation subject" w:semiHidden="1" w:unhideWhenUsed="1"/>
     <w:lsdException w:name="No List" w:semiHidden="1" w:unhideWhenUsed="1"/>
     <w:lsdException w:name="Outline List 1" w:semiHidden="1" w:unhideWhenUsed="1"/>
@@ -2797,11 +3240,8 @@
     <w:lsdException w:name="Table Contemporary" w:semiHidden="1" w:unhideWhenUsed="1"/>
     <w:lsdException w:name="Table Elegant" w:semiHidden="1" w:unhideWhenUsed="1"/>
     <w:lsdException w:name="Table Professional" w:semiHidden="1" w:unhideWhenUsed="1"/>
-    <w:lsdException w:name="Table Subtle 1" w:semiHidden="1" w:unhideWhenUsed="1"/>
     <w:lsdException w:name="Table Subtle 2" w:semiHidden="1" w:unhideWhenUsed="1"/>
     <w:lsdException w:name="Table Web 1" w:semiHidden="1" w:unhideWhenUsed="1"/>
-    <w:lsdException w:name="Table Web 2" w:semiHidden="1" w:unhideWhenUsed="1"/>
-    <w:lsdException w:name="Table Web 3" w:semiHidden="1" w:unhideWhenUsed="1"/>
     <w:lsdException w:name="Balloon Text" w:semiHidden="1" w:unhideWhenUsed="1"/>
     <w:lsdException w:name="Table Grid" w:uiPriority="39"/>
     <w:lsdException w:name="Table Theme" w:semiHidden="1" w:unhideWhenUsed="1"/>
@@ -3020,6 +3460,11 @@
     <w:lsdException w:name="List Table 5 Dark Accent 6" w:uiPriority="50"/>
     <w:lsdException w:name="List Table 6 Colorful Accent 6" w:uiPriority="51"/>
     <w:lsdException w:name="List Table 7 Colorful Accent 6" w:uiPriority="52"/>
+    <w:lsdException w:name="Mention" w:semiHidden="1" w:unhideWhenUsed="1"/>
+    <w:lsdException w:name="Smart Hyperlink" w:semiHidden="1" w:unhideWhenUsed="1"/>
+    <w:lsdException w:name="Hashtag" w:semiHidden="1" w:unhideWhenUsed="1"/>
+    <w:lsdException w:name="Unresolved Mention" w:semiHidden="1" w:unhideWhenUsed="1"/>
+    <w:lsdException w:name="Smart Link" w:semiHidden="1" w:unhideWhenUsed="1"/>
   </w:latentStyles>
   <w:style w:type="paragraph" w:default="1" w:styleId="Normal">
     <w:name w:val="Normal"/>

</xml_diff>

<commit_message>
Atualização comppleta, conforme resultado do sétimo torneio
</commit_message>
<xml_diff>
--- a/Dados/Galeria de Torneios FIFA UERN 1.docx
+++ b/Dados/Galeria de Torneios FIFA UERN 1.docx
@@ -2303,21 +2303,7 @@
           <w:u w:val="single"/>
           <w:shd w:val="clear" w:color="auto" w:fill="FFFFFF"/>
         </w:rPr>
-        <w:t>Melhor jogador</w:t>
-      </w:r>
-      <w:bookmarkStart w:id="2" w:name="_GoBack"/>
-      <w:bookmarkEnd w:id="2"/>
-      <w:r>
-        <w:rPr>
-          <w:rFonts w:ascii="Consolas" w:eastAsia="Times New Roman" w:hAnsi="Consolas"/>
-          <w:i/>
-          <w:color w:val="000000" w:themeColor="text1"/>
-          <w:sz w:val="36"/>
-          <w:szCs w:val="36"/>
-          <w:u w:val="single"/>
-          <w:shd w:val="clear" w:color="auto" w:fill="FFFFFF"/>
-        </w:rPr>
-        <w:t xml:space="preserve"> da competição:</w:t>
+        <w:t>Melhor jogador da competição:</w:t>
       </w:r>
     </w:p>
     <w:p>
@@ -2441,98 +2427,7 @@
           <w:u w:val="single"/>
           <w:shd w:val="clear" w:color="auto" w:fill="FFFFFF"/>
         </w:rPr>
-        <w:t>6</w:t>
-      </w:r>
-      <w:r>
-        <w:rPr>
-          <w:rFonts w:ascii="Algerian" w:eastAsia="Times New Roman" w:hAnsi="Algerian"/>
-          <w:b/>
-          <w:bCs/>
-          <w:color w:val="000000" w:themeColor="text1"/>
-          <w:sz w:val="48"/>
-          <w:szCs w:val="48"/>
-          <w:u w:val="single"/>
-          <w:shd w:val="clear" w:color="auto" w:fill="FFFFFF"/>
-        </w:rPr>
-        <w:t>° Torneio UERN de FIFA (</w:t>
-      </w:r>
-      <w:r>
-        <w:rPr>
-          <w:rFonts w:ascii="Algerian" w:eastAsia="Times New Roman" w:hAnsi="Algerian"/>
-          <w:b/>
-          <w:bCs/>
-          <w:color w:val="000000" w:themeColor="text1"/>
-          <w:sz w:val="48"/>
-          <w:szCs w:val="48"/>
-          <w:u w:val="single"/>
-          <w:shd w:val="clear" w:color="auto" w:fill="FFFFFF"/>
-        </w:rPr>
-        <w:t>08</w:t>
-      </w:r>
-      <w:r>
-        <w:rPr>
-          <w:rFonts w:ascii="Algerian" w:eastAsia="Times New Roman" w:hAnsi="Algerian"/>
-          <w:b/>
-          <w:bCs/>
-          <w:color w:val="000000" w:themeColor="text1"/>
-          <w:sz w:val="48"/>
-          <w:szCs w:val="48"/>
-          <w:u w:val="single"/>
-          <w:shd w:val="clear" w:color="auto" w:fill="FFFFFF"/>
-        </w:rPr>
-        <w:t>/</w:t>
-      </w:r>
-      <w:r>
-        <w:rPr>
-          <w:rFonts w:ascii="Algerian" w:eastAsia="Times New Roman" w:hAnsi="Algerian"/>
-          <w:b/>
-          <w:bCs/>
-          <w:color w:val="000000" w:themeColor="text1"/>
-          <w:sz w:val="48"/>
-          <w:szCs w:val="48"/>
-          <w:u w:val="single"/>
-          <w:shd w:val="clear" w:color="auto" w:fill="FFFFFF"/>
-        </w:rPr>
-        <w:t>02</w:t>
-      </w:r>
-      <w:r>
-        <w:rPr>
-          <w:rFonts w:ascii="Algerian" w:eastAsia="Times New Roman" w:hAnsi="Algerian"/>
-          <w:b/>
-          <w:bCs/>
-          <w:color w:val="000000" w:themeColor="text1"/>
-          <w:sz w:val="48"/>
-          <w:szCs w:val="48"/>
-          <w:u w:val="single"/>
-          <w:shd w:val="clear" w:color="auto" w:fill="FFFFFF"/>
-        </w:rPr>
-        <w:t>/</w:t>
-      </w:r>
-      <w:r>
-        <w:rPr>
-          <w:rFonts w:ascii="Algerian" w:eastAsia="Times New Roman" w:hAnsi="Algerian"/>
-          <w:b/>
-          <w:bCs/>
-          <w:color w:val="000000" w:themeColor="text1"/>
-          <w:sz w:val="48"/>
-          <w:szCs w:val="48"/>
-          <w:u w:val="single"/>
-          <w:shd w:val="clear" w:color="auto" w:fill="FFFFFF"/>
-        </w:rPr>
-        <w:t>20</w:t>
-      </w:r>
-      <w:r>
-        <w:rPr>
-          <w:rFonts w:ascii="Algerian" w:eastAsia="Times New Roman" w:hAnsi="Algerian"/>
-          <w:b/>
-          <w:bCs/>
-          <w:color w:val="000000" w:themeColor="text1"/>
-          <w:sz w:val="48"/>
-          <w:szCs w:val="48"/>
-          <w:u w:val="single"/>
-          <w:shd w:val="clear" w:color="auto" w:fill="FFFFFF"/>
-        </w:rPr>
-        <w:t>)</w:t>
+        <w:t>6° Torneio UERN de FIFA (08/02/20)</w:t>
       </w:r>
     </w:p>
     <w:p>
@@ -2730,99 +2625,19 @@
           <w:szCs w:val="36"/>
           <w:shd w:val="clear" w:color="auto" w:fill="FFFFFF"/>
         </w:rPr>
-        <w:t xml:space="preserve">Vice: </w:t>
-      </w:r>
-      <w:r>
-        <w:rPr>
-          <w:rFonts w:ascii="Consolas" w:eastAsia="Times New Roman" w:hAnsi="Consolas"/>
-          <w:color w:val="000000" w:themeColor="text1"/>
-          <w:sz w:val="36"/>
-          <w:szCs w:val="36"/>
-          <w:shd w:val="clear" w:color="auto" w:fill="FFFFFF"/>
-        </w:rPr>
-        <w:t>Bayern Munchen</w:t>
-      </w:r>
-      <w:r>
-        <w:rPr>
-          <w:rFonts w:ascii="Consolas" w:eastAsia="Times New Roman" w:hAnsi="Consolas"/>
-          <w:color w:val="000000" w:themeColor="text1"/>
-          <w:sz w:val="36"/>
-          <w:szCs w:val="36"/>
-          <w:shd w:val="clear" w:color="auto" w:fill="FFFFFF"/>
-        </w:rPr>
-        <w:t xml:space="preserve"> (</w:t>
-      </w:r>
-      <w:r>
-        <w:rPr>
-          <w:rFonts w:ascii="Consolas" w:eastAsia="Times New Roman" w:hAnsi="Consolas"/>
-          <w:color w:val="000000" w:themeColor="text1"/>
-          <w:sz w:val="36"/>
-          <w:szCs w:val="36"/>
-          <w:shd w:val="clear" w:color="auto" w:fill="FFFFFF"/>
-        </w:rPr>
-        <w:t>Lucas</w:t>
-      </w:r>
-      <w:r>
-        <w:rPr>
-          <w:rFonts w:ascii="Consolas" w:eastAsia="Times New Roman" w:hAnsi="Consolas"/>
-          <w:color w:val="000000" w:themeColor="text1"/>
-          <w:sz w:val="36"/>
-          <w:szCs w:val="36"/>
-          <w:shd w:val="clear" w:color="auto" w:fill="FFFFFF"/>
-        </w:rPr>
-        <w:t>)</w:t>
-      </w:r>
-    </w:p>
-    <w:p>
-      <w:r>
-        <w:rPr>
-          <w:rFonts w:ascii="Consolas" w:eastAsia="Times New Roman" w:hAnsi="Consolas"/>
-          <w:color w:val="000000" w:themeColor="text1"/>
-          <w:sz w:val="36"/>
-          <w:szCs w:val="36"/>
-          <w:shd w:val="clear" w:color="auto" w:fill="FFFFFF"/>
-        </w:rPr>
-        <w:t xml:space="preserve">Terceiro: </w:t>
-      </w:r>
-      <w:r>
-        <w:rPr>
-          <w:rFonts w:ascii="Consolas" w:eastAsia="Times New Roman" w:hAnsi="Consolas"/>
-          <w:color w:val="000000" w:themeColor="text1"/>
-          <w:sz w:val="36"/>
-          <w:szCs w:val="36"/>
-          <w:shd w:val="clear" w:color="auto" w:fill="FFFFFF"/>
-        </w:rPr>
-        <w:t>Sporting</w:t>
-      </w:r>
-      <w:r>
-        <w:rPr>
-          <w:rFonts w:ascii="Consolas" w:eastAsia="Times New Roman" w:hAnsi="Consolas"/>
-          <w:color w:val="000000" w:themeColor="text1"/>
-          <w:sz w:val="36"/>
-          <w:szCs w:val="36"/>
-          <w:shd w:val="clear" w:color="auto" w:fill="FFFFFF"/>
-        </w:rPr>
-        <w:t xml:space="preserve"> (</w:t>
-      </w:r>
-      <w:r>
-        <w:rPr>
-          <w:rFonts w:ascii="Consolas" w:eastAsia="Times New Roman" w:hAnsi="Consolas"/>
-          <w:color w:val="000000" w:themeColor="text1"/>
-          <w:sz w:val="36"/>
-          <w:szCs w:val="36"/>
-          <w:shd w:val="clear" w:color="auto" w:fill="FFFFFF"/>
-        </w:rPr>
-        <w:t>Allyson</w:t>
-      </w:r>
-      <w:r>
-        <w:rPr>
-          <w:rFonts w:ascii="Consolas" w:eastAsia="Times New Roman" w:hAnsi="Consolas"/>
-          <w:color w:val="000000" w:themeColor="text1"/>
-          <w:sz w:val="36"/>
-          <w:szCs w:val="36"/>
-          <w:shd w:val="clear" w:color="auto" w:fill="FFFFFF"/>
-        </w:rPr>
-        <w:t xml:space="preserve">) </w:t>
+        <w:t>Vice: Bayern Munchen (Lucas)</w:t>
+      </w:r>
+    </w:p>
+    <w:p>
+      <w:r>
+        <w:rPr>
+          <w:rFonts w:ascii="Consolas" w:eastAsia="Times New Roman" w:hAnsi="Consolas"/>
+          <w:color w:val="000000" w:themeColor="text1"/>
+          <w:sz w:val="36"/>
+          <w:szCs w:val="36"/>
+          <w:shd w:val="clear" w:color="auto" w:fill="FFFFFF"/>
+        </w:rPr>
+        <w:t xml:space="preserve">Terceiro: Sporting (Allyson) </w:t>
       </w:r>
     </w:p>
     <w:p>
@@ -2909,26 +2724,341 @@
           <w:szCs w:val="36"/>
           <w:shd w:val="clear" w:color="auto" w:fill="FFFFFF"/>
         </w:rPr>
+        <w:t xml:space="preserve"> Kylian Mbappe </w:t>
+      </w:r>
+      <w:r>
+        <w:rPr>
+          <w:rFonts w:ascii="Consolas" w:eastAsia="Times New Roman" w:hAnsi="Consolas"/>
+          <w:bCs/>
+          <w:color w:val="000000" w:themeColor="text1"/>
+          <w:sz w:val="36"/>
+          <w:szCs w:val="36"/>
+          <w:shd w:val="clear" w:color="auto" w:fill="FFFFFF"/>
+        </w:rPr>
+        <w:t>(</w:t>
+      </w:r>
+      <w:r>
+        <w:rPr>
+          <w:rFonts w:ascii="Consolas" w:eastAsia="Times New Roman" w:hAnsi="Consolas"/>
+          <w:color w:val="000000" w:themeColor="text1"/>
+          <w:sz w:val="36"/>
+          <w:szCs w:val="36"/>
+          <w:shd w:val="clear" w:color="auto" w:fill="FFFFFF"/>
+        </w:rPr>
+        <w:t>Bayern</w:t>
+      </w:r>
+      <w:r>
+        <w:rPr>
+          <w:rFonts w:ascii="Consolas" w:eastAsia="Times New Roman" w:hAnsi="Consolas"/>
+          <w:bCs/>
+          <w:color w:val="000000" w:themeColor="text1"/>
+          <w:sz w:val="36"/>
+          <w:szCs w:val="36"/>
+          <w:shd w:val="clear" w:color="auto" w:fill="FFFFFF"/>
+        </w:rPr>
+        <w:t xml:space="preserve"> Munchen / Lucas</w:t>
+      </w:r>
+      <w:r>
+        <w:rPr>
+          <w:rFonts w:ascii="Consolas" w:eastAsia="Times New Roman" w:hAnsi="Consolas"/>
+          <w:color w:val="000000" w:themeColor="text1"/>
+          <w:sz w:val="36"/>
+          <w:szCs w:val="36"/>
+          <w:shd w:val="clear" w:color="auto" w:fill="FFFFFF"/>
+        </w:rPr>
+        <w:t>)</w:t>
+      </w:r>
+    </w:p>
+    <w:p>
+      <w:pPr>
+        <w:rPr>
+          <w:u w:val="single"/>
+        </w:rPr>
+      </w:pPr>
+      <w:r>
+        <w:rPr>
+          <w:rFonts w:ascii="Algerian" w:eastAsia="Times New Roman" w:hAnsi="Algerian"/>
+          <w:b/>
+          <w:bCs/>
+          <w:color w:val="000000" w:themeColor="text1"/>
+          <w:sz w:val="48"/>
+          <w:szCs w:val="48"/>
+          <w:u w:val="single"/>
+          <w:shd w:val="clear" w:color="auto" w:fill="FFFFFF"/>
+        </w:rPr>
+        <w:lastRenderedPageBreak/>
+        <w:t>7</w:t>
+      </w:r>
+      <w:r>
+        <w:rPr>
+          <w:rFonts w:ascii="Algerian" w:eastAsia="Times New Roman" w:hAnsi="Algerian"/>
+          <w:b/>
+          <w:bCs/>
+          <w:color w:val="000000" w:themeColor="text1"/>
+          <w:sz w:val="48"/>
+          <w:szCs w:val="48"/>
+          <w:u w:val="single"/>
+          <w:shd w:val="clear" w:color="auto" w:fill="FFFFFF"/>
+        </w:rPr>
+        <w:t>° Torneio UERN de FIFA (</w:t>
+      </w:r>
+      <w:r>
+        <w:rPr>
+          <w:rFonts w:ascii="Algerian" w:eastAsia="Times New Roman" w:hAnsi="Algerian"/>
+          <w:b/>
+          <w:bCs/>
+          <w:color w:val="000000" w:themeColor="text1"/>
+          <w:sz w:val="48"/>
+          <w:szCs w:val="48"/>
+          <w:u w:val="single"/>
+          <w:shd w:val="clear" w:color="auto" w:fill="FFFFFF"/>
+        </w:rPr>
+        <w:t>15</w:t>
+      </w:r>
+      <w:r>
+        <w:rPr>
+          <w:rFonts w:ascii="Algerian" w:eastAsia="Times New Roman" w:hAnsi="Algerian"/>
+          <w:b/>
+          <w:bCs/>
+          <w:color w:val="000000" w:themeColor="text1"/>
+          <w:sz w:val="48"/>
+          <w:szCs w:val="48"/>
+          <w:u w:val="single"/>
+          <w:shd w:val="clear" w:color="auto" w:fill="FFFFFF"/>
+        </w:rPr>
+        <w:t>/02/20)</w:t>
+      </w:r>
+    </w:p>
+    <w:p>
+      <w:pPr>
+        <w:spacing w:after="0"/>
+        <w:rPr>
+          <w:rFonts w:eastAsia="Times New Roman"/>
+          <w:b/>
+          <w:bCs/>
+          <w:color w:val="000000" w:themeColor="text1"/>
+          <w:highlight w:val="white"/>
+        </w:rPr>
+      </w:pPr>
+      <w:r>
+        <w:rPr>
+          <w:noProof/>
+        </w:rPr>
+        <w:drawing>
+          <wp:anchor distT="0" distB="0" distL="114300" distR="114300" simplePos="0" relativeHeight="251695104" behindDoc="0" locked="0" layoutInCell="1" allowOverlap="1" wp14:anchorId="0DB98C9E" wp14:editId="22543097">
+            <wp:simplePos x="0" y="0"/>
+            <wp:positionH relativeFrom="column">
+              <wp:posOffset>1274965</wp:posOffset>
+            </wp:positionH>
+            <wp:positionV relativeFrom="paragraph">
+              <wp:posOffset>71334</wp:posOffset>
+            </wp:positionV>
+            <wp:extent cx="415636" cy="390525"/>
+            <wp:effectExtent l="0" t="0" r="3810" b="0"/>
+            <wp:wrapNone/>
+            <wp:docPr id="16" name="Imagem 16"/>
+            <wp:cNvGraphicFramePr>
+              <a:graphicFrameLocks xmlns:a="http://schemas.openxmlformats.org/drawingml/2006/main" noChangeAspect="1"/>
+            </wp:cNvGraphicFramePr>
+            <a:graphic xmlns:a="http://schemas.openxmlformats.org/drawingml/2006/main">
+              <a:graphicData uri="http://schemas.openxmlformats.org/drawingml/2006/picture">
+                <pic:pic xmlns:pic="http://schemas.openxmlformats.org/drawingml/2006/picture">
+                  <pic:nvPicPr>
+                    <pic:cNvPr id="0" name="Picture 1"/>
+                    <pic:cNvPicPr>
+                      <a:picLocks noChangeAspect="1" noChangeArrowheads="1"/>
+                    </pic:cNvPicPr>
+                  </pic:nvPicPr>
+                  <pic:blipFill>
+                    <a:blip r:embed="rId9" cstate="print">
+                      <a:extLst>
+                        <a:ext uri="{28A0092B-C50C-407E-A947-70E740481C1C}">
+                          <a14:useLocalDpi xmlns:a14="http://schemas.microsoft.com/office/drawing/2010/main" val="0"/>
+                        </a:ext>
+                      </a:extLst>
+                    </a:blip>
+                    <a:srcRect/>
+                    <a:stretch>
+                      <a:fillRect/>
+                    </a:stretch>
+                  </pic:blipFill>
+                  <pic:spPr bwMode="auto">
+                    <a:xfrm>
+                      <a:off x="0" y="0"/>
+                      <a:ext cx="422275" cy="396762"/>
+                    </a:xfrm>
+                    <a:prstGeom prst="rect">
+                      <a:avLst/>
+                    </a:prstGeom>
+                    <a:noFill/>
+                    <a:ln>
+                      <a:noFill/>
+                    </a:ln>
+                  </pic:spPr>
+                </pic:pic>
+              </a:graphicData>
+            </a:graphic>
+            <wp14:sizeRelH relativeFrom="margin">
+              <wp14:pctWidth>0</wp14:pctWidth>
+            </wp14:sizeRelH>
+            <wp14:sizeRelV relativeFrom="margin">
+              <wp14:pctHeight>0</wp14:pctHeight>
+            </wp14:sizeRelV>
+          </wp:anchor>
+        </w:drawing>
+      </w:r>
+    </w:p>
+    <w:p>
+      <w:pPr>
+        <w:rPr>
+          <w:rFonts w:ascii="Consolas" w:eastAsia="Times New Roman" w:hAnsi="Consolas"/>
+          <w:color w:val="000000" w:themeColor="text1"/>
+          <w:sz w:val="36"/>
+          <w:szCs w:val="36"/>
+          <w:highlight w:val="yellow"/>
+          <w:shd w:val="clear" w:color="auto" w:fill="FFFFFF"/>
+        </w:rPr>
+      </w:pPr>
+      <w:r>
+        <w:rPr>
+          <w:noProof/>
+        </w:rPr>
+        <w:drawing>
+          <wp:anchor distT="0" distB="0" distL="0" distR="0" simplePos="0" relativeHeight="251693056" behindDoc="0" locked="0" layoutInCell="1" allowOverlap="1" wp14:anchorId="12D8C442" wp14:editId="20EDE2AF">
+            <wp:simplePos x="0" y="0"/>
+            <wp:positionH relativeFrom="margin">
+              <wp:align>right</wp:align>
+            </wp:positionH>
+            <wp:positionV relativeFrom="paragraph">
+              <wp:posOffset>107950</wp:posOffset>
+            </wp:positionV>
+            <wp:extent cx="683895" cy="1583690"/>
+            <wp:effectExtent l="0" t="0" r="1905" b="0"/>
+            <wp:wrapSquare wrapText="largest"/>
+            <wp:docPr id="17" name="Figura13"/>
+            <wp:cNvGraphicFramePr>
+              <a:graphicFrameLocks xmlns:a="http://schemas.openxmlformats.org/drawingml/2006/main" noChangeAspect="1"/>
+            </wp:cNvGraphicFramePr>
+            <a:graphic xmlns:a="http://schemas.openxmlformats.org/drawingml/2006/main">
+              <a:graphicData uri="http://schemas.openxmlformats.org/drawingml/2006/picture">
+                <pic:pic xmlns:pic="http://schemas.openxmlformats.org/drawingml/2006/picture">
+                  <pic:nvPicPr>
+                    <pic:cNvPr id="13" name="Figura13"/>
+                    <pic:cNvPicPr>
+                      <a:picLocks noChangeAspect="1" noChangeArrowheads="1"/>
+                    </pic:cNvPicPr>
+                  </pic:nvPicPr>
+                  <pic:blipFill>
+                    <a:blip r:embed="rId4"/>
+                    <a:stretch>
+                      <a:fillRect/>
+                    </a:stretch>
+                  </pic:blipFill>
+                  <pic:spPr bwMode="auto">
+                    <a:xfrm>
+                      <a:off x="0" y="0"/>
+                      <a:ext cx="683895" cy="1583690"/>
+                    </a:xfrm>
+                    <a:prstGeom prst="rect">
+                      <a:avLst/>
+                    </a:prstGeom>
+                  </pic:spPr>
+                </pic:pic>
+              </a:graphicData>
+            </a:graphic>
+          </wp:anchor>
+        </w:drawing>
+      </w:r>
+      <w:r>
+        <w:rPr>
+          <w:rFonts w:ascii="Consolas" w:eastAsia="Times New Roman" w:hAnsi="Consolas"/>
+          <w:color w:val="000000" w:themeColor="text1"/>
+          <w:sz w:val="36"/>
+          <w:szCs w:val="36"/>
+          <w:highlight w:val="yellow"/>
+          <w:shd w:val="clear" w:color="auto" w:fill="FFFFFF"/>
+        </w:rPr>
+        <w:t>Campeão:</w:t>
+      </w:r>
+    </w:p>
+    <w:p>
+      <w:pPr>
+        <w:rPr>
+          <w:u w:val="single"/>
+        </w:rPr>
+      </w:pPr>
+      <w:r>
+        <w:rPr>
+          <w:rFonts w:ascii="Consolas" w:eastAsia="Times New Roman" w:hAnsi="Consolas"/>
+          <w:b/>
+          <w:bCs/>
+          <w:color w:val="1F3864" w:themeColor="accent1" w:themeShade="80"/>
+          <w:sz w:val="36"/>
+          <w:szCs w:val="36"/>
+          <w:shd w:val="clear" w:color="auto" w:fill="FFFFFF"/>
+        </w:rPr>
+        <w:t>Internazionale</w:t>
+      </w:r>
+      <w:r>
+        <w:rPr>
+          <w:rFonts w:ascii="Consolas" w:eastAsia="Times New Roman" w:hAnsi="Consolas"/>
+          <w:color w:val="1F3864" w:themeColor="accent1" w:themeShade="80"/>
+          <w:sz w:val="36"/>
+          <w:szCs w:val="36"/>
+          <w:shd w:val="clear" w:color="auto" w:fill="FFFFFF"/>
+        </w:rPr>
         <w:t xml:space="preserve"> </w:t>
       </w:r>
       <w:r>
         <w:rPr>
           <w:rFonts w:ascii="Consolas" w:eastAsia="Times New Roman" w:hAnsi="Consolas"/>
-          <w:b/>
-          <w:bCs/>
-          <w:color w:val="000000" w:themeColor="text1"/>
-          <w:sz w:val="36"/>
-          <w:szCs w:val="36"/>
-          <w:shd w:val="clear" w:color="auto" w:fill="FFFFFF"/>
-        </w:rPr>
-        <w:t>Kylian Mbappe</w:t>
-      </w:r>
-      <w:r>
-        <w:rPr>
-          <w:rFonts w:ascii="Consolas" w:eastAsia="Times New Roman" w:hAnsi="Consolas"/>
-          <w:b/>
-          <w:bCs/>
-          <w:color w:val="000000" w:themeColor="text1"/>
+          <w:color w:val="000000" w:themeColor="text1"/>
+          <w:sz w:val="36"/>
+          <w:szCs w:val="36"/>
+          <w:shd w:val="clear" w:color="auto" w:fill="FFFFFF"/>
+        </w:rPr>
+        <w:t>(Bruno)</w:t>
+      </w:r>
+      <w:bookmarkStart w:id="2" w:name="_GoBack"/>
+      <w:bookmarkEnd w:id="2"/>
+    </w:p>
+    <w:p>
+      <w:r>
+        <w:rPr>
+          <w:rFonts w:ascii="Consolas" w:eastAsia="Times New Roman" w:hAnsi="Consolas"/>
+          <w:color w:val="000000" w:themeColor="text1"/>
+          <w:sz w:val="36"/>
+          <w:szCs w:val="36"/>
+          <w:shd w:val="clear" w:color="auto" w:fill="FFFFFF"/>
+        </w:rPr>
+        <w:t>Vice: Bayer 04 Leverkusen (Fernando)</w:t>
+      </w:r>
+    </w:p>
+    <w:p>
+      <w:r>
+        <w:rPr>
+          <w:rFonts w:ascii="Consolas" w:eastAsia="Times New Roman" w:hAnsi="Consolas"/>
+          <w:color w:val="000000" w:themeColor="text1"/>
+          <w:sz w:val="36"/>
+          <w:szCs w:val="36"/>
+          <w:shd w:val="clear" w:color="auto" w:fill="FFFFFF"/>
+        </w:rPr>
+        <w:t xml:space="preserve">Terceiro: </w:t>
+      </w:r>
+      <w:r>
+        <w:rPr>
+          <w:rFonts w:ascii="Consolas" w:eastAsia="Times New Roman" w:hAnsi="Consolas"/>
+          <w:color w:val="000000" w:themeColor="text1"/>
+          <w:sz w:val="36"/>
+          <w:szCs w:val="36"/>
+          <w:shd w:val="clear" w:color="auto" w:fill="FFFFFF"/>
+        </w:rPr>
+        <w:t>Manchester City</w:t>
+      </w:r>
+      <w:r>
+        <w:rPr>
+          <w:rFonts w:ascii="Consolas" w:eastAsia="Times New Roman" w:hAnsi="Consolas"/>
+          <w:color w:val="FF0000"/>
           <w:sz w:val="36"/>
           <w:szCs w:val="36"/>
           <w:shd w:val="clear" w:color="auto" w:fill="FFFFFF"/>
@@ -2938,6 +3068,127 @@
       <w:r>
         <w:rPr>
           <w:rFonts w:ascii="Consolas" w:eastAsia="Times New Roman" w:hAnsi="Consolas"/>
+          <w:color w:val="000000" w:themeColor="text1"/>
+          <w:sz w:val="36"/>
+          <w:szCs w:val="36"/>
+          <w:shd w:val="clear" w:color="auto" w:fill="FFFFFF"/>
+        </w:rPr>
+        <w:t>(Fernandinho)</w:t>
+      </w:r>
+    </w:p>
+    <w:p>
+      <w:r>
+        <w:rPr>
+          <w:rFonts w:ascii="Consolas" w:eastAsia="Times New Roman" w:hAnsi="Consolas"/>
+          <w:i/>
+          <w:color w:val="000000" w:themeColor="text1"/>
+          <w:sz w:val="36"/>
+          <w:szCs w:val="36"/>
+          <w:u w:val="single"/>
+          <w:shd w:val="clear" w:color="auto" w:fill="FFFFFF"/>
+        </w:rPr>
+        <w:t>Melhor jogador da competição:</w:t>
+      </w:r>
+    </w:p>
+    <w:p>
+      <w:pPr>
+        <w:rPr>
+          <w:rFonts w:ascii="Consolas" w:eastAsia="Times New Roman" w:hAnsi="Consolas"/>
+          <w:color w:val="000000" w:themeColor="text1"/>
+          <w:sz w:val="36"/>
+          <w:szCs w:val="36"/>
+          <w:shd w:val="clear" w:color="auto" w:fill="FFFFFF"/>
+        </w:rPr>
+      </w:pPr>
+      <w:r>
+        <w:rPr>
+          <w:noProof/>
+        </w:rPr>
+        <w:drawing>
+          <wp:anchor distT="0" distB="0" distL="0" distR="0" simplePos="0" relativeHeight="251694080" behindDoc="0" locked="0" layoutInCell="1" allowOverlap="1" wp14:anchorId="611E0AB8" wp14:editId="588E290E">
+            <wp:simplePos x="0" y="0"/>
+            <wp:positionH relativeFrom="column">
+              <wp:posOffset>0</wp:posOffset>
+            </wp:positionH>
+            <wp:positionV relativeFrom="paragraph">
+              <wp:posOffset>-98425</wp:posOffset>
+            </wp:positionV>
+            <wp:extent cx="360045" cy="360045"/>
+            <wp:effectExtent l="0" t="0" r="0" b="0"/>
+            <wp:wrapSquare wrapText="largest"/>
+            <wp:docPr id="18" name="Figura15"/>
+            <wp:cNvGraphicFramePr>
+              <a:graphicFrameLocks xmlns:a="http://schemas.openxmlformats.org/drawingml/2006/main" noChangeAspect="1"/>
+            </wp:cNvGraphicFramePr>
+            <a:graphic xmlns:a="http://schemas.openxmlformats.org/drawingml/2006/main">
+              <a:graphicData uri="http://schemas.openxmlformats.org/drawingml/2006/picture">
+                <pic:pic xmlns:pic="http://schemas.openxmlformats.org/drawingml/2006/picture">
+                  <pic:nvPicPr>
+                    <pic:cNvPr id="15" name="Figura15"/>
+                    <pic:cNvPicPr>
+                      <a:picLocks noChangeAspect="1" noChangeArrowheads="1"/>
+                    </pic:cNvPicPr>
+                  </pic:nvPicPr>
+                  <pic:blipFill>
+                    <a:blip r:embed="rId6"/>
+                    <a:stretch>
+                      <a:fillRect/>
+                    </a:stretch>
+                  </pic:blipFill>
+                  <pic:spPr bwMode="auto">
+                    <a:xfrm>
+                      <a:off x="0" y="0"/>
+                      <a:ext cx="360045" cy="360045"/>
+                    </a:xfrm>
+                    <a:prstGeom prst="rect">
+                      <a:avLst/>
+                    </a:prstGeom>
+                  </pic:spPr>
+                </pic:pic>
+              </a:graphicData>
+            </a:graphic>
+          </wp:anchor>
+        </w:drawing>
+      </w:r>
+      <w:r>
+        <w:rPr>
+          <w:rFonts w:ascii="Consolas" w:eastAsia="Times New Roman" w:hAnsi="Consolas"/>
+          <w:b/>
+          <w:bCs/>
+          <w:color w:val="000000" w:themeColor="text1"/>
+          <w:sz w:val="36"/>
+          <w:szCs w:val="36"/>
+          <w:shd w:val="clear" w:color="auto" w:fill="FFFFFF"/>
+        </w:rPr>
+        <w:t xml:space="preserve"> </w:t>
+      </w:r>
+      <w:r>
+        <w:rPr>
+          <w:rFonts w:ascii="Consolas" w:eastAsia="Times New Roman" w:hAnsi="Consolas"/>
+          <w:b/>
+          <w:bCs/>
+          <w:color w:val="000000" w:themeColor="text1"/>
+          <w:sz w:val="36"/>
+          <w:szCs w:val="36"/>
+          <w:shd w:val="clear" w:color="auto" w:fill="FFFFFF"/>
+        </w:rPr>
+        <w:t>Neymar Jr</w:t>
+      </w:r>
+      <w:r>
+        <w:rPr>
+          <w:rFonts w:ascii="Consolas" w:eastAsia="Times New Roman" w:hAnsi="Consolas"/>
+          <w:b/>
+          <w:bCs/>
+          <w:color w:val="000000" w:themeColor="text1"/>
+          <w:sz w:val="36"/>
+          <w:szCs w:val="36"/>
+          <w:shd w:val="clear" w:color="auto" w:fill="FFFFFF"/>
+        </w:rPr>
+        <w:t xml:space="preserve"> </w:t>
+      </w:r>
+      <w:r>
+        <w:rPr>
+          <w:rFonts w:ascii="Consolas" w:eastAsia="Times New Roman" w:hAnsi="Consolas"/>
           <w:bCs/>
           <w:color w:val="000000" w:themeColor="text1"/>
           <w:sz w:val="36"/>
@@ -2954,51 +3205,29 @@
           <w:szCs w:val="36"/>
           <w:shd w:val="clear" w:color="auto" w:fill="FFFFFF"/>
         </w:rPr>
-        <w:t>Bayern</w:t>
-      </w:r>
-      <w:r>
-        <w:rPr>
-          <w:rFonts w:ascii="Consolas" w:eastAsia="Times New Roman" w:hAnsi="Consolas"/>
-          <w:bCs/>
-          <w:color w:val="000000" w:themeColor="text1"/>
-          <w:sz w:val="36"/>
-          <w:szCs w:val="36"/>
-          <w:shd w:val="clear" w:color="auto" w:fill="FFFFFF"/>
-        </w:rPr>
-        <w:t xml:space="preserve"> </w:t>
-      </w:r>
-      <w:r>
-        <w:rPr>
-          <w:rFonts w:ascii="Consolas" w:eastAsia="Times New Roman" w:hAnsi="Consolas"/>
-          <w:bCs/>
-          <w:color w:val="000000" w:themeColor="text1"/>
-          <w:sz w:val="36"/>
-          <w:szCs w:val="36"/>
-          <w:shd w:val="clear" w:color="auto" w:fill="FFFFFF"/>
-        </w:rPr>
-        <w:t xml:space="preserve">Munchen </w:t>
-      </w:r>
-      <w:r>
-        <w:rPr>
-          <w:rFonts w:ascii="Consolas" w:eastAsia="Times New Roman" w:hAnsi="Consolas"/>
-          <w:bCs/>
-          <w:color w:val="000000" w:themeColor="text1"/>
-          <w:sz w:val="36"/>
-          <w:szCs w:val="36"/>
-          <w:shd w:val="clear" w:color="auto" w:fill="FFFFFF"/>
-        </w:rPr>
-        <w:t xml:space="preserve">/ </w:t>
-      </w:r>
-      <w:r>
-        <w:rPr>
-          <w:rFonts w:ascii="Consolas" w:eastAsia="Times New Roman" w:hAnsi="Consolas"/>
-          <w:bCs/>
-          <w:color w:val="000000" w:themeColor="text1"/>
-          <w:sz w:val="36"/>
-          <w:szCs w:val="36"/>
-          <w:shd w:val="clear" w:color="auto" w:fill="FFFFFF"/>
-        </w:rPr>
-        <w:t>Lucas</w:t>
+        <w:t>Internazionale</w:t>
+      </w:r>
+      <w:r>
+        <w:rPr>
+          <w:rFonts w:ascii="Consolas" w:eastAsia="Times New Roman" w:hAnsi="Consolas"/>
+          <w:bCs/>
+          <w:color w:val="000000" w:themeColor="text1"/>
+          <w:sz w:val="36"/>
+          <w:szCs w:val="36"/>
+          <w:shd w:val="clear" w:color="auto" w:fill="FFFFFF"/>
+        </w:rPr>
+        <w:t xml:space="preserve"> / </w:t>
+      </w:r>
+      <w:r>
+        <w:rPr>
+          <w:rFonts w:ascii="Consolas" w:eastAsia="Times New Roman" w:hAnsi="Consolas"/>
+          <w:bCs/>
+          <w:color w:val="000000" w:themeColor="text1"/>
+          <w:sz w:val="36"/>
+          <w:szCs w:val="36"/>
+          <w:shd w:val="clear" w:color="auto" w:fill="FFFFFF"/>
+        </w:rPr>
+        <w:t>Bruno</w:t>
       </w:r>
       <w:r>
         <w:rPr>
@@ -3198,6 +3427,7 @@
     <w:lsdException w:name="HTML Sample" w:semiHidden="1" w:unhideWhenUsed="1"/>
     <w:lsdException w:name="HTML Typewriter" w:semiHidden="1" w:unhideWhenUsed="1"/>
     <w:lsdException w:name="HTML Variable" w:semiHidden="1" w:unhideWhenUsed="1"/>
+    <w:lsdException w:name="Normal Table" w:semiHidden="1" w:unhideWhenUsed="1"/>
     <w:lsdException w:name="annotation subject" w:semiHidden="1" w:unhideWhenUsed="1"/>
     <w:lsdException w:name="No List" w:semiHidden="1" w:unhideWhenUsed="1"/>
     <w:lsdException w:name="Outline List 1" w:semiHidden="1" w:unhideWhenUsed="1"/>
@@ -3240,8 +3470,11 @@
     <w:lsdException w:name="Table Contemporary" w:semiHidden="1" w:unhideWhenUsed="1"/>
     <w:lsdException w:name="Table Elegant" w:semiHidden="1" w:unhideWhenUsed="1"/>
     <w:lsdException w:name="Table Professional" w:semiHidden="1" w:unhideWhenUsed="1"/>
+    <w:lsdException w:name="Table Subtle 1" w:semiHidden="1" w:unhideWhenUsed="1"/>
     <w:lsdException w:name="Table Subtle 2" w:semiHidden="1" w:unhideWhenUsed="1"/>
     <w:lsdException w:name="Table Web 1" w:semiHidden="1" w:unhideWhenUsed="1"/>
+    <w:lsdException w:name="Table Web 2" w:semiHidden="1" w:unhideWhenUsed="1"/>
+    <w:lsdException w:name="Table Web 3" w:semiHidden="1" w:unhideWhenUsed="1"/>
     <w:lsdException w:name="Balloon Text" w:semiHidden="1" w:unhideWhenUsed="1"/>
     <w:lsdException w:name="Table Grid" w:uiPriority="39"/>
     <w:lsdException w:name="Table Theme" w:semiHidden="1" w:unhideWhenUsed="1"/>

</xml_diff>

<commit_message>
Remoção do botão de download da tabela excel
</commit_message>
<xml_diff>
--- a/Dados/Galeria de Torneios FIFA UERN 1.docx
+++ b/Dados/Galeria de Torneios FIFA UERN 1.docx
@@ -1,6 +1,6 @@
 
 <file path=word/document.xml><?xml version="1.0" encoding="utf-8"?>
-<w:document xmlns:wpc="http://schemas.microsoft.com/office/word/2010/wordprocessingCanvas" xmlns:cx="http://schemas.microsoft.com/office/drawing/2014/chartex" xmlns:cx1="http://schemas.microsoft.com/office/drawing/2015/9/8/chartex" xmlns:cx2="http://schemas.microsoft.com/office/drawing/2015/10/21/chartex" xmlns:cx3="http://schemas.microsoft.com/office/drawing/2016/5/9/chartex" xmlns:cx4="http://schemas.microsoft.com/office/drawing/2016/5/10/chartex" xmlns:cx5="http://schemas.microsoft.com/office/drawing/2016/5/11/chartex" xmlns:cx6="http://schemas.microsoft.com/office/drawing/2016/5/12/chartex" xmlns:cx7="http://schemas.microsoft.com/office/drawing/2016/5/13/chartex" xmlns:cx8="http://schemas.microsoft.com/office/drawing/2016/5/14/chartex" xmlns:mc="http://schemas.openxmlformats.org/markup-compatibility/2006" xmlns:aink="http://schemas.microsoft.com/office/drawing/2016/ink" xmlns:am3d="http://schemas.microsoft.com/office/drawing/2017/model3d" xmlns:o="urn:schemas-microsoft-com:office:office" xmlns:r="http://schemas.openxmlformats.org/officeDocument/2006/relationships" xmlns:m="http://schemas.openxmlformats.org/officeDocument/2006/math" xmlns:v="urn:schemas-microsoft-com:vml" xmlns:wp14="http://schemas.microsoft.com/office/word/2010/wordprocessingDrawing" xmlns:wp="http://schemas.openxmlformats.org/drawingml/2006/wordprocessingDrawing" xmlns:w10="urn:schemas-microsoft-com:office:word" xmlns:w="http://schemas.openxmlformats.org/wordprocessingml/2006/main" xmlns:w14="http://schemas.microsoft.com/office/word/2010/wordml" xmlns:w15="http://schemas.microsoft.com/office/word/2012/wordml" xmlns:w16cid="http://schemas.microsoft.com/office/word/2016/wordml/cid" xmlns:w16se="http://schemas.microsoft.com/office/word/2015/wordml/symex" xmlns:wpg="http://schemas.microsoft.com/office/word/2010/wordprocessingGroup" xmlns:wpi="http://schemas.microsoft.com/office/word/2010/wordprocessingInk" xmlns:wne="http://schemas.microsoft.com/office/word/2006/wordml" xmlns:wps="http://schemas.microsoft.com/office/word/2010/wordprocessingShape" mc:Ignorable="w14 w15 w16se w16cid wp14">
+<w:document xmlns:wpc="http://schemas.microsoft.com/office/word/2010/wordprocessingCanvas" xmlns:mc="http://schemas.openxmlformats.org/markup-compatibility/2006" xmlns:o="urn:schemas-microsoft-com:office:office" xmlns:r="http://schemas.openxmlformats.org/officeDocument/2006/relationships" xmlns:m="http://schemas.openxmlformats.org/officeDocument/2006/math" xmlns:v="urn:schemas-microsoft-com:vml" xmlns:wp14="http://schemas.microsoft.com/office/word/2010/wordprocessingDrawing" xmlns:wp="http://schemas.openxmlformats.org/drawingml/2006/wordprocessingDrawing" xmlns:w10="urn:schemas-microsoft-com:office:word" xmlns:w="http://schemas.openxmlformats.org/wordprocessingml/2006/main" xmlns:w14="http://schemas.microsoft.com/office/word/2010/wordml" xmlns:w15="http://schemas.microsoft.com/office/word/2012/wordml" xmlns:wpg="http://schemas.microsoft.com/office/word/2010/wordprocessingGroup" xmlns:wpi="http://schemas.microsoft.com/office/word/2010/wordprocessingInk" xmlns:wne="http://schemas.microsoft.com/office/word/2006/wordml" xmlns:wps="http://schemas.microsoft.com/office/word/2010/wordprocessingShape" mc:Ignorable="w14 w15 wp14">
   <w:body>
     <w:p>
       <w:pPr>
@@ -1433,6 +1433,7 @@
         <w:rPr>
           <w:noProof/>
         </w:rPr>
+        <w:lastRenderedPageBreak/>
         <w:drawing>
           <wp:anchor distT="0" distB="0" distL="0" distR="0" simplePos="0" relativeHeight="251676672" behindDoc="0" locked="0" layoutInCell="1" allowOverlap="1" wp14:anchorId="5E8330F0" wp14:editId="69F945D2">
             <wp:simplePos x="0" y="0"/>
@@ -2524,6 +2525,7 @@
         <w:rPr>
           <w:noProof/>
         </w:rPr>
+        <w:lastRenderedPageBreak/>
         <w:drawing>
           <wp:anchor distT="0" distB="0" distL="0" distR="0" simplePos="0" relativeHeight="251688960" behindDoc="0" locked="0" layoutInCell="1" allowOverlap="1" wp14:anchorId="1662AAC4" wp14:editId="623DEAF7">
             <wp:simplePos x="0" y="0"/>
@@ -2651,7 +2653,21 @@
           <w:u w:val="single"/>
           <w:shd w:val="clear" w:color="auto" w:fill="FFFFFF"/>
         </w:rPr>
-        <w:t>Melhor jogador da competição:</w:t>
+        <w:t>Melhor jog</w:t>
+      </w:r>
+      <w:bookmarkStart w:id="2" w:name="_GoBack"/>
+      <w:bookmarkEnd w:id="2"/>
+      <w:r>
+        <w:rPr>
+          <w:rFonts w:ascii="Consolas" w:eastAsia="Times New Roman" w:hAnsi="Consolas"/>
+          <w:i/>
+          <w:color w:val="000000" w:themeColor="text1"/>
+          <w:sz w:val="36"/>
+          <w:szCs w:val="36"/>
+          <w:u w:val="single"/>
+          <w:shd w:val="clear" w:color="auto" w:fill="FFFFFF"/>
+        </w:rPr>
+        <w:t>ador da competição:</w:t>
       </w:r>
     </w:p>
     <w:p>
@@ -2786,8 +2802,7 @@
           <w:u w:val="single"/>
           <w:shd w:val="clear" w:color="auto" w:fill="FFFFFF"/>
         </w:rPr>
-        <w:lastRenderedPageBreak/>
-        <w:t>7</w:t>
+        <w:t xml:space="preserve">7° </w:t>
       </w:r>
       <w:r>
         <w:rPr>
@@ -2800,7 +2815,7 @@
           <w:u w:val="single"/>
           <w:shd w:val="clear" w:color="auto" w:fill="FFFFFF"/>
         </w:rPr>
-        <w:t>° Torneio UERN de FIFA (</w:t>
+        <w:t xml:space="preserve"> supercopa calango</w:t>
       </w:r>
       <w:r>
         <w:rPr>
@@ -2813,20 +2828,7 @@
           <w:u w:val="single"/>
           <w:shd w:val="clear" w:color="auto" w:fill="FFFFFF"/>
         </w:rPr>
-        <w:t>15</w:t>
-      </w:r>
-      <w:r>
-        <w:rPr>
-          <w:rFonts w:ascii="Algerian" w:eastAsia="Times New Roman" w:hAnsi="Algerian"/>
-          <w:b/>
-          <w:bCs/>
-          <w:color w:val="000000" w:themeColor="text1"/>
-          <w:sz w:val="48"/>
-          <w:szCs w:val="48"/>
-          <w:u w:val="single"/>
-          <w:shd w:val="clear" w:color="auto" w:fill="FFFFFF"/>
-        </w:rPr>
-        <w:t>/02/20)</w:t>
+        <w:t xml:space="preserve"> (15/02/20)</w:t>
       </w:r>
     </w:p>
     <w:p>
@@ -3019,8 +3021,6 @@
         </w:rPr>
         <w:t>(Bruno)</w:t>
       </w:r>
-      <w:bookmarkStart w:id="2" w:name="_GoBack"/>
-      <w:bookmarkEnd w:id="2"/>
     </w:p>
     <w:p>
       <w:r>
@@ -3310,7 +3310,7 @@
 </file>
 
 <file path=word/styles.xml><?xml version="1.0" encoding="utf-8"?>
-<w:styles xmlns:mc="http://schemas.openxmlformats.org/markup-compatibility/2006" xmlns:r="http://schemas.openxmlformats.org/officeDocument/2006/relationships" xmlns:w="http://schemas.openxmlformats.org/wordprocessingml/2006/main" xmlns:w14="http://schemas.microsoft.com/office/word/2010/wordml" xmlns:w15="http://schemas.microsoft.com/office/word/2012/wordml" xmlns:w16cid="http://schemas.microsoft.com/office/word/2016/wordml/cid" xmlns:w16se="http://schemas.microsoft.com/office/word/2015/wordml/symex" mc:Ignorable="w14 w15 w16se w16cid">
+<w:styles xmlns:mc="http://schemas.openxmlformats.org/markup-compatibility/2006" xmlns:r="http://schemas.openxmlformats.org/officeDocument/2006/relationships" xmlns:w="http://schemas.openxmlformats.org/wordprocessingml/2006/main" xmlns:w14="http://schemas.microsoft.com/office/word/2010/wordml" xmlns:w15="http://schemas.microsoft.com/office/word/2012/wordml" mc:Ignorable="w14 w15">
   <w:docDefaults>
     <w:rPrDefault>
       <w:rPr>
@@ -3321,7 +3321,7 @@
     </w:rPrDefault>
     <w:pPrDefault/>
   </w:docDefaults>
-  <w:latentStyles w:defLockedState="0" w:defUIPriority="99" w:defSemiHidden="0" w:defUnhideWhenUsed="0" w:defQFormat="0" w:count="376">
+  <w:latentStyles w:defLockedState="0" w:defUIPriority="99" w:defSemiHidden="0" w:defUnhideWhenUsed="0" w:defQFormat="0" w:count="371">
     <w:lsdException w:name="Normal" w:uiPriority="0" w:qFormat="1"/>
     <w:lsdException w:name="heading 1" w:uiPriority="9" w:qFormat="1"/>
     <w:lsdException w:name="heading 2" w:semiHidden="1" w:uiPriority="9" w:unhideWhenUsed="1" w:qFormat="1"/>
@@ -3693,11 +3693,6 @@
     <w:lsdException w:name="List Table 5 Dark Accent 6" w:uiPriority="50"/>
     <w:lsdException w:name="List Table 6 Colorful Accent 6" w:uiPriority="51"/>
     <w:lsdException w:name="List Table 7 Colorful Accent 6" w:uiPriority="52"/>
-    <w:lsdException w:name="Mention" w:semiHidden="1" w:unhideWhenUsed="1"/>
-    <w:lsdException w:name="Smart Hyperlink" w:semiHidden="1" w:unhideWhenUsed="1"/>
-    <w:lsdException w:name="Hashtag" w:semiHidden="1" w:unhideWhenUsed="1"/>
-    <w:lsdException w:name="Unresolved Mention" w:semiHidden="1" w:unhideWhenUsed="1"/>
-    <w:lsdException w:name="Smart Link" w:semiHidden="1" w:unhideWhenUsed="1"/>
   </w:latentStyles>
   <w:style w:type="paragraph" w:default="1" w:styleId="Normal">
     <w:name w:val="Normal"/>

</xml_diff>

<commit_message>
Atualização do site para o torneio 8
</commit_message>
<xml_diff>
--- a/Dados/Galeria de Torneios FIFA UERN 1.docx
+++ b/Dados/Galeria de Torneios FIFA UERN 1.docx
@@ -1,6 +1,6 @@
 
 <file path=word/document.xml><?xml version="1.0" encoding="utf-8"?>
-<w:document xmlns:wpc="http://schemas.microsoft.com/office/word/2010/wordprocessingCanvas" xmlns:mc="http://schemas.openxmlformats.org/markup-compatibility/2006" xmlns:o="urn:schemas-microsoft-com:office:office" xmlns:r="http://schemas.openxmlformats.org/officeDocument/2006/relationships" xmlns:m="http://schemas.openxmlformats.org/officeDocument/2006/math" xmlns:v="urn:schemas-microsoft-com:vml" xmlns:wp14="http://schemas.microsoft.com/office/word/2010/wordprocessingDrawing" xmlns:wp="http://schemas.openxmlformats.org/drawingml/2006/wordprocessingDrawing" xmlns:w10="urn:schemas-microsoft-com:office:word" xmlns:w="http://schemas.openxmlformats.org/wordprocessingml/2006/main" xmlns:w14="http://schemas.microsoft.com/office/word/2010/wordml" xmlns:w15="http://schemas.microsoft.com/office/word/2012/wordml" xmlns:wpg="http://schemas.microsoft.com/office/word/2010/wordprocessingGroup" xmlns:wpi="http://schemas.microsoft.com/office/word/2010/wordprocessingInk" xmlns:wne="http://schemas.microsoft.com/office/word/2006/wordml" xmlns:wps="http://schemas.microsoft.com/office/word/2010/wordprocessingShape" mc:Ignorable="w14 w15 wp14">
+<w:document xmlns:wpc="http://schemas.microsoft.com/office/word/2010/wordprocessingCanvas" xmlns:cx="http://schemas.microsoft.com/office/drawing/2014/chartex" xmlns:cx1="http://schemas.microsoft.com/office/drawing/2015/9/8/chartex" xmlns:cx2="http://schemas.microsoft.com/office/drawing/2015/10/21/chartex" xmlns:cx3="http://schemas.microsoft.com/office/drawing/2016/5/9/chartex" xmlns:cx4="http://schemas.microsoft.com/office/drawing/2016/5/10/chartex" xmlns:cx5="http://schemas.microsoft.com/office/drawing/2016/5/11/chartex" xmlns:cx6="http://schemas.microsoft.com/office/drawing/2016/5/12/chartex" xmlns:cx7="http://schemas.microsoft.com/office/drawing/2016/5/13/chartex" xmlns:cx8="http://schemas.microsoft.com/office/drawing/2016/5/14/chartex" xmlns:mc="http://schemas.openxmlformats.org/markup-compatibility/2006" xmlns:aink="http://schemas.microsoft.com/office/drawing/2016/ink" xmlns:am3d="http://schemas.microsoft.com/office/drawing/2017/model3d" xmlns:o="urn:schemas-microsoft-com:office:office" xmlns:r="http://schemas.openxmlformats.org/officeDocument/2006/relationships" xmlns:m="http://schemas.openxmlformats.org/officeDocument/2006/math" xmlns:v="urn:schemas-microsoft-com:vml" xmlns:wp14="http://schemas.microsoft.com/office/word/2010/wordprocessingDrawing" xmlns:wp="http://schemas.openxmlformats.org/drawingml/2006/wordprocessingDrawing" xmlns:w10="urn:schemas-microsoft-com:office:word" xmlns:w="http://schemas.openxmlformats.org/wordprocessingml/2006/main" xmlns:w14="http://schemas.microsoft.com/office/word/2010/wordml" xmlns:w15="http://schemas.microsoft.com/office/word/2012/wordml" xmlns:w16cid="http://schemas.microsoft.com/office/word/2016/wordml/cid" xmlns:w16se="http://schemas.microsoft.com/office/word/2015/wordml/symex" xmlns:wpg="http://schemas.microsoft.com/office/word/2010/wordprocessingGroup" xmlns:wpi="http://schemas.microsoft.com/office/word/2010/wordprocessingInk" xmlns:wne="http://schemas.microsoft.com/office/word/2006/wordml" xmlns:wps="http://schemas.microsoft.com/office/word/2010/wordprocessingShape" mc:Ignorable="w14 w15 w16se w16cid wp14">
   <w:body>
     <w:p>
       <w:pPr>
@@ -1433,7 +1433,6 @@
         <w:rPr>
           <w:noProof/>
         </w:rPr>
-        <w:lastRenderedPageBreak/>
         <w:drawing>
           <wp:anchor distT="0" distB="0" distL="0" distR="0" simplePos="0" relativeHeight="251676672" behindDoc="0" locked="0" layoutInCell="1" allowOverlap="1" wp14:anchorId="5E8330F0" wp14:editId="69F945D2">
             <wp:simplePos x="0" y="0"/>
@@ -2525,7 +2524,6 @@
         <w:rPr>
           <w:noProof/>
         </w:rPr>
-        <w:lastRenderedPageBreak/>
         <w:drawing>
           <wp:anchor distT="0" distB="0" distL="0" distR="0" simplePos="0" relativeHeight="251688960" behindDoc="0" locked="0" layoutInCell="1" allowOverlap="1" wp14:anchorId="1662AAC4" wp14:editId="623DEAF7">
             <wp:simplePos x="0" y="0"/>
@@ -2653,21 +2651,7 @@
           <w:u w:val="single"/>
           <w:shd w:val="clear" w:color="auto" w:fill="FFFFFF"/>
         </w:rPr>
-        <w:t>Melhor jog</w:t>
-      </w:r>
-      <w:bookmarkStart w:id="2" w:name="_GoBack"/>
-      <w:bookmarkEnd w:id="2"/>
-      <w:r>
-        <w:rPr>
-          <w:rFonts w:ascii="Consolas" w:eastAsia="Times New Roman" w:hAnsi="Consolas"/>
-          <w:i/>
-          <w:color w:val="000000" w:themeColor="text1"/>
-          <w:sz w:val="36"/>
-          <w:szCs w:val="36"/>
-          <w:u w:val="single"/>
-          <w:shd w:val="clear" w:color="auto" w:fill="FFFFFF"/>
-        </w:rPr>
-        <w:t>ador da competição:</w:t>
+        <w:t>Melhor jogador da competição:</w:t>
       </w:r>
     </w:p>
     <w:p>
@@ -2802,6 +2786,7 @@
           <w:u w:val="single"/>
           <w:shd w:val="clear" w:color="auto" w:fill="FFFFFF"/>
         </w:rPr>
+        <w:lastRenderedPageBreak/>
         <w:t xml:space="preserve">7° </w:t>
       </w:r>
       <w:r>
@@ -3055,6 +3040,8 @@
         </w:rPr>
         <w:t>Manchester City</w:t>
       </w:r>
+      <w:bookmarkStart w:id="2" w:name="_GoBack"/>
+      <w:bookmarkEnd w:id="2"/>
       <w:r>
         <w:rPr>
           <w:rFonts w:ascii="Consolas" w:eastAsia="Times New Roman" w:hAnsi="Consolas"/>
@@ -3254,6 +3241,570 @@
     <w:p>
       <w:pPr>
         <w:rPr>
+          <w:u w:val="single"/>
+        </w:rPr>
+      </w:pPr>
+      <w:r>
+        <w:rPr>
+          <w:rFonts w:ascii="Algerian" w:eastAsia="Times New Roman" w:hAnsi="Algerian"/>
+          <w:b/>
+          <w:bCs/>
+          <w:color w:val="000000" w:themeColor="text1"/>
+          <w:sz w:val="48"/>
+          <w:szCs w:val="48"/>
+          <w:u w:val="single"/>
+          <w:shd w:val="clear" w:color="auto" w:fill="FFFFFF"/>
+        </w:rPr>
+        <w:t>8</w:t>
+      </w:r>
+      <w:r>
+        <w:rPr>
+          <w:rFonts w:ascii="Algerian" w:eastAsia="Times New Roman" w:hAnsi="Algerian"/>
+          <w:b/>
+          <w:bCs/>
+          <w:color w:val="000000" w:themeColor="text1"/>
+          <w:sz w:val="48"/>
+          <w:szCs w:val="48"/>
+          <w:u w:val="single"/>
+          <w:shd w:val="clear" w:color="auto" w:fill="FFFFFF"/>
+        </w:rPr>
+        <w:t>°  supercopa calango (</w:t>
+      </w:r>
+      <w:r>
+        <w:rPr>
+          <w:rFonts w:ascii="Algerian" w:eastAsia="Times New Roman" w:hAnsi="Algerian"/>
+          <w:b/>
+          <w:bCs/>
+          <w:color w:val="000000" w:themeColor="text1"/>
+          <w:sz w:val="48"/>
+          <w:szCs w:val="48"/>
+          <w:u w:val="single"/>
+          <w:shd w:val="clear" w:color="auto" w:fill="FFFFFF"/>
+        </w:rPr>
+        <w:t>07</w:t>
+      </w:r>
+      <w:r>
+        <w:rPr>
+          <w:rFonts w:ascii="Algerian" w:eastAsia="Times New Roman" w:hAnsi="Algerian"/>
+          <w:b/>
+          <w:bCs/>
+          <w:color w:val="000000" w:themeColor="text1"/>
+          <w:sz w:val="48"/>
+          <w:szCs w:val="48"/>
+          <w:u w:val="single"/>
+          <w:shd w:val="clear" w:color="auto" w:fill="FFFFFF"/>
+        </w:rPr>
+        <w:t>/0</w:t>
+      </w:r>
+      <w:r>
+        <w:rPr>
+          <w:rFonts w:ascii="Algerian" w:eastAsia="Times New Roman" w:hAnsi="Algerian"/>
+          <w:b/>
+          <w:bCs/>
+          <w:color w:val="000000" w:themeColor="text1"/>
+          <w:sz w:val="48"/>
+          <w:szCs w:val="48"/>
+          <w:u w:val="single"/>
+          <w:shd w:val="clear" w:color="auto" w:fill="FFFFFF"/>
+        </w:rPr>
+        <w:t>3</w:t>
+      </w:r>
+      <w:r>
+        <w:rPr>
+          <w:rFonts w:ascii="Algerian" w:eastAsia="Times New Roman" w:hAnsi="Algerian"/>
+          <w:b/>
+          <w:bCs/>
+          <w:color w:val="000000" w:themeColor="text1"/>
+          <w:sz w:val="48"/>
+          <w:szCs w:val="48"/>
+          <w:u w:val="single"/>
+          <w:shd w:val="clear" w:color="auto" w:fill="FFFFFF"/>
+        </w:rPr>
+        <w:t>/20)</w:t>
+      </w:r>
+    </w:p>
+    <w:p>
+      <w:pPr>
+        <w:spacing w:after="0"/>
+        <w:rPr>
+          <w:rFonts w:eastAsia="Times New Roman"/>
+          <w:b/>
+          <w:bCs/>
+          <w:color w:val="000000" w:themeColor="text1"/>
+          <w:highlight w:val="white"/>
+        </w:rPr>
+      </w:pPr>
+      <w:r>
+        <w:rPr>
+          <w:noProof/>
+        </w:rPr>
+        <w:drawing>
+          <wp:anchor distT="0" distB="0" distL="114300" distR="114300" simplePos="0" relativeHeight="251699200" behindDoc="0" locked="0" layoutInCell="1" allowOverlap="1" wp14:anchorId="4D02E5EC" wp14:editId="033B7876">
+            <wp:simplePos x="0" y="0"/>
+            <wp:positionH relativeFrom="column">
+              <wp:posOffset>1274965</wp:posOffset>
+            </wp:positionH>
+            <wp:positionV relativeFrom="paragraph">
+              <wp:posOffset>71334</wp:posOffset>
+            </wp:positionV>
+            <wp:extent cx="415636" cy="390525"/>
+            <wp:effectExtent l="0" t="0" r="3810" b="0"/>
+            <wp:wrapNone/>
+            <wp:docPr id="19" name="Imagem 19"/>
+            <wp:cNvGraphicFramePr>
+              <a:graphicFrameLocks xmlns:a="http://schemas.openxmlformats.org/drawingml/2006/main" noChangeAspect="1"/>
+            </wp:cNvGraphicFramePr>
+            <a:graphic xmlns:a="http://schemas.openxmlformats.org/drawingml/2006/main">
+              <a:graphicData uri="http://schemas.openxmlformats.org/drawingml/2006/picture">
+                <pic:pic xmlns:pic="http://schemas.openxmlformats.org/drawingml/2006/picture">
+                  <pic:nvPicPr>
+                    <pic:cNvPr id="0" name="Picture 1"/>
+                    <pic:cNvPicPr>
+                      <a:picLocks noChangeAspect="1" noChangeArrowheads="1"/>
+                    </pic:cNvPicPr>
+                  </pic:nvPicPr>
+                  <pic:blipFill>
+                    <a:blip r:embed="rId9" cstate="print">
+                      <a:extLst>
+                        <a:ext uri="{28A0092B-C50C-407E-A947-70E740481C1C}">
+                          <a14:useLocalDpi xmlns:a14="http://schemas.microsoft.com/office/drawing/2010/main" val="0"/>
+                        </a:ext>
+                      </a:extLst>
+                    </a:blip>
+                    <a:srcRect/>
+                    <a:stretch>
+                      <a:fillRect/>
+                    </a:stretch>
+                  </pic:blipFill>
+                  <pic:spPr bwMode="auto">
+                    <a:xfrm>
+                      <a:off x="0" y="0"/>
+                      <a:ext cx="422275" cy="396762"/>
+                    </a:xfrm>
+                    <a:prstGeom prst="rect">
+                      <a:avLst/>
+                    </a:prstGeom>
+                    <a:noFill/>
+                    <a:ln>
+                      <a:noFill/>
+                    </a:ln>
+                  </pic:spPr>
+                </pic:pic>
+              </a:graphicData>
+            </a:graphic>
+            <wp14:sizeRelH relativeFrom="margin">
+              <wp14:pctWidth>0</wp14:pctWidth>
+            </wp14:sizeRelH>
+            <wp14:sizeRelV relativeFrom="margin">
+              <wp14:pctHeight>0</wp14:pctHeight>
+            </wp14:sizeRelV>
+          </wp:anchor>
+        </w:drawing>
+      </w:r>
+    </w:p>
+    <w:p>
+      <w:pPr>
+        <w:rPr>
+          <w:rFonts w:ascii="Consolas" w:eastAsia="Times New Roman" w:hAnsi="Consolas"/>
+          <w:color w:val="000000" w:themeColor="text1"/>
+          <w:sz w:val="36"/>
+          <w:szCs w:val="36"/>
+          <w:highlight w:val="yellow"/>
+          <w:shd w:val="clear" w:color="auto" w:fill="FFFFFF"/>
+        </w:rPr>
+      </w:pPr>
+      <w:r>
+        <w:rPr>
+          <w:noProof/>
+        </w:rPr>
+        <w:drawing>
+          <wp:anchor distT="0" distB="0" distL="0" distR="0" simplePos="0" relativeHeight="251697152" behindDoc="0" locked="0" layoutInCell="1" allowOverlap="1" wp14:anchorId="1B8905A9" wp14:editId="72AAE01D">
+            <wp:simplePos x="0" y="0"/>
+            <wp:positionH relativeFrom="margin">
+              <wp:align>right</wp:align>
+            </wp:positionH>
+            <wp:positionV relativeFrom="paragraph">
+              <wp:posOffset>107950</wp:posOffset>
+            </wp:positionV>
+            <wp:extent cx="683895" cy="1583690"/>
+            <wp:effectExtent l="0" t="0" r="1905" b="0"/>
+            <wp:wrapSquare wrapText="largest"/>
+            <wp:docPr id="20" name="Figura13"/>
+            <wp:cNvGraphicFramePr>
+              <a:graphicFrameLocks xmlns:a="http://schemas.openxmlformats.org/drawingml/2006/main" noChangeAspect="1"/>
+            </wp:cNvGraphicFramePr>
+            <a:graphic xmlns:a="http://schemas.openxmlformats.org/drawingml/2006/main">
+              <a:graphicData uri="http://schemas.openxmlformats.org/drawingml/2006/picture">
+                <pic:pic xmlns:pic="http://schemas.openxmlformats.org/drawingml/2006/picture">
+                  <pic:nvPicPr>
+                    <pic:cNvPr id="13" name="Figura13"/>
+                    <pic:cNvPicPr>
+                      <a:picLocks noChangeAspect="1" noChangeArrowheads="1"/>
+                    </pic:cNvPicPr>
+                  </pic:nvPicPr>
+                  <pic:blipFill>
+                    <a:blip r:embed="rId4"/>
+                    <a:stretch>
+                      <a:fillRect/>
+                    </a:stretch>
+                  </pic:blipFill>
+                  <pic:spPr bwMode="auto">
+                    <a:xfrm>
+                      <a:off x="0" y="0"/>
+                      <a:ext cx="683895" cy="1583690"/>
+                    </a:xfrm>
+                    <a:prstGeom prst="rect">
+                      <a:avLst/>
+                    </a:prstGeom>
+                  </pic:spPr>
+                </pic:pic>
+              </a:graphicData>
+            </a:graphic>
+          </wp:anchor>
+        </w:drawing>
+      </w:r>
+      <w:r>
+        <w:rPr>
+          <w:rFonts w:ascii="Consolas" w:eastAsia="Times New Roman" w:hAnsi="Consolas"/>
+          <w:color w:val="000000" w:themeColor="text1"/>
+          <w:sz w:val="36"/>
+          <w:szCs w:val="36"/>
+          <w:highlight w:val="yellow"/>
+          <w:shd w:val="clear" w:color="auto" w:fill="FFFFFF"/>
+        </w:rPr>
+        <w:t>Campeão:</w:t>
+      </w:r>
+    </w:p>
+    <w:p>
+      <w:pPr>
+        <w:rPr>
+          <w:u w:val="single"/>
+        </w:rPr>
+      </w:pPr>
+      <w:r>
+        <w:rPr>
+          <w:rFonts w:ascii="Consolas" w:eastAsia="Times New Roman" w:hAnsi="Consolas"/>
+          <w:b/>
+          <w:bCs/>
+          <w:color w:val="1F3864" w:themeColor="accent1" w:themeShade="80"/>
+          <w:sz w:val="36"/>
+          <w:szCs w:val="36"/>
+          <w:shd w:val="clear" w:color="auto" w:fill="FFFFFF"/>
+        </w:rPr>
+        <w:t>Internazionale</w:t>
+      </w:r>
+      <w:r>
+        <w:rPr>
+          <w:rFonts w:ascii="Consolas" w:eastAsia="Times New Roman" w:hAnsi="Consolas"/>
+          <w:color w:val="1F3864" w:themeColor="accent1" w:themeShade="80"/>
+          <w:sz w:val="36"/>
+          <w:szCs w:val="36"/>
+          <w:shd w:val="clear" w:color="auto" w:fill="FFFFFF"/>
+        </w:rPr>
+        <w:t xml:space="preserve"> </w:t>
+      </w:r>
+      <w:r>
+        <w:rPr>
+          <w:rFonts w:ascii="Consolas" w:eastAsia="Times New Roman" w:hAnsi="Consolas"/>
+          <w:color w:val="000000" w:themeColor="text1"/>
+          <w:sz w:val="36"/>
+          <w:szCs w:val="36"/>
+          <w:shd w:val="clear" w:color="auto" w:fill="FFFFFF"/>
+        </w:rPr>
+        <w:t>(Bruno)</w:t>
+      </w:r>
+    </w:p>
+    <w:p>
+      <w:r>
+        <w:rPr>
+          <w:rFonts w:ascii="Consolas" w:eastAsia="Times New Roman" w:hAnsi="Consolas"/>
+          <w:color w:val="000000" w:themeColor="text1"/>
+          <w:sz w:val="36"/>
+          <w:szCs w:val="36"/>
+          <w:shd w:val="clear" w:color="auto" w:fill="FFFFFF"/>
+        </w:rPr>
+        <w:t xml:space="preserve">Vice: </w:t>
+      </w:r>
+      <w:r>
+        <w:rPr>
+          <w:rFonts w:ascii="Consolas" w:eastAsia="Times New Roman" w:hAnsi="Consolas"/>
+          <w:color w:val="000000" w:themeColor="text1"/>
+          <w:sz w:val="36"/>
+          <w:szCs w:val="36"/>
+          <w:shd w:val="clear" w:color="auto" w:fill="FFFFFF"/>
+        </w:rPr>
+        <w:t>Arsenal</w:t>
+      </w:r>
+      <w:r>
+        <w:rPr>
+          <w:rFonts w:ascii="Consolas" w:eastAsia="Times New Roman" w:hAnsi="Consolas"/>
+          <w:color w:val="000000" w:themeColor="text1"/>
+          <w:sz w:val="36"/>
+          <w:szCs w:val="36"/>
+          <w:shd w:val="clear" w:color="auto" w:fill="FFFFFF"/>
+        </w:rPr>
+        <w:t xml:space="preserve"> (</w:t>
+      </w:r>
+      <w:r>
+        <w:rPr>
+          <w:rFonts w:ascii="Consolas" w:eastAsia="Times New Roman" w:hAnsi="Consolas"/>
+          <w:color w:val="000000" w:themeColor="text1"/>
+          <w:sz w:val="36"/>
+          <w:szCs w:val="36"/>
+          <w:shd w:val="clear" w:color="auto" w:fill="FFFFFF"/>
+        </w:rPr>
+        <w:t>Eudivan</w:t>
+      </w:r>
+      <w:r>
+        <w:rPr>
+          <w:rFonts w:ascii="Consolas" w:eastAsia="Times New Roman" w:hAnsi="Consolas"/>
+          <w:color w:val="000000" w:themeColor="text1"/>
+          <w:sz w:val="36"/>
+          <w:szCs w:val="36"/>
+          <w:shd w:val="clear" w:color="auto" w:fill="FFFFFF"/>
+        </w:rPr>
+        <w:t>)</w:t>
+      </w:r>
+    </w:p>
+    <w:p>
+      <w:r>
+        <w:rPr>
+          <w:rFonts w:ascii="Consolas" w:eastAsia="Times New Roman" w:hAnsi="Consolas"/>
+          <w:color w:val="000000" w:themeColor="text1"/>
+          <w:sz w:val="36"/>
+          <w:szCs w:val="36"/>
+          <w:shd w:val="clear" w:color="auto" w:fill="FFFFFF"/>
+        </w:rPr>
+        <w:t xml:space="preserve">Terceiro: </w:t>
+      </w:r>
+      <w:r>
+        <w:rPr>
+          <w:rFonts w:ascii="Consolas" w:eastAsia="Times New Roman" w:hAnsi="Consolas"/>
+          <w:color w:val="000000" w:themeColor="text1"/>
+          <w:sz w:val="36"/>
+          <w:szCs w:val="36"/>
+          <w:shd w:val="clear" w:color="auto" w:fill="FFFFFF"/>
+        </w:rPr>
+        <w:t>Sporting</w:t>
+      </w:r>
+      <w:r>
+        <w:rPr>
+          <w:rFonts w:ascii="Consolas" w:eastAsia="Times New Roman" w:hAnsi="Consolas"/>
+          <w:color w:val="FF0000"/>
+          <w:sz w:val="36"/>
+          <w:szCs w:val="36"/>
+          <w:shd w:val="clear" w:color="auto" w:fill="FFFFFF"/>
+        </w:rPr>
+        <w:t xml:space="preserve"> </w:t>
+      </w:r>
+      <w:r>
+        <w:rPr>
+          <w:rFonts w:ascii="Consolas" w:eastAsia="Times New Roman" w:hAnsi="Consolas"/>
+          <w:color w:val="000000" w:themeColor="text1"/>
+          <w:sz w:val="36"/>
+          <w:szCs w:val="36"/>
+          <w:shd w:val="clear" w:color="auto" w:fill="FFFFFF"/>
+        </w:rPr>
+        <w:t>(</w:t>
+      </w:r>
+      <w:r>
+        <w:rPr>
+          <w:rFonts w:ascii="Consolas" w:eastAsia="Times New Roman" w:hAnsi="Consolas"/>
+          <w:color w:val="000000" w:themeColor="text1"/>
+          <w:sz w:val="36"/>
+          <w:szCs w:val="36"/>
+          <w:shd w:val="clear" w:color="auto" w:fill="FFFFFF"/>
+        </w:rPr>
+        <w:t>Allyson</w:t>
+      </w:r>
+      <w:r>
+        <w:rPr>
+          <w:rFonts w:ascii="Consolas" w:eastAsia="Times New Roman" w:hAnsi="Consolas"/>
+          <w:color w:val="000000" w:themeColor="text1"/>
+          <w:sz w:val="36"/>
+          <w:szCs w:val="36"/>
+          <w:shd w:val="clear" w:color="auto" w:fill="FFFFFF"/>
+        </w:rPr>
+        <w:t>)</w:t>
+      </w:r>
+    </w:p>
+    <w:p>
+      <w:r>
+        <w:rPr>
+          <w:rFonts w:ascii="Consolas" w:eastAsia="Times New Roman" w:hAnsi="Consolas"/>
+          <w:i/>
+          <w:color w:val="000000" w:themeColor="text1"/>
+          <w:sz w:val="36"/>
+          <w:szCs w:val="36"/>
+          <w:u w:val="single"/>
+          <w:shd w:val="clear" w:color="auto" w:fill="FFFFFF"/>
+        </w:rPr>
+        <w:t>Melhor jogador da competição:</w:t>
+      </w:r>
+    </w:p>
+    <w:p>
+      <w:pPr>
+        <w:rPr>
+          <w:rFonts w:ascii="Consolas" w:eastAsia="Times New Roman" w:hAnsi="Consolas"/>
+          <w:color w:val="000000" w:themeColor="text1"/>
+          <w:sz w:val="36"/>
+          <w:szCs w:val="36"/>
+          <w:shd w:val="clear" w:color="auto" w:fill="FFFFFF"/>
+        </w:rPr>
+      </w:pPr>
+      <w:r>
+        <w:rPr>
+          <w:noProof/>
+        </w:rPr>
+        <w:drawing>
+          <wp:anchor distT="0" distB="0" distL="0" distR="0" simplePos="0" relativeHeight="251698176" behindDoc="0" locked="0" layoutInCell="1" allowOverlap="1" wp14:anchorId="2064A077" wp14:editId="4F6CA64F">
+            <wp:simplePos x="0" y="0"/>
+            <wp:positionH relativeFrom="column">
+              <wp:posOffset>0</wp:posOffset>
+            </wp:positionH>
+            <wp:positionV relativeFrom="paragraph">
+              <wp:posOffset>-98425</wp:posOffset>
+            </wp:positionV>
+            <wp:extent cx="360045" cy="360045"/>
+            <wp:effectExtent l="0" t="0" r="0" b="0"/>
+            <wp:wrapSquare wrapText="largest"/>
+            <wp:docPr id="21" name="Figura15"/>
+            <wp:cNvGraphicFramePr>
+              <a:graphicFrameLocks xmlns:a="http://schemas.openxmlformats.org/drawingml/2006/main" noChangeAspect="1"/>
+            </wp:cNvGraphicFramePr>
+            <a:graphic xmlns:a="http://schemas.openxmlformats.org/drawingml/2006/main">
+              <a:graphicData uri="http://schemas.openxmlformats.org/drawingml/2006/picture">
+                <pic:pic xmlns:pic="http://schemas.openxmlformats.org/drawingml/2006/picture">
+                  <pic:nvPicPr>
+                    <pic:cNvPr id="15" name="Figura15"/>
+                    <pic:cNvPicPr>
+                      <a:picLocks noChangeAspect="1" noChangeArrowheads="1"/>
+                    </pic:cNvPicPr>
+                  </pic:nvPicPr>
+                  <pic:blipFill>
+                    <a:blip r:embed="rId6"/>
+                    <a:stretch>
+                      <a:fillRect/>
+                    </a:stretch>
+                  </pic:blipFill>
+                  <pic:spPr bwMode="auto">
+                    <a:xfrm>
+                      <a:off x="0" y="0"/>
+                      <a:ext cx="360045" cy="360045"/>
+                    </a:xfrm>
+                    <a:prstGeom prst="rect">
+                      <a:avLst/>
+                    </a:prstGeom>
+                  </pic:spPr>
+                </pic:pic>
+              </a:graphicData>
+            </a:graphic>
+          </wp:anchor>
+        </w:drawing>
+      </w:r>
+      <w:r>
+        <w:rPr>
+          <w:rFonts w:ascii="Consolas" w:eastAsia="Times New Roman" w:hAnsi="Consolas"/>
+          <w:b/>
+          <w:bCs/>
+          <w:color w:val="000000" w:themeColor="text1"/>
+          <w:sz w:val="36"/>
+          <w:szCs w:val="36"/>
+          <w:shd w:val="clear" w:color="auto" w:fill="FFFFFF"/>
+        </w:rPr>
+        <w:t xml:space="preserve"> </w:t>
+      </w:r>
+      <w:r>
+        <w:rPr>
+          <w:rFonts w:ascii="Consolas" w:eastAsia="Times New Roman" w:hAnsi="Consolas"/>
+          <w:b/>
+          <w:bCs/>
+          <w:color w:val="000000" w:themeColor="text1"/>
+          <w:sz w:val="36"/>
+          <w:szCs w:val="36"/>
+          <w:shd w:val="clear" w:color="auto" w:fill="FFFFFF"/>
+        </w:rPr>
+        <w:t xml:space="preserve">Mohamed Salah </w:t>
+      </w:r>
+      <w:r>
+        <w:rPr>
+          <w:rFonts w:ascii="Consolas" w:eastAsia="Times New Roman" w:hAnsi="Consolas"/>
+          <w:bCs/>
+          <w:color w:val="000000" w:themeColor="text1"/>
+          <w:sz w:val="36"/>
+          <w:szCs w:val="36"/>
+          <w:shd w:val="clear" w:color="auto" w:fill="FFFFFF"/>
+        </w:rPr>
+        <w:t>(</w:t>
+      </w:r>
+      <w:r>
+        <w:rPr>
+          <w:rFonts w:ascii="Consolas" w:eastAsia="Times New Roman" w:hAnsi="Consolas"/>
+          <w:color w:val="000000" w:themeColor="text1"/>
+          <w:sz w:val="36"/>
+          <w:szCs w:val="36"/>
+          <w:shd w:val="clear" w:color="auto" w:fill="FFFFFF"/>
+        </w:rPr>
+        <w:t>Sporting</w:t>
+      </w:r>
+      <w:r>
+        <w:rPr>
+          <w:rFonts w:ascii="Consolas" w:eastAsia="Times New Roman" w:hAnsi="Consolas"/>
+          <w:bCs/>
+          <w:color w:val="000000" w:themeColor="text1"/>
+          <w:sz w:val="36"/>
+          <w:szCs w:val="36"/>
+          <w:shd w:val="clear" w:color="auto" w:fill="FFFFFF"/>
+        </w:rPr>
+        <w:t xml:space="preserve"> / </w:t>
+      </w:r>
+      <w:r>
+        <w:rPr>
+          <w:rFonts w:ascii="Consolas" w:eastAsia="Times New Roman" w:hAnsi="Consolas"/>
+          <w:bCs/>
+          <w:color w:val="000000" w:themeColor="text1"/>
+          <w:sz w:val="36"/>
+          <w:szCs w:val="36"/>
+          <w:shd w:val="clear" w:color="auto" w:fill="FFFFFF"/>
+        </w:rPr>
+        <w:t>Allyson</w:t>
+      </w:r>
+      <w:r>
+        <w:rPr>
+          <w:rFonts w:ascii="Consolas" w:eastAsia="Times New Roman" w:hAnsi="Consolas"/>
+          <w:color w:val="000000" w:themeColor="text1"/>
+          <w:sz w:val="36"/>
+          <w:szCs w:val="36"/>
+          <w:shd w:val="clear" w:color="auto" w:fill="FFFFFF"/>
+        </w:rPr>
+        <w:t>)</w:t>
+      </w:r>
+    </w:p>
+    <w:p>
+      <w:pPr>
+        <w:rPr>
+          <w:rFonts w:ascii="Consolas" w:eastAsia="Times New Roman" w:hAnsi="Consolas"/>
+          <w:color w:val="000000" w:themeColor="text1"/>
+          <w:sz w:val="36"/>
+          <w:szCs w:val="36"/>
+          <w:shd w:val="clear" w:color="auto" w:fill="FFFFFF"/>
+        </w:rPr>
+      </w:pPr>
+    </w:p>
+    <w:p>
+      <w:pPr>
+        <w:rPr>
+          <w:rFonts w:ascii="Consolas" w:eastAsia="Times New Roman" w:hAnsi="Consolas"/>
+          <w:color w:val="000000" w:themeColor="text1"/>
+          <w:sz w:val="36"/>
+          <w:szCs w:val="36"/>
+          <w:shd w:val="clear" w:color="auto" w:fill="FFFFFF"/>
+        </w:rPr>
+      </w:pPr>
+    </w:p>
+    <w:p>
+      <w:pPr>
+        <w:rPr>
           <w:rFonts w:ascii="Consolas" w:eastAsia="Times New Roman" w:hAnsi="Consolas"/>
           <w:color w:val="000000" w:themeColor="text1"/>
           <w:sz w:val="36"/>
@@ -3310,7 +3861,7 @@
 </file>
 
 <file path=word/styles.xml><?xml version="1.0" encoding="utf-8"?>
-<w:styles xmlns:mc="http://schemas.openxmlformats.org/markup-compatibility/2006" xmlns:r="http://schemas.openxmlformats.org/officeDocument/2006/relationships" xmlns:w="http://schemas.openxmlformats.org/wordprocessingml/2006/main" xmlns:w14="http://schemas.microsoft.com/office/word/2010/wordml" xmlns:w15="http://schemas.microsoft.com/office/word/2012/wordml" mc:Ignorable="w14 w15">
+<w:styles xmlns:mc="http://schemas.openxmlformats.org/markup-compatibility/2006" xmlns:r="http://schemas.openxmlformats.org/officeDocument/2006/relationships" xmlns:w="http://schemas.openxmlformats.org/wordprocessingml/2006/main" xmlns:w14="http://schemas.microsoft.com/office/word/2010/wordml" xmlns:w15="http://schemas.microsoft.com/office/word/2012/wordml" xmlns:w16cid="http://schemas.microsoft.com/office/word/2016/wordml/cid" xmlns:w16se="http://schemas.microsoft.com/office/word/2015/wordml/symex" mc:Ignorable="w14 w15 w16se w16cid">
   <w:docDefaults>
     <w:rPrDefault>
       <w:rPr>
@@ -3321,7 +3872,7 @@
     </w:rPrDefault>
     <w:pPrDefault/>
   </w:docDefaults>
-  <w:latentStyles w:defLockedState="0" w:defUIPriority="99" w:defSemiHidden="0" w:defUnhideWhenUsed="0" w:defQFormat="0" w:count="371">
+  <w:latentStyles w:defLockedState="0" w:defUIPriority="99" w:defSemiHidden="0" w:defUnhideWhenUsed="0" w:defQFormat="0" w:count="376">
     <w:lsdException w:name="Normal" w:uiPriority="0" w:qFormat="1"/>
     <w:lsdException w:name="heading 1" w:uiPriority="9" w:qFormat="1"/>
     <w:lsdException w:name="heading 2" w:semiHidden="1" w:uiPriority="9" w:unhideWhenUsed="1" w:qFormat="1"/>
@@ -3427,7 +3978,6 @@
     <w:lsdException w:name="HTML Sample" w:semiHidden="1" w:unhideWhenUsed="1"/>
     <w:lsdException w:name="HTML Typewriter" w:semiHidden="1" w:unhideWhenUsed="1"/>
     <w:lsdException w:name="HTML Variable" w:semiHidden="1" w:unhideWhenUsed="1"/>
-    <w:lsdException w:name="Normal Table" w:semiHidden="1" w:unhideWhenUsed="1"/>
     <w:lsdException w:name="annotation subject" w:semiHidden="1" w:unhideWhenUsed="1"/>
     <w:lsdException w:name="No List" w:semiHidden="1" w:unhideWhenUsed="1"/>
     <w:lsdException w:name="Outline List 1" w:semiHidden="1" w:unhideWhenUsed="1"/>
@@ -3470,11 +4020,8 @@
     <w:lsdException w:name="Table Contemporary" w:semiHidden="1" w:unhideWhenUsed="1"/>
     <w:lsdException w:name="Table Elegant" w:semiHidden="1" w:unhideWhenUsed="1"/>
     <w:lsdException w:name="Table Professional" w:semiHidden="1" w:unhideWhenUsed="1"/>
-    <w:lsdException w:name="Table Subtle 1" w:semiHidden="1" w:unhideWhenUsed="1"/>
     <w:lsdException w:name="Table Subtle 2" w:semiHidden="1" w:unhideWhenUsed="1"/>
     <w:lsdException w:name="Table Web 1" w:semiHidden="1" w:unhideWhenUsed="1"/>
-    <w:lsdException w:name="Table Web 2" w:semiHidden="1" w:unhideWhenUsed="1"/>
-    <w:lsdException w:name="Table Web 3" w:semiHidden="1" w:unhideWhenUsed="1"/>
     <w:lsdException w:name="Balloon Text" w:semiHidden="1" w:unhideWhenUsed="1"/>
     <w:lsdException w:name="Table Grid" w:uiPriority="39"/>
     <w:lsdException w:name="Table Theme" w:semiHidden="1" w:unhideWhenUsed="1"/>
@@ -3693,6 +4240,11 @@
     <w:lsdException w:name="List Table 5 Dark Accent 6" w:uiPriority="50"/>
     <w:lsdException w:name="List Table 6 Colorful Accent 6" w:uiPriority="51"/>
     <w:lsdException w:name="List Table 7 Colorful Accent 6" w:uiPriority="52"/>
+    <w:lsdException w:name="Mention" w:semiHidden="1" w:unhideWhenUsed="1"/>
+    <w:lsdException w:name="Smart Hyperlink" w:semiHidden="1" w:unhideWhenUsed="1"/>
+    <w:lsdException w:name="Hashtag" w:semiHidden="1" w:unhideWhenUsed="1"/>
+    <w:lsdException w:name="Unresolved Mention" w:semiHidden="1" w:unhideWhenUsed="1"/>
+    <w:lsdException w:name="Smart Link" w:semiHidden="1" w:unhideWhenUsed="1"/>
   </w:latentStyles>
   <w:style w:type="paragraph" w:default="1" w:styleId="Normal">
     <w:name w:val="Normal"/>

</xml_diff>

<commit_message>
Atualização completa do site para o torneio 9
</commit_message>
<xml_diff>
--- a/Dados/Galeria de Torneios FIFA UERN 1.docx
+++ b/Dados/Galeria de Torneios FIFA UERN 1.docx
@@ -3040,8 +3040,6 @@
         </w:rPr>
         <w:t>Manchester City</w:t>
       </w:r>
-      <w:bookmarkStart w:id="2" w:name="_GoBack"/>
-      <w:bookmarkEnd w:id="2"/>
       <w:r>
         <w:rPr>
           <w:rFonts w:ascii="Consolas" w:eastAsia="Times New Roman" w:hAnsi="Consolas"/>
@@ -3255,8 +3253,10 @@
           <w:u w:val="single"/>
           <w:shd w:val="clear" w:color="auto" w:fill="FFFFFF"/>
         </w:rPr>
-        <w:t>8</w:t>
-      </w:r>
+        <w:t>8°  supercopa calango (07/0</w:t>
+      </w:r>
+      <w:bookmarkStart w:id="2" w:name="_GoBack"/>
+      <w:bookmarkEnd w:id="2"/>
       <w:r>
         <w:rPr>
           <w:rFonts w:ascii="Algerian" w:eastAsia="Times New Roman" w:hAnsi="Algerian"/>
@@ -3268,59 +3268,7 @@
           <w:u w:val="single"/>
           <w:shd w:val="clear" w:color="auto" w:fill="FFFFFF"/>
         </w:rPr>
-        <w:t>°  supercopa calango (</w:t>
-      </w:r>
-      <w:r>
-        <w:rPr>
-          <w:rFonts w:ascii="Algerian" w:eastAsia="Times New Roman" w:hAnsi="Algerian"/>
-          <w:b/>
-          <w:bCs/>
-          <w:color w:val="000000" w:themeColor="text1"/>
-          <w:sz w:val="48"/>
-          <w:szCs w:val="48"/>
-          <w:u w:val="single"/>
-          <w:shd w:val="clear" w:color="auto" w:fill="FFFFFF"/>
-        </w:rPr>
-        <w:t>07</w:t>
-      </w:r>
-      <w:r>
-        <w:rPr>
-          <w:rFonts w:ascii="Algerian" w:eastAsia="Times New Roman" w:hAnsi="Algerian"/>
-          <w:b/>
-          <w:bCs/>
-          <w:color w:val="000000" w:themeColor="text1"/>
-          <w:sz w:val="48"/>
-          <w:szCs w:val="48"/>
-          <w:u w:val="single"/>
-          <w:shd w:val="clear" w:color="auto" w:fill="FFFFFF"/>
-        </w:rPr>
-        <w:t>/0</w:t>
-      </w:r>
-      <w:r>
-        <w:rPr>
-          <w:rFonts w:ascii="Algerian" w:eastAsia="Times New Roman" w:hAnsi="Algerian"/>
-          <w:b/>
-          <w:bCs/>
-          <w:color w:val="000000" w:themeColor="text1"/>
-          <w:sz w:val="48"/>
-          <w:szCs w:val="48"/>
-          <w:u w:val="single"/>
-          <w:shd w:val="clear" w:color="auto" w:fill="FFFFFF"/>
-        </w:rPr>
-        <w:t>3</w:t>
-      </w:r>
-      <w:r>
-        <w:rPr>
-          <w:rFonts w:ascii="Algerian" w:eastAsia="Times New Roman" w:hAnsi="Algerian"/>
-          <w:b/>
-          <w:bCs/>
-          <w:color w:val="000000" w:themeColor="text1"/>
-          <w:sz w:val="48"/>
-          <w:szCs w:val="48"/>
-          <w:u w:val="single"/>
-          <w:shd w:val="clear" w:color="auto" w:fill="FFFFFF"/>
-        </w:rPr>
-        <w:t>/20)</w:t>
+        <w:t>3/20)</w:t>
       </w:r>
     </w:p>
     <w:p>
@@ -3523,69 +3471,19 @@
           <w:szCs w:val="36"/>
           <w:shd w:val="clear" w:color="auto" w:fill="FFFFFF"/>
         </w:rPr>
-        <w:t xml:space="preserve">Vice: </w:t>
-      </w:r>
-      <w:r>
-        <w:rPr>
-          <w:rFonts w:ascii="Consolas" w:eastAsia="Times New Roman" w:hAnsi="Consolas"/>
-          <w:color w:val="000000" w:themeColor="text1"/>
-          <w:sz w:val="36"/>
-          <w:szCs w:val="36"/>
-          <w:shd w:val="clear" w:color="auto" w:fill="FFFFFF"/>
-        </w:rPr>
-        <w:t>Arsenal</w:t>
-      </w:r>
-      <w:r>
-        <w:rPr>
-          <w:rFonts w:ascii="Consolas" w:eastAsia="Times New Roman" w:hAnsi="Consolas"/>
-          <w:color w:val="000000" w:themeColor="text1"/>
-          <w:sz w:val="36"/>
-          <w:szCs w:val="36"/>
-          <w:shd w:val="clear" w:color="auto" w:fill="FFFFFF"/>
-        </w:rPr>
-        <w:t xml:space="preserve"> (</w:t>
-      </w:r>
-      <w:r>
-        <w:rPr>
-          <w:rFonts w:ascii="Consolas" w:eastAsia="Times New Roman" w:hAnsi="Consolas"/>
-          <w:color w:val="000000" w:themeColor="text1"/>
-          <w:sz w:val="36"/>
-          <w:szCs w:val="36"/>
-          <w:shd w:val="clear" w:color="auto" w:fill="FFFFFF"/>
-        </w:rPr>
-        <w:t>Eudivan</w:t>
-      </w:r>
-      <w:r>
-        <w:rPr>
-          <w:rFonts w:ascii="Consolas" w:eastAsia="Times New Roman" w:hAnsi="Consolas"/>
-          <w:color w:val="000000" w:themeColor="text1"/>
-          <w:sz w:val="36"/>
-          <w:szCs w:val="36"/>
-          <w:shd w:val="clear" w:color="auto" w:fill="FFFFFF"/>
-        </w:rPr>
-        <w:t>)</w:t>
-      </w:r>
-    </w:p>
-    <w:p>
-      <w:r>
-        <w:rPr>
-          <w:rFonts w:ascii="Consolas" w:eastAsia="Times New Roman" w:hAnsi="Consolas"/>
-          <w:color w:val="000000" w:themeColor="text1"/>
-          <w:sz w:val="36"/>
-          <w:szCs w:val="36"/>
-          <w:shd w:val="clear" w:color="auto" w:fill="FFFFFF"/>
-        </w:rPr>
-        <w:t xml:space="preserve">Terceiro: </w:t>
-      </w:r>
-      <w:r>
-        <w:rPr>
-          <w:rFonts w:ascii="Consolas" w:eastAsia="Times New Roman" w:hAnsi="Consolas"/>
-          <w:color w:val="000000" w:themeColor="text1"/>
-          <w:sz w:val="36"/>
-          <w:szCs w:val="36"/>
-          <w:shd w:val="clear" w:color="auto" w:fill="FFFFFF"/>
-        </w:rPr>
-        <w:t>Sporting</w:t>
+        <w:t>Vice: Arsenal (Eudivan)</w:t>
+      </w:r>
+    </w:p>
+    <w:p>
+      <w:r>
+        <w:rPr>
+          <w:rFonts w:ascii="Consolas" w:eastAsia="Times New Roman" w:hAnsi="Consolas"/>
+          <w:color w:val="000000" w:themeColor="text1"/>
+          <w:sz w:val="36"/>
+          <w:szCs w:val="36"/>
+          <w:shd w:val="clear" w:color="auto" w:fill="FFFFFF"/>
+        </w:rPr>
+        <w:t>Terceiro: Sporting</w:t>
       </w:r>
       <w:r>
         <w:rPr>
@@ -3605,27 +3503,7 @@
           <w:szCs w:val="36"/>
           <w:shd w:val="clear" w:color="auto" w:fill="FFFFFF"/>
         </w:rPr>
-        <w:t>(</w:t>
-      </w:r>
-      <w:r>
-        <w:rPr>
-          <w:rFonts w:ascii="Consolas" w:eastAsia="Times New Roman" w:hAnsi="Consolas"/>
-          <w:color w:val="000000" w:themeColor="text1"/>
-          <w:sz w:val="36"/>
-          <w:szCs w:val="36"/>
-          <w:shd w:val="clear" w:color="auto" w:fill="FFFFFF"/>
-        </w:rPr>
-        <w:t>Allyson</w:t>
-      </w:r>
-      <w:r>
-        <w:rPr>
-          <w:rFonts w:ascii="Consolas" w:eastAsia="Times New Roman" w:hAnsi="Consolas"/>
-          <w:color w:val="000000" w:themeColor="text1"/>
-          <w:sz w:val="36"/>
-          <w:szCs w:val="36"/>
-          <w:shd w:val="clear" w:color="auto" w:fill="FFFFFF"/>
-        </w:rPr>
-        <w:t>)</w:t>
+        <w:t>(Allyson)</w:t>
       </w:r>
     </w:p>
     <w:p>
@@ -3712,19 +3590,426 @@
           <w:szCs w:val="36"/>
           <w:shd w:val="clear" w:color="auto" w:fill="FFFFFF"/>
         </w:rPr>
+        <w:t xml:space="preserve"> Mohamed Salah </w:t>
+      </w:r>
+      <w:r>
+        <w:rPr>
+          <w:rFonts w:ascii="Consolas" w:eastAsia="Times New Roman" w:hAnsi="Consolas"/>
+          <w:bCs/>
+          <w:color w:val="000000" w:themeColor="text1"/>
+          <w:sz w:val="36"/>
+          <w:szCs w:val="36"/>
+          <w:shd w:val="clear" w:color="auto" w:fill="FFFFFF"/>
+        </w:rPr>
+        <w:t>(</w:t>
+      </w:r>
+      <w:r>
+        <w:rPr>
+          <w:rFonts w:ascii="Consolas" w:eastAsia="Times New Roman" w:hAnsi="Consolas"/>
+          <w:color w:val="000000" w:themeColor="text1"/>
+          <w:sz w:val="36"/>
+          <w:szCs w:val="36"/>
+          <w:shd w:val="clear" w:color="auto" w:fill="FFFFFF"/>
+        </w:rPr>
+        <w:t>Sporting</w:t>
+      </w:r>
+      <w:r>
+        <w:rPr>
+          <w:rFonts w:ascii="Consolas" w:eastAsia="Times New Roman" w:hAnsi="Consolas"/>
+          <w:bCs/>
+          <w:color w:val="000000" w:themeColor="text1"/>
+          <w:sz w:val="36"/>
+          <w:szCs w:val="36"/>
+          <w:shd w:val="clear" w:color="auto" w:fill="FFFFFF"/>
+        </w:rPr>
+        <w:t xml:space="preserve"> / Allyson</w:t>
+      </w:r>
+      <w:r>
+        <w:rPr>
+          <w:rFonts w:ascii="Consolas" w:eastAsia="Times New Roman" w:hAnsi="Consolas"/>
+          <w:color w:val="000000" w:themeColor="text1"/>
+          <w:sz w:val="36"/>
+          <w:szCs w:val="36"/>
+          <w:shd w:val="clear" w:color="auto" w:fill="FFFFFF"/>
+        </w:rPr>
+        <w:t>)</w:t>
+      </w:r>
+    </w:p>
+    <w:p>
+      <w:pPr>
+        <w:rPr>
+          <w:u w:val="single"/>
+        </w:rPr>
+      </w:pPr>
+      <w:r>
+        <w:rPr>
+          <w:rFonts w:ascii="Algerian" w:eastAsia="Times New Roman" w:hAnsi="Algerian"/>
+          <w:b/>
+          <w:bCs/>
+          <w:color w:val="000000" w:themeColor="text1"/>
+          <w:sz w:val="48"/>
+          <w:szCs w:val="48"/>
+          <w:u w:val="single"/>
+          <w:shd w:val="clear" w:color="auto" w:fill="FFFFFF"/>
+        </w:rPr>
+        <w:t>9</w:t>
+      </w:r>
+      <w:r>
+        <w:rPr>
+          <w:rFonts w:ascii="Algerian" w:eastAsia="Times New Roman" w:hAnsi="Algerian"/>
+          <w:b/>
+          <w:bCs/>
+          <w:color w:val="000000" w:themeColor="text1"/>
+          <w:sz w:val="48"/>
+          <w:szCs w:val="48"/>
+          <w:u w:val="single"/>
+          <w:shd w:val="clear" w:color="auto" w:fill="FFFFFF"/>
+        </w:rPr>
+        <w:t>°  supercopa calango (07/03/20)</w:t>
+      </w:r>
+    </w:p>
+    <w:p>
+      <w:pPr>
+        <w:spacing w:after="0"/>
+        <w:rPr>
+          <w:rFonts w:eastAsia="Times New Roman"/>
+          <w:b/>
+          <w:bCs/>
+          <w:color w:val="000000" w:themeColor="text1"/>
+          <w:highlight w:val="white"/>
+        </w:rPr>
+      </w:pPr>
+      <w:r>
+        <w:rPr>
+          <w:noProof/>
+        </w:rPr>
+        <w:drawing>
+          <wp:anchor distT="0" distB="0" distL="114300" distR="114300" simplePos="0" relativeHeight="251703296" behindDoc="0" locked="0" layoutInCell="1" allowOverlap="1" wp14:anchorId="510AF987" wp14:editId="2D13810B">
+            <wp:simplePos x="0" y="0"/>
+            <wp:positionH relativeFrom="column">
+              <wp:posOffset>1274965</wp:posOffset>
+            </wp:positionH>
+            <wp:positionV relativeFrom="paragraph">
+              <wp:posOffset>71334</wp:posOffset>
+            </wp:positionV>
+            <wp:extent cx="415636" cy="390525"/>
+            <wp:effectExtent l="0" t="0" r="3810" b="0"/>
+            <wp:wrapNone/>
+            <wp:docPr id="22" name="Imagem 22"/>
+            <wp:cNvGraphicFramePr>
+              <a:graphicFrameLocks xmlns:a="http://schemas.openxmlformats.org/drawingml/2006/main" noChangeAspect="1"/>
+            </wp:cNvGraphicFramePr>
+            <a:graphic xmlns:a="http://schemas.openxmlformats.org/drawingml/2006/main">
+              <a:graphicData uri="http://schemas.openxmlformats.org/drawingml/2006/picture">
+                <pic:pic xmlns:pic="http://schemas.openxmlformats.org/drawingml/2006/picture">
+                  <pic:nvPicPr>
+                    <pic:cNvPr id="0" name="Picture 1"/>
+                    <pic:cNvPicPr>
+                      <a:picLocks noChangeAspect="1" noChangeArrowheads="1"/>
+                    </pic:cNvPicPr>
+                  </pic:nvPicPr>
+                  <pic:blipFill>
+                    <a:blip r:embed="rId9" cstate="print">
+                      <a:extLst>
+                        <a:ext uri="{28A0092B-C50C-407E-A947-70E740481C1C}">
+                          <a14:useLocalDpi xmlns:a14="http://schemas.microsoft.com/office/drawing/2010/main" val="0"/>
+                        </a:ext>
+                      </a:extLst>
+                    </a:blip>
+                    <a:srcRect/>
+                    <a:stretch>
+                      <a:fillRect/>
+                    </a:stretch>
+                  </pic:blipFill>
+                  <pic:spPr bwMode="auto">
+                    <a:xfrm>
+                      <a:off x="0" y="0"/>
+                      <a:ext cx="422275" cy="396762"/>
+                    </a:xfrm>
+                    <a:prstGeom prst="rect">
+                      <a:avLst/>
+                    </a:prstGeom>
+                    <a:noFill/>
+                    <a:ln>
+                      <a:noFill/>
+                    </a:ln>
+                  </pic:spPr>
+                </pic:pic>
+              </a:graphicData>
+            </a:graphic>
+            <wp14:sizeRelH relativeFrom="margin">
+              <wp14:pctWidth>0</wp14:pctWidth>
+            </wp14:sizeRelH>
+            <wp14:sizeRelV relativeFrom="margin">
+              <wp14:pctHeight>0</wp14:pctHeight>
+            </wp14:sizeRelV>
+          </wp:anchor>
+        </w:drawing>
+      </w:r>
+    </w:p>
+    <w:p>
+      <w:pPr>
+        <w:rPr>
+          <w:rFonts w:ascii="Consolas" w:eastAsia="Times New Roman" w:hAnsi="Consolas"/>
+          <w:color w:val="000000" w:themeColor="text1"/>
+          <w:sz w:val="36"/>
+          <w:szCs w:val="36"/>
+          <w:highlight w:val="yellow"/>
+          <w:shd w:val="clear" w:color="auto" w:fill="FFFFFF"/>
+        </w:rPr>
+      </w:pPr>
+      <w:r>
+        <w:rPr>
+          <w:noProof/>
+        </w:rPr>
+        <w:drawing>
+          <wp:anchor distT="0" distB="0" distL="0" distR="0" simplePos="0" relativeHeight="251701248" behindDoc="0" locked="0" layoutInCell="1" allowOverlap="1" wp14:anchorId="604A4408" wp14:editId="1C20DA39">
+            <wp:simplePos x="0" y="0"/>
+            <wp:positionH relativeFrom="margin">
+              <wp:align>right</wp:align>
+            </wp:positionH>
+            <wp:positionV relativeFrom="paragraph">
+              <wp:posOffset>107950</wp:posOffset>
+            </wp:positionV>
+            <wp:extent cx="683895" cy="1583690"/>
+            <wp:effectExtent l="0" t="0" r="1905" b="0"/>
+            <wp:wrapSquare wrapText="largest"/>
+            <wp:docPr id="26" name="Figura13"/>
+            <wp:cNvGraphicFramePr>
+              <a:graphicFrameLocks xmlns:a="http://schemas.openxmlformats.org/drawingml/2006/main" noChangeAspect="1"/>
+            </wp:cNvGraphicFramePr>
+            <a:graphic xmlns:a="http://schemas.openxmlformats.org/drawingml/2006/main">
+              <a:graphicData uri="http://schemas.openxmlformats.org/drawingml/2006/picture">
+                <pic:pic xmlns:pic="http://schemas.openxmlformats.org/drawingml/2006/picture">
+                  <pic:nvPicPr>
+                    <pic:cNvPr id="13" name="Figura13"/>
+                    <pic:cNvPicPr>
+                      <a:picLocks noChangeAspect="1" noChangeArrowheads="1"/>
+                    </pic:cNvPicPr>
+                  </pic:nvPicPr>
+                  <pic:blipFill>
+                    <a:blip r:embed="rId4"/>
+                    <a:stretch>
+                      <a:fillRect/>
+                    </a:stretch>
+                  </pic:blipFill>
+                  <pic:spPr bwMode="auto">
+                    <a:xfrm>
+                      <a:off x="0" y="0"/>
+                      <a:ext cx="683895" cy="1583690"/>
+                    </a:xfrm>
+                    <a:prstGeom prst="rect">
+                      <a:avLst/>
+                    </a:prstGeom>
+                  </pic:spPr>
+                </pic:pic>
+              </a:graphicData>
+            </a:graphic>
+          </wp:anchor>
+        </w:drawing>
+      </w:r>
+      <w:r>
+        <w:rPr>
+          <w:rFonts w:ascii="Consolas" w:eastAsia="Times New Roman" w:hAnsi="Consolas"/>
+          <w:color w:val="000000" w:themeColor="text1"/>
+          <w:sz w:val="36"/>
+          <w:szCs w:val="36"/>
+          <w:highlight w:val="yellow"/>
+          <w:shd w:val="clear" w:color="auto" w:fill="FFFFFF"/>
+        </w:rPr>
+        <w:t>Campeão:</w:t>
+      </w:r>
+    </w:p>
+    <w:p>
+      <w:pPr>
+        <w:rPr>
+          <w:u w:val="single"/>
+        </w:rPr>
+      </w:pPr>
+      <w:r>
+        <w:rPr>
+          <w:rFonts w:ascii="Consolas" w:eastAsia="Times New Roman" w:hAnsi="Consolas"/>
+          <w:b/>
+          <w:bCs/>
+          <w:color w:val="1F3864" w:themeColor="accent1" w:themeShade="80"/>
+          <w:sz w:val="36"/>
+          <w:szCs w:val="36"/>
+          <w:shd w:val="clear" w:color="auto" w:fill="FFFFFF"/>
+        </w:rPr>
+        <w:t>Internazionale</w:t>
+      </w:r>
+      <w:r>
+        <w:rPr>
+          <w:rFonts w:ascii="Consolas" w:eastAsia="Times New Roman" w:hAnsi="Consolas"/>
+          <w:color w:val="1F3864" w:themeColor="accent1" w:themeShade="80"/>
+          <w:sz w:val="36"/>
+          <w:szCs w:val="36"/>
+          <w:shd w:val="clear" w:color="auto" w:fill="FFFFFF"/>
+        </w:rPr>
         <w:t xml:space="preserve"> </w:t>
       </w:r>
       <w:r>
         <w:rPr>
           <w:rFonts w:ascii="Consolas" w:eastAsia="Times New Roman" w:hAnsi="Consolas"/>
-          <w:b/>
-          <w:bCs/>
-          <w:color w:val="000000" w:themeColor="text1"/>
-          <w:sz w:val="36"/>
-          <w:szCs w:val="36"/>
-          <w:shd w:val="clear" w:color="auto" w:fill="FFFFFF"/>
-        </w:rPr>
-        <w:t xml:space="preserve">Mohamed Salah </w:t>
+          <w:color w:val="000000" w:themeColor="text1"/>
+          <w:sz w:val="36"/>
+          <w:szCs w:val="36"/>
+          <w:shd w:val="clear" w:color="auto" w:fill="FFFFFF"/>
+        </w:rPr>
+        <w:t>(Bruno)</w:t>
+      </w:r>
+    </w:p>
+    <w:p>
+      <w:r>
+        <w:rPr>
+          <w:rFonts w:ascii="Consolas" w:eastAsia="Times New Roman" w:hAnsi="Consolas"/>
+          <w:color w:val="000000" w:themeColor="text1"/>
+          <w:sz w:val="36"/>
+          <w:szCs w:val="36"/>
+          <w:shd w:val="clear" w:color="auto" w:fill="FFFFFF"/>
+        </w:rPr>
+        <w:t>Vice: Sporting</w:t>
+      </w:r>
+      <w:r>
+        <w:rPr>
+          <w:rFonts w:ascii="Consolas" w:eastAsia="Times New Roman" w:hAnsi="Consolas"/>
+          <w:color w:val="FF0000"/>
+          <w:sz w:val="36"/>
+          <w:szCs w:val="36"/>
+          <w:shd w:val="clear" w:color="auto" w:fill="FFFFFF"/>
+        </w:rPr>
+        <w:t xml:space="preserve"> </w:t>
+      </w:r>
+      <w:r>
+        <w:rPr>
+          <w:rFonts w:ascii="Consolas" w:eastAsia="Times New Roman" w:hAnsi="Consolas"/>
+          <w:color w:val="000000" w:themeColor="text1"/>
+          <w:sz w:val="36"/>
+          <w:szCs w:val="36"/>
+          <w:shd w:val="clear" w:color="auto" w:fill="FFFFFF"/>
+        </w:rPr>
+        <w:t>(Allyson)</w:t>
+      </w:r>
+    </w:p>
+    <w:p>
+      <w:r>
+        <w:rPr>
+          <w:rFonts w:ascii="Consolas" w:eastAsia="Times New Roman" w:hAnsi="Consolas"/>
+          <w:color w:val="000000" w:themeColor="text1"/>
+          <w:sz w:val="36"/>
+          <w:szCs w:val="36"/>
+          <w:shd w:val="clear" w:color="auto" w:fill="FFFFFF"/>
+        </w:rPr>
+        <w:t xml:space="preserve">Terceiro: </w:t>
+      </w:r>
+      <w:r>
+        <w:rPr>
+          <w:rFonts w:ascii="Consolas" w:eastAsia="Times New Roman" w:hAnsi="Consolas"/>
+          <w:color w:val="000000" w:themeColor="text1"/>
+          <w:sz w:val="36"/>
+          <w:szCs w:val="36"/>
+          <w:shd w:val="clear" w:color="auto" w:fill="FFFFFF"/>
+        </w:rPr>
+        <w:t>Manchester City (Fernandinho)</w:t>
+      </w:r>
+    </w:p>
+    <w:p>
+      <w:r>
+        <w:rPr>
+          <w:rFonts w:ascii="Consolas" w:eastAsia="Times New Roman" w:hAnsi="Consolas"/>
+          <w:i/>
+          <w:color w:val="000000" w:themeColor="text1"/>
+          <w:sz w:val="36"/>
+          <w:szCs w:val="36"/>
+          <w:u w:val="single"/>
+          <w:shd w:val="clear" w:color="auto" w:fill="FFFFFF"/>
+        </w:rPr>
+        <w:t>Melhor jogador da competição:</w:t>
+      </w:r>
+    </w:p>
+    <w:p>
+      <w:pPr>
+        <w:rPr>
+          <w:rFonts w:ascii="Consolas" w:eastAsia="Times New Roman" w:hAnsi="Consolas"/>
+          <w:color w:val="000000" w:themeColor="text1"/>
+          <w:sz w:val="36"/>
+          <w:szCs w:val="36"/>
+          <w:shd w:val="clear" w:color="auto" w:fill="FFFFFF"/>
+        </w:rPr>
+      </w:pPr>
+      <w:r>
+        <w:rPr>
+          <w:noProof/>
+        </w:rPr>
+        <w:drawing>
+          <wp:anchor distT="0" distB="0" distL="0" distR="0" simplePos="0" relativeHeight="251702272" behindDoc="0" locked="0" layoutInCell="1" allowOverlap="1" wp14:anchorId="33608517" wp14:editId="18DE88AB">
+            <wp:simplePos x="0" y="0"/>
+            <wp:positionH relativeFrom="column">
+              <wp:posOffset>0</wp:posOffset>
+            </wp:positionH>
+            <wp:positionV relativeFrom="paragraph">
+              <wp:posOffset>-98425</wp:posOffset>
+            </wp:positionV>
+            <wp:extent cx="360045" cy="360045"/>
+            <wp:effectExtent l="0" t="0" r="0" b="0"/>
+            <wp:wrapSquare wrapText="largest"/>
+            <wp:docPr id="27" name="Figura15"/>
+            <wp:cNvGraphicFramePr>
+              <a:graphicFrameLocks xmlns:a="http://schemas.openxmlformats.org/drawingml/2006/main" noChangeAspect="1"/>
+            </wp:cNvGraphicFramePr>
+            <a:graphic xmlns:a="http://schemas.openxmlformats.org/drawingml/2006/main">
+              <a:graphicData uri="http://schemas.openxmlformats.org/drawingml/2006/picture">
+                <pic:pic xmlns:pic="http://schemas.openxmlformats.org/drawingml/2006/picture">
+                  <pic:nvPicPr>
+                    <pic:cNvPr id="15" name="Figura15"/>
+                    <pic:cNvPicPr>
+                      <a:picLocks noChangeAspect="1" noChangeArrowheads="1"/>
+                    </pic:cNvPicPr>
+                  </pic:nvPicPr>
+                  <pic:blipFill>
+                    <a:blip r:embed="rId6"/>
+                    <a:stretch>
+                      <a:fillRect/>
+                    </a:stretch>
+                  </pic:blipFill>
+                  <pic:spPr bwMode="auto">
+                    <a:xfrm>
+                      <a:off x="0" y="0"/>
+                      <a:ext cx="360045" cy="360045"/>
+                    </a:xfrm>
+                    <a:prstGeom prst="rect">
+                      <a:avLst/>
+                    </a:prstGeom>
+                  </pic:spPr>
+                </pic:pic>
+              </a:graphicData>
+            </a:graphic>
+          </wp:anchor>
+        </w:drawing>
+      </w:r>
+      <w:r>
+        <w:rPr>
+          <w:rFonts w:ascii="Consolas" w:eastAsia="Times New Roman" w:hAnsi="Consolas"/>
+          <w:b/>
+          <w:bCs/>
+          <w:color w:val="000000" w:themeColor="text1"/>
+          <w:sz w:val="36"/>
+          <w:szCs w:val="36"/>
+          <w:shd w:val="clear" w:color="auto" w:fill="FFFFFF"/>
+        </w:rPr>
+        <w:t>Heung-Min Son</w:t>
+      </w:r>
+      <w:r>
+        <w:rPr>
+          <w:rFonts w:ascii="Consolas" w:eastAsia="Times New Roman" w:hAnsi="Consolas"/>
+          <w:b/>
+          <w:bCs/>
+          <w:color w:val="000000" w:themeColor="text1"/>
+          <w:sz w:val="36"/>
+          <w:szCs w:val="36"/>
+          <w:shd w:val="clear" w:color="auto" w:fill="FFFFFF"/>
+        </w:rPr>
+        <w:t xml:space="preserve"> </w:t>
       </w:r>
       <w:r>
         <w:rPr>
@@ -3745,7 +4030,7 @@
           <w:szCs w:val="36"/>
           <w:shd w:val="clear" w:color="auto" w:fill="FFFFFF"/>
         </w:rPr>
-        <w:t>Sporting</w:t>
+        <w:t>Internazionale</w:t>
       </w:r>
       <w:r>
         <w:rPr>
@@ -3767,7 +4052,7 @@
           <w:szCs w:val="36"/>
           <w:shd w:val="clear" w:color="auto" w:fill="FFFFFF"/>
         </w:rPr>
-        <w:t>Allyson</w:t>
+        <w:t>Bruno</w:t>
       </w:r>
       <w:r>
         <w:rPr>
@@ -3978,6 +4263,7 @@
     <w:lsdException w:name="HTML Sample" w:semiHidden="1" w:unhideWhenUsed="1"/>
     <w:lsdException w:name="HTML Typewriter" w:semiHidden="1" w:unhideWhenUsed="1"/>
     <w:lsdException w:name="HTML Variable" w:semiHidden="1" w:unhideWhenUsed="1"/>
+    <w:lsdException w:name="Normal Table" w:semiHidden="1" w:unhideWhenUsed="1"/>
     <w:lsdException w:name="annotation subject" w:semiHidden="1" w:unhideWhenUsed="1"/>
     <w:lsdException w:name="No List" w:semiHidden="1" w:unhideWhenUsed="1"/>
     <w:lsdException w:name="Outline List 1" w:semiHidden="1" w:unhideWhenUsed="1"/>
@@ -4020,8 +4306,11 @@
     <w:lsdException w:name="Table Contemporary" w:semiHidden="1" w:unhideWhenUsed="1"/>
     <w:lsdException w:name="Table Elegant" w:semiHidden="1" w:unhideWhenUsed="1"/>
     <w:lsdException w:name="Table Professional" w:semiHidden="1" w:unhideWhenUsed="1"/>
+    <w:lsdException w:name="Table Subtle 1" w:semiHidden="1" w:unhideWhenUsed="1"/>
     <w:lsdException w:name="Table Subtle 2" w:semiHidden="1" w:unhideWhenUsed="1"/>
     <w:lsdException w:name="Table Web 1" w:semiHidden="1" w:unhideWhenUsed="1"/>
+    <w:lsdException w:name="Table Web 2" w:semiHidden="1" w:unhideWhenUsed="1"/>
+    <w:lsdException w:name="Table Web 3" w:semiHidden="1" w:unhideWhenUsed="1"/>
     <w:lsdException w:name="Balloon Text" w:semiHidden="1" w:unhideWhenUsed="1"/>
     <w:lsdException w:name="Table Grid" w:uiPriority="39"/>
     <w:lsdException w:name="Table Theme" w:semiHidden="1" w:unhideWhenUsed="1"/>

</xml_diff>

<commit_message>
Site versão 2.0 atualizado ao último torneio realizado
</commit_message>
<xml_diff>
--- a/Dados/Galeria de Torneios FIFA UERN 1.docx
+++ b/Dados/Galeria de Torneios FIFA UERN 1.docx
@@ -24,7 +24,7 @@
           <w:shd w:val="clear" w:color="auto" w:fill="FFFFFF"/>
         </w:rPr>
         <w:drawing>
-          <wp:anchor distT="0" distB="0" distL="114300" distR="114300" simplePos="0" relativeHeight="251661312" behindDoc="1" locked="0" layoutInCell="1" allowOverlap="1" wp14:anchorId="1261E7B4" wp14:editId="71D5D3FE">
+          <wp:anchor distT="0" distB="0" distL="114300" distR="114300" simplePos="0" relativeHeight="251661312" behindDoc="1" locked="0" layoutInCell="1" allowOverlap="1" wp14:anchorId="1261E7B4" wp14:editId="1A51690B">
             <wp:simplePos x="0" y="0"/>
             <wp:positionH relativeFrom="margin">
               <wp:posOffset>123825</wp:posOffset>
@@ -49,11 +49,11 @@
                     </pic:cNvPicPr>
                   </pic:nvPicPr>
                   <pic:blipFill>
-                    <a:blip r:embed="rId4">
+                    <a:blip r:embed="rId5">
                       <a:extLst>
                         <a:ext uri="{BEBA8EAE-BF5A-486C-A8C5-ECC9F3942E4B}">
                           <a14:imgProps xmlns:a14="http://schemas.microsoft.com/office/drawing/2010/main">
-                            <a14:imgLayer r:embed="rId5">
+                            <a14:imgLayer r:embed="rId6">
                               <a14:imgEffect>
                                 <a14:backgroundRemoval t="10000" b="90000" l="6000" r="93667">
                                   <a14:foregroundMark x1="21333" y1="42000" x2="21333" y2="42000"/>
@@ -103,13 +103,14 @@
       <w:pPr>
         <w:jc w:val="center"/>
         <w:rPr>
+          <w:rFonts w:ascii="KG Second Chances Sketch" w:hAnsi="KG Second Chances Sketch"/>
           <w:sz w:val="56"/>
           <w:szCs w:val="56"/>
         </w:rPr>
       </w:pPr>
       <w:r>
         <w:rPr>
-          <w:rFonts w:ascii="Algerian" w:eastAsia="Times New Roman" w:hAnsi="Algerian"/>
+          <w:rFonts w:ascii="KG Second Chances Sketch" w:eastAsia="Times New Roman" w:hAnsi="KG Second Chances Sketch"/>
           <w:b/>
           <w:bCs/>
           <w:color w:val="000000" w:themeColor="text1"/>
@@ -118,11 +119,11 @@
           <w:highlight w:val="yellow"/>
           <w:shd w:val="clear" w:color="auto" w:fill="FFFFFF"/>
         </w:rPr>
-        <w:t>1</w:t>
-      </w:r>
-      <w:r>
-        <w:rPr>
-          <w:rFonts w:ascii="Algerian" w:eastAsia="Times New Roman" w:hAnsi="Algerian"/>
+        <w:t>2</w:t>
+      </w:r>
+      <w:r>
+        <w:rPr>
+          <w:rFonts w:ascii="Cambria" w:eastAsia="Times New Roman" w:hAnsi="Cambria" w:cs="Cambria"/>
           <w:b/>
           <w:bCs/>
           <w:color w:val="000000" w:themeColor="text1"/>
@@ -131,11 +132,11 @@
           <w:highlight w:val="yellow"/>
           <w:shd w:val="clear" w:color="auto" w:fill="FFFFFF"/>
         </w:rPr>
-        <w:t xml:space="preserve">º </w:t>
-      </w:r>
-      <w:r>
-        <w:rPr>
-          <w:rFonts w:ascii="Algerian" w:eastAsia="Times New Roman" w:hAnsi="Algerian"/>
+        <w:t>º</w:t>
+      </w:r>
+      <w:r>
+        <w:rPr>
+          <w:rFonts w:ascii="KG Second Chances Sketch" w:eastAsia="Times New Roman" w:hAnsi="KG Second Chances Sketch"/>
           <w:b/>
           <w:bCs/>
           <w:color w:val="000000" w:themeColor="text1"/>
@@ -144,11 +145,11 @@
           <w:highlight w:val="yellow"/>
           <w:shd w:val="clear" w:color="auto" w:fill="FFFFFF"/>
         </w:rPr>
-        <w:t>copa</w:t>
-      </w:r>
-      <w:r>
-        <w:rPr>
-          <w:rFonts w:ascii="Algerian" w:eastAsia="Times New Roman" w:hAnsi="Algerian"/>
+        <w:t xml:space="preserve"> </w:t>
+      </w:r>
+      <w:r>
+        <w:rPr>
+          <w:rFonts w:ascii="KG Second Chances Sketch" w:eastAsia="Times New Roman" w:hAnsi="KG Second Chances Sketch"/>
           <w:b/>
           <w:bCs/>
           <w:color w:val="000000" w:themeColor="text1"/>
@@ -157,11 +158,11 @@
           <w:highlight w:val="yellow"/>
           <w:shd w:val="clear" w:color="auto" w:fill="FFFFFF"/>
         </w:rPr>
-        <w:t xml:space="preserve"> CALANGO</w:t>
-      </w:r>
-      <w:r>
-        <w:rPr>
-          <w:rFonts w:ascii="Algerian" w:eastAsia="Times New Roman" w:hAnsi="Algerian"/>
+        <w:t>Copa</w:t>
+      </w:r>
+      <w:r>
+        <w:rPr>
+          <w:rFonts w:ascii="KG Second Chances Sketch" w:eastAsia="Times New Roman" w:hAnsi="KG Second Chances Sketch"/>
           <w:b/>
           <w:bCs/>
           <w:color w:val="000000" w:themeColor="text1"/>
@@ -170,11 +171,11 @@
           <w:highlight w:val="yellow"/>
           <w:shd w:val="clear" w:color="auto" w:fill="FFFFFF"/>
         </w:rPr>
-        <w:t xml:space="preserve"> </w:t>
-      </w:r>
-      <w:r>
-        <w:rPr>
-          <w:rFonts w:ascii="Algerian" w:eastAsia="Times New Roman" w:hAnsi="Algerian"/>
+        <w:t xml:space="preserve"> CALANGO</w:t>
+      </w:r>
+      <w:r>
+        <w:rPr>
+          <w:rFonts w:ascii="KG Second Chances Sketch" w:eastAsia="Times New Roman" w:hAnsi="KG Second Chances Sketch"/>
           <w:b/>
           <w:bCs/>
           <w:color w:val="000000" w:themeColor="text1"/>
@@ -183,11 +184,11 @@
           <w:highlight w:val="yellow"/>
           <w:shd w:val="clear" w:color="auto" w:fill="FFFFFF"/>
         </w:rPr>
-        <w:t>(</w:t>
-      </w:r>
-      <w:r>
-        <w:rPr>
-          <w:rFonts w:ascii="Algerian" w:eastAsia="Times New Roman" w:hAnsi="Algerian"/>
+        <w:t xml:space="preserve"> </w:t>
+      </w:r>
+      <w:r>
+        <w:rPr>
+          <w:rFonts w:ascii="KG Second Chances Sketch" w:eastAsia="Times New Roman" w:hAnsi="KG Second Chances Sketch"/>
           <w:b/>
           <w:bCs/>
           <w:color w:val="000000" w:themeColor="text1"/>
@@ -196,11 +197,11 @@
           <w:highlight w:val="yellow"/>
           <w:shd w:val="clear" w:color="auto" w:fill="FFFFFF"/>
         </w:rPr>
-        <w:t>0</w:t>
-      </w:r>
-      <w:r>
-        <w:rPr>
-          <w:rFonts w:ascii="Algerian" w:eastAsia="Times New Roman" w:hAnsi="Algerian"/>
+        <w:t>(</w:t>
+      </w:r>
+      <w:r>
+        <w:rPr>
+          <w:rFonts w:ascii="KG Second Chances Sketch" w:eastAsia="Times New Roman" w:hAnsi="KG Second Chances Sketch"/>
           <w:b/>
           <w:bCs/>
           <w:color w:val="000000" w:themeColor="text1"/>
@@ -209,11 +210,11 @@
           <w:highlight w:val="yellow"/>
           <w:shd w:val="clear" w:color="auto" w:fill="FFFFFF"/>
         </w:rPr>
-        <w:t>5</w:t>
-      </w:r>
-      <w:r>
-        <w:rPr>
-          <w:rFonts w:ascii="Algerian" w:eastAsia="Times New Roman" w:hAnsi="Algerian"/>
+        <w:t>14</w:t>
+      </w:r>
+      <w:r>
+        <w:rPr>
+          <w:rFonts w:ascii="KG Second Chances Sketch" w:eastAsia="Times New Roman" w:hAnsi="KG Second Chances Sketch"/>
           <w:b/>
           <w:bCs/>
           <w:color w:val="000000" w:themeColor="text1"/>
@@ -226,7 +227,7 @@
       </w:r>
       <w:r>
         <w:rPr>
-          <w:rFonts w:ascii="Algerian" w:eastAsia="Times New Roman" w:hAnsi="Algerian"/>
+          <w:rFonts w:ascii="KG Second Chances Sketch" w:eastAsia="Times New Roman" w:hAnsi="KG Second Chances Sketch"/>
           <w:b/>
           <w:bCs/>
           <w:color w:val="000000" w:themeColor="text1"/>
@@ -235,11 +236,11 @@
           <w:highlight w:val="yellow"/>
           <w:shd w:val="clear" w:color="auto" w:fill="FFFFFF"/>
         </w:rPr>
-        <w:t>1</w:t>
-      </w:r>
-      <w:r>
-        <w:rPr>
-          <w:rFonts w:ascii="Algerian" w:eastAsia="Times New Roman" w:hAnsi="Algerian"/>
+        <w:t>02</w:t>
+      </w:r>
+      <w:r>
+        <w:rPr>
+          <w:rFonts w:ascii="KG Second Chances Sketch" w:eastAsia="Times New Roman" w:hAnsi="KG Second Chances Sketch"/>
           <w:b/>
           <w:bCs/>
           <w:color w:val="000000" w:themeColor="text1"/>
@@ -248,11 +249,11 @@
           <w:highlight w:val="yellow"/>
           <w:shd w:val="clear" w:color="auto" w:fill="FFFFFF"/>
         </w:rPr>
-        <w:t>2</w:t>
-      </w:r>
-      <w:r>
-        <w:rPr>
-          <w:rFonts w:ascii="Algerian" w:eastAsia="Times New Roman" w:hAnsi="Algerian"/>
+        <w:t>/</w:t>
+      </w:r>
+      <w:r>
+        <w:rPr>
+          <w:rFonts w:ascii="KG Second Chances Sketch" w:eastAsia="Times New Roman" w:hAnsi="KG Second Chances Sketch"/>
           <w:b/>
           <w:bCs/>
           <w:color w:val="000000" w:themeColor="text1"/>
@@ -261,11 +262,11 @@
           <w:highlight w:val="yellow"/>
           <w:shd w:val="clear" w:color="auto" w:fill="FFFFFF"/>
         </w:rPr>
-        <w:t>/</w:t>
-      </w:r>
-      <w:r>
-        <w:rPr>
-          <w:rFonts w:ascii="Algerian" w:eastAsia="Times New Roman" w:hAnsi="Algerian"/>
+        <w:t>2</w:t>
+      </w:r>
+      <w:r>
+        <w:rPr>
+          <w:rFonts w:ascii="KG Second Chances Sketch" w:eastAsia="Times New Roman" w:hAnsi="KG Second Chances Sketch"/>
           <w:b/>
           <w:bCs/>
           <w:color w:val="000000" w:themeColor="text1"/>
@@ -274,11 +275,11 @@
           <w:highlight w:val="yellow"/>
           <w:shd w:val="clear" w:color="auto" w:fill="FFFFFF"/>
         </w:rPr>
-        <w:t>20</w:t>
-      </w:r>
-      <w:r>
-        <w:rPr>
-          <w:rFonts w:ascii="Algerian" w:eastAsia="Times New Roman" w:hAnsi="Algerian"/>
+        <w:t>1</w:t>
+      </w:r>
+      <w:r>
+        <w:rPr>
+          <w:rFonts w:ascii="KG Second Chances Sketch" w:eastAsia="Times New Roman" w:hAnsi="KG Second Chances Sketch"/>
           <w:b/>
           <w:bCs/>
           <w:color w:val="000000" w:themeColor="text1"/>
@@ -301,35 +302,29 @@
           <w:highlight w:val="white"/>
         </w:rPr>
       </w:pPr>
-    </w:p>
-    <w:p>
-      <w:pPr>
-        <w:spacing w:after="0"/>
-        <w:rPr>
-          <w:rFonts w:eastAsia="Times New Roman"/>
-          <w:b/>
-          <w:bCs/>
-          <w:color w:val="000000" w:themeColor="text1"/>
-          <w:highlight w:val="white"/>
-        </w:rPr>
-      </w:pPr>
-      <w:r>
-        <w:rPr>
+      <w:r>
+        <w:rPr>
+          <w:rFonts w:ascii="KG Second Chances Sketch" w:eastAsia="Times New Roman" w:hAnsi="KG Second Chances Sketch" w:cstheme="majorHAnsi"/>
+          <w:b/>
+          <w:bCs/>
           <w:noProof/>
+          <w:sz w:val="24"/>
+          <w:szCs w:val="24"/>
+          <w:highlight w:val="yellow"/>
         </w:rPr>
         <w:drawing>
-          <wp:anchor distT="0" distB="0" distL="114300" distR="114300" simplePos="0" relativeHeight="251664384" behindDoc="0" locked="0" layoutInCell="1" allowOverlap="1" wp14:anchorId="7E1ACDEF" wp14:editId="1B87E62F">
+          <wp:anchor distT="0" distB="0" distL="114300" distR="114300" simplePos="0" relativeHeight="251668480" behindDoc="1" locked="0" layoutInCell="1" allowOverlap="1" wp14:anchorId="0CC5EDED" wp14:editId="06F6949A">
             <wp:simplePos x="0" y="0"/>
-            <wp:positionH relativeFrom="column">
-              <wp:posOffset>2385060</wp:posOffset>
+            <wp:positionH relativeFrom="margin">
+              <wp:align>center</wp:align>
             </wp:positionH>
             <wp:positionV relativeFrom="paragraph">
-              <wp:posOffset>8890</wp:posOffset>
+              <wp:posOffset>45070</wp:posOffset>
             </wp:positionV>
-            <wp:extent cx="1260000" cy="1260000"/>
+            <wp:extent cx="1169582" cy="1298214"/>
             <wp:effectExtent l="0" t="0" r="0" b="0"/>
             <wp:wrapNone/>
-            <wp:docPr id="2" name="Imagem 2"/>
+            <wp:docPr id="6" name="Imagem 6"/>
             <wp:cNvGraphicFramePr>
               <a:graphicFrameLocks xmlns:a="http://schemas.openxmlformats.org/drawingml/2006/main" noChangeAspect="1"/>
             </wp:cNvGraphicFramePr>
@@ -337,13 +332,13 @@
               <a:graphicData uri="http://schemas.openxmlformats.org/drawingml/2006/picture">
                 <pic:pic xmlns:pic="http://schemas.openxmlformats.org/drawingml/2006/picture">
                   <pic:nvPicPr>
-                    <pic:cNvPr id="0" name="Picture 1"/>
+                    <pic:cNvPr id="0" name="Picture 5"/>
                     <pic:cNvPicPr>
                       <a:picLocks noChangeAspect="1" noChangeArrowheads="1"/>
                     </pic:cNvPicPr>
                   </pic:nvPicPr>
                   <pic:blipFill>
-                    <a:blip r:embed="rId6" cstate="print">
+                    <a:blip r:embed="rId7" cstate="print">
                       <a:extLst>
                         <a:ext uri="{28A0092B-C50C-407E-A947-70E740481C1C}">
                           <a14:useLocalDpi xmlns:a14="http://schemas.microsoft.com/office/drawing/2010/main" val="0"/>
@@ -358,7 +353,7 @@
                   <pic:spPr bwMode="auto">
                     <a:xfrm>
                       <a:off x="0" y="0"/>
-                      <a:ext cx="1260000" cy="1260000"/>
+                      <a:ext cx="1169582" cy="1298214"/>
                     </a:xfrm>
                     <a:prstGeom prst="rect">
                       <a:avLst/>
@@ -380,6 +375,18 @@
           </wp:anchor>
         </w:drawing>
       </w:r>
+    </w:p>
+    <w:p>
+      <w:pPr>
+        <w:spacing w:after="0"/>
+        <w:rPr>
+          <w:rFonts w:eastAsia="Times New Roman"/>
+          <w:b/>
+          <w:bCs/>
+          <w:color w:val="000000" w:themeColor="text1"/>
+          <w:highlight w:val="white"/>
+        </w:rPr>
+      </w:pPr>
       <w:r>
         <w:rPr>
           <w:rFonts w:eastAsia="Times New Roman"/>
@@ -448,21 +455,24 @@
       </w:pPr>
       <w:r>
         <w:rPr>
+          <w:rFonts w:ascii="Algerian" w:eastAsia="Times New Roman" w:hAnsi="Algerian"/>
           <w:noProof/>
+          <w:sz w:val="44"/>
+          <w:szCs w:val="44"/>
         </w:rPr>
         <w:drawing>
-          <wp:anchor distT="0" distB="0" distL="114300" distR="114300" simplePos="0" relativeHeight="251660288" behindDoc="0" locked="0" layoutInCell="1" allowOverlap="1" wp14:anchorId="5E8A426A" wp14:editId="407C40B3">
+          <wp:anchor distT="0" distB="0" distL="114300" distR="114300" simplePos="0" relativeHeight="251669504" behindDoc="1" locked="0" layoutInCell="1" allowOverlap="1" wp14:anchorId="1F327EA0" wp14:editId="0FDA8B6C">
             <wp:simplePos x="0" y="0"/>
             <wp:positionH relativeFrom="column">
-              <wp:posOffset>861060</wp:posOffset>
+              <wp:posOffset>863526</wp:posOffset>
             </wp:positionH>
             <wp:positionV relativeFrom="paragraph">
-              <wp:posOffset>102235</wp:posOffset>
+              <wp:posOffset>11844</wp:posOffset>
             </wp:positionV>
-            <wp:extent cx="1079500" cy="1079500"/>
-            <wp:effectExtent l="0" t="0" r="0" b="6350"/>
-            <wp:wrapSquare wrapText="bothSides"/>
-            <wp:docPr id="30" name="Imagem 30"/>
+            <wp:extent cx="1080000" cy="1080000"/>
+            <wp:effectExtent l="0" t="0" r="6350" b="6350"/>
+            <wp:wrapNone/>
+            <wp:docPr id="2" name="Imagem 2"/>
             <wp:cNvGraphicFramePr>
               <a:graphicFrameLocks xmlns:a="http://schemas.openxmlformats.org/drawingml/2006/main" noChangeAspect="1"/>
             </wp:cNvGraphicFramePr>
@@ -470,13 +480,97 @@
               <a:graphicData uri="http://schemas.openxmlformats.org/drawingml/2006/picture">
                 <pic:pic xmlns:pic="http://schemas.openxmlformats.org/drawingml/2006/picture">
                   <pic:nvPicPr>
-                    <pic:cNvPr id="0" name="Picture 5"/>
+                    <pic:cNvPr id="0" name="Picture 1"/>
                     <pic:cNvPicPr>
                       <a:picLocks noChangeAspect="1" noChangeArrowheads="1"/>
                     </pic:cNvPicPr>
                   </pic:nvPicPr>
                   <pic:blipFill>
-                    <a:blip r:embed="rId7" cstate="print">
+                    <a:blip r:embed="rId8" cstate="print">
+                      <a:extLst>
+                        <a:ext uri="{28A0092B-C50C-407E-A947-70E740481C1C}">
+                          <a14:useLocalDpi xmlns:a14="http://schemas.microsoft.com/office/drawing/2010/main" val="0"/>
+                        </a:ext>
+                      </a:extLst>
+                    </a:blip>
+                    <a:srcRect/>
+                    <a:stretch>
+                      <a:fillRect/>
+                    </a:stretch>
+                  </pic:blipFill>
+                  <pic:spPr bwMode="auto">
+                    <a:xfrm>
+                      <a:off x="0" y="0"/>
+                      <a:ext cx="1080000" cy="1080000"/>
+                    </a:xfrm>
+                    <a:prstGeom prst="rect">
+                      <a:avLst/>
+                    </a:prstGeom>
+                    <a:noFill/>
+                    <a:ln>
+                      <a:noFill/>
+                    </a:ln>
+                  </pic:spPr>
+                </pic:pic>
+              </a:graphicData>
+            </a:graphic>
+            <wp14:sizeRelH relativeFrom="margin">
+              <wp14:pctWidth>0</wp14:pctWidth>
+            </wp14:sizeRelH>
+            <wp14:sizeRelV relativeFrom="margin">
+              <wp14:pctHeight>0</wp14:pctHeight>
+            </wp14:sizeRelV>
+          </wp:anchor>
+        </w:drawing>
+      </w:r>
+    </w:p>
+    <w:p>
+      <w:pPr>
+        <w:jc w:val="center"/>
+        <w:rPr>
+          <w:rFonts w:ascii="Consolas" w:eastAsia="Times New Roman" w:hAnsi="Consolas"/>
+          <w:b/>
+          <w:bCs/>
+          <w:color w:val="002060"/>
+          <w:sz w:val="36"/>
+          <w:szCs w:val="36"/>
+          <w:shd w:val="clear" w:color="auto" w:fill="FFFFFF"/>
+        </w:rPr>
+      </w:pPr>
+      <w:r>
+        <w:rPr>
+          <w:rFonts w:ascii="Algerian" w:eastAsia="Times New Roman" w:hAnsi="Algerian"/>
+          <w:noProof/>
+          <w:sz w:val="44"/>
+          <w:szCs w:val="44"/>
+        </w:rPr>
+        <w:drawing>
+          <wp:anchor distT="0" distB="0" distL="114300" distR="114300" simplePos="0" relativeHeight="251670528" behindDoc="0" locked="0" layoutInCell="1" allowOverlap="1" wp14:anchorId="25FC1A10" wp14:editId="2C99E5E3">
+            <wp:simplePos x="0" y="0"/>
+            <wp:positionH relativeFrom="column">
+              <wp:posOffset>4011841</wp:posOffset>
+            </wp:positionH>
+            <wp:positionV relativeFrom="paragraph">
+              <wp:posOffset>46680</wp:posOffset>
+            </wp:positionV>
+            <wp:extent cx="1079500" cy="1079500"/>
+            <wp:effectExtent l="0" t="0" r="6350" b="6350"/>
+            <wp:wrapNone/>
+            <wp:docPr id="5" name="Imagem 5"/>
+            <wp:cNvGraphicFramePr>
+              <a:graphicFrameLocks xmlns:a="http://schemas.openxmlformats.org/drawingml/2006/main" noChangeAspect="1"/>
+            </wp:cNvGraphicFramePr>
+            <a:graphic xmlns:a="http://schemas.openxmlformats.org/drawingml/2006/main">
+              <a:graphicData uri="http://schemas.openxmlformats.org/drawingml/2006/picture">
+                <pic:pic xmlns:pic="http://schemas.openxmlformats.org/drawingml/2006/picture">
+                  <pic:nvPicPr>
+                    <pic:cNvPr id="0" name="Picture 2"/>
+                    <pic:cNvPicPr>
+                      <a:picLocks noChangeAspect="1" noChangeArrowheads="1"/>
+                    </pic:cNvPicPr>
+                  </pic:nvPicPr>
+                  <pic:blipFill>
+                    <a:blip r:embed="rId9" cstate="print">
                       <a:extLst>
                         <a:ext uri="{28A0092B-C50C-407E-A947-70E740481C1C}">
                           <a14:useLocalDpi xmlns:a14="http://schemas.microsoft.com/office/drawing/2010/main" val="0"/>
@@ -510,81 +604,6 @@
     </w:p>
     <w:p>
       <w:pPr>
-        <w:jc w:val="center"/>
-        <w:rPr>
-          <w:rFonts w:ascii="Consolas" w:eastAsia="Times New Roman" w:hAnsi="Consolas"/>
-          <w:b/>
-          <w:bCs/>
-          <w:color w:val="002060"/>
-          <w:sz w:val="36"/>
-          <w:szCs w:val="36"/>
-          <w:shd w:val="clear" w:color="auto" w:fill="FFFFFF"/>
-        </w:rPr>
-      </w:pPr>
-      <w:r>
-        <w:rPr>
-          <w:noProof/>
-        </w:rPr>
-        <w:drawing>
-          <wp:anchor distT="0" distB="0" distL="114300" distR="114300" simplePos="0" relativeHeight="251665408" behindDoc="0" locked="0" layoutInCell="1" allowOverlap="1" wp14:anchorId="44ADC809" wp14:editId="6F46CA07">
-            <wp:simplePos x="0" y="0"/>
-            <wp:positionH relativeFrom="column">
-              <wp:posOffset>3870960</wp:posOffset>
-            </wp:positionH>
-            <wp:positionV relativeFrom="paragraph">
-              <wp:posOffset>12700</wp:posOffset>
-            </wp:positionV>
-            <wp:extent cx="1339200" cy="1080000"/>
-            <wp:effectExtent l="0" t="0" r="0" b="6350"/>
-            <wp:wrapNone/>
-            <wp:docPr id="3" name="Imagem 3"/>
-            <wp:cNvGraphicFramePr>
-              <a:graphicFrameLocks xmlns:a="http://schemas.openxmlformats.org/drawingml/2006/main" noChangeAspect="1"/>
-            </wp:cNvGraphicFramePr>
-            <a:graphic xmlns:a="http://schemas.openxmlformats.org/drawingml/2006/main">
-              <a:graphicData uri="http://schemas.openxmlformats.org/drawingml/2006/picture">
-                <pic:pic xmlns:pic="http://schemas.openxmlformats.org/drawingml/2006/picture">
-                  <pic:nvPicPr>
-                    <pic:cNvPr id="0" name="Picture 3"/>
-                    <pic:cNvPicPr>
-                      <a:picLocks noChangeAspect="1" noChangeArrowheads="1"/>
-                    </pic:cNvPicPr>
-                  </pic:nvPicPr>
-                  <pic:blipFill>
-                    <a:blip r:embed="rId8" cstate="print">
-                      <a:extLst>
-                        <a:ext uri="{28A0092B-C50C-407E-A947-70E740481C1C}">
-                          <a14:useLocalDpi xmlns:a14="http://schemas.microsoft.com/office/drawing/2010/main" val="0"/>
-                        </a:ext>
-                      </a:extLst>
-                    </a:blip>
-                    <a:srcRect/>
-                    <a:stretch>
-                      <a:fillRect/>
-                    </a:stretch>
-                  </pic:blipFill>
-                  <pic:spPr bwMode="auto">
-                    <a:xfrm>
-                      <a:off x="0" y="0"/>
-                      <a:ext cx="1339200" cy="1080000"/>
-                    </a:xfrm>
-                    <a:prstGeom prst="rect">
-                      <a:avLst/>
-                    </a:prstGeom>
-                    <a:noFill/>
-                    <a:ln>
-                      <a:noFill/>
-                    </a:ln>
-                  </pic:spPr>
-                </pic:pic>
-              </a:graphicData>
-            </a:graphic>
-          </wp:anchor>
-        </w:drawing>
-      </w:r>
-    </w:p>
-    <w:p>
-      <w:pPr>
         <w:rPr>
           <w:rFonts w:ascii="Consolas" w:eastAsia="Times New Roman" w:hAnsi="Consolas"/>
           <w:b/>
@@ -676,11 +695,11 @@
                     </pic:cNvPicPr>
                   </pic:nvPicPr>
                   <pic:blipFill>
-                    <a:blip r:embed="rId9" cstate="print">
+                    <a:blip r:embed="rId10" cstate="print">
                       <a:extLst>
                         <a:ext uri="{BEBA8EAE-BF5A-486C-A8C5-ECC9F3942E4B}">
                           <a14:imgProps xmlns:a14="http://schemas.microsoft.com/office/drawing/2010/main">
-                            <a14:imgLayer r:embed="rId10">
+                            <a14:imgLayer r:embed="rId11">
                               <a14:imgEffect>
                                 <a14:backgroundRemoval t="255" b="100000" l="9812" r="89785"/>
                               </a14:imgEffect>
@@ -759,11 +778,11 @@
                     </pic:cNvPicPr>
                   </pic:nvPicPr>
                   <pic:blipFill>
-                    <a:blip r:embed="rId11">
+                    <a:blip r:embed="rId12">
                       <a:extLst>
                         <a:ext uri="{BEBA8EAE-BF5A-486C-A8C5-ECC9F3942E4B}">
                           <a14:imgProps xmlns:a14="http://schemas.microsoft.com/office/drawing/2010/main">
-                            <a14:imgLayer r:embed="rId12">
+                            <a14:imgLayer r:embed="rId13">
                               <a14:imgEffect>
                                 <a14:backgroundRemoval t="9778" b="91111" l="9778" r="89778"/>
                               </a14:imgEffect>
@@ -834,31 +853,295 @@
         </w:tabs>
         <w:rPr>
           <w:rFonts w:ascii="Algerian" w:eastAsia="Times New Roman" w:hAnsi="Algerian"/>
+          <w:b/>
+          <w:bCs/>
           <w:sz w:val="24"/>
           <w:szCs w:val="24"/>
         </w:rPr>
       </w:pPr>
       <w:r>
         <w:rPr>
+          <w:rFonts w:ascii="KG Second Chances Sketch" w:eastAsia="Times New Roman" w:hAnsi="KG Second Chances Sketch"/>
+          <w:b/>
+          <w:bCs/>
+          <w:sz w:val="24"/>
+          <w:szCs w:val="24"/>
+          <w:highlight w:val="yellow"/>
+        </w:rPr>
+        <w:t>Heu</w:t>
+      </w:r>
+      <w:r>
+        <w:rPr>
+          <w:rFonts w:ascii="KG Second Chances Sketch" w:eastAsia="Times New Roman" w:hAnsi="KG Second Chances Sketch"/>
+          <w:b/>
+          <w:bCs/>
+          <w:sz w:val="24"/>
+          <w:szCs w:val="24"/>
+          <w:highlight w:val="yellow"/>
+        </w:rPr>
+        <w:t>n</w:t>
+      </w:r>
+      <w:r>
+        <w:rPr>
+          <w:rFonts w:ascii="KG Second Chances Sketch" w:eastAsia="Times New Roman" w:hAnsi="KG Second Chances Sketch"/>
+          <w:b/>
+          <w:bCs/>
+          <w:sz w:val="24"/>
+          <w:szCs w:val="24"/>
+          <w:highlight w:val="yellow"/>
+        </w:rPr>
+        <w:t>g Min Son</w:t>
+      </w:r>
+      <w:r>
+        <w:rPr>
+          <w:rFonts w:ascii="KG Second Chances Sketch" w:eastAsia="Times New Roman" w:hAnsi="KG Second Chances Sketch"/>
+          <w:b/>
+          <w:bCs/>
+          <w:sz w:val="24"/>
+          <w:szCs w:val="24"/>
+          <w:highlight w:val="yellow"/>
+        </w:rPr>
+        <w:t xml:space="preserve"> – </w:t>
+      </w:r>
+      <w:r>
+        <w:rPr>
+          <w:rFonts w:ascii="KG Second Chances Sketch" w:eastAsia="Times New Roman" w:hAnsi="KG Second Chances Sketch"/>
+          <w:b/>
+          <w:bCs/>
+          <w:sz w:val="24"/>
+          <w:szCs w:val="24"/>
+          <w:highlight w:val="yellow"/>
+        </w:rPr>
+        <w:t>Inter</w:t>
+      </w:r>
+      <w:r>
+        <w:rPr>
+          <w:rFonts w:ascii="KG Second Chances Sketch" w:eastAsia="Times New Roman" w:hAnsi="KG Second Chances Sketch"/>
+          <w:b/>
+          <w:bCs/>
+          <w:sz w:val="24"/>
+          <w:szCs w:val="24"/>
+          <w:highlight w:val="yellow"/>
+        </w:rPr>
+        <w:t xml:space="preserve"> </w:t>
+      </w:r>
+      <w:r>
+        <w:rPr>
+          <w:rFonts w:ascii="KG Second Chances Sketch" w:eastAsia="Times New Roman" w:hAnsi="KG Second Chances Sketch"/>
+          <w:b/>
+          <w:bCs/>
+          <w:sz w:val="24"/>
+          <w:szCs w:val="24"/>
+          <w:highlight w:val="yellow"/>
+        </w:rPr>
+        <w:t>(</w:t>
+      </w:r>
+      <w:r>
+        <w:rPr>
+          <w:rFonts w:ascii="KG Second Chances Sketch" w:eastAsia="Times New Roman" w:hAnsi="KG Second Chances Sketch"/>
+          <w:b/>
+          <w:bCs/>
+          <w:sz w:val="24"/>
+          <w:szCs w:val="24"/>
+          <w:highlight w:val="yellow"/>
+        </w:rPr>
+        <w:t>5</w:t>
+      </w:r>
+      <w:r>
+        <w:rPr>
+          <w:rFonts w:ascii="KG Second Chances Sketch" w:eastAsia="Times New Roman" w:hAnsi="KG Second Chances Sketch"/>
+          <w:b/>
+          <w:bCs/>
+          <w:sz w:val="24"/>
+          <w:szCs w:val="24"/>
+          <w:highlight w:val="yellow"/>
+        </w:rPr>
+        <w:t xml:space="preserve"> </w:t>
+      </w:r>
+      <w:r>
+        <w:rPr>
+          <w:rFonts w:ascii="KG Second Chances Sketch" w:eastAsia="Times New Roman" w:hAnsi="KG Second Chances Sketch" w:cstheme="majorHAnsi"/>
+          <w:b/>
+          <w:bCs/>
+          <w:sz w:val="24"/>
+          <w:szCs w:val="24"/>
+          <w:highlight w:val="yellow"/>
+        </w:rPr>
+        <w:t>G</w:t>
+      </w:r>
+      <w:r>
+        <w:rPr>
+          <w:rFonts w:ascii="KG Second Chances Sketch" w:eastAsia="Times New Roman" w:hAnsi="KG Second Chances Sketch" w:cstheme="majorHAnsi"/>
+          <w:b/>
+          <w:bCs/>
+          <w:sz w:val="24"/>
+          <w:szCs w:val="24"/>
+          <w:highlight w:val="yellow"/>
+        </w:rPr>
+        <w:t>ols</w:t>
+      </w:r>
+      <w:r>
+        <w:rPr>
+          <w:rFonts w:ascii="KG Second Chances Sketch" w:eastAsia="Times New Roman" w:hAnsi="KG Second Chances Sketch"/>
+          <w:b/>
+          <w:bCs/>
+          <w:sz w:val="24"/>
+          <w:szCs w:val="24"/>
+          <w:highlight w:val="yellow"/>
+        </w:rPr>
+        <w:t>)</w:t>
+      </w:r>
+      <w:r>
+        <w:rPr>
           <w:rFonts w:ascii="Algerian" w:eastAsia="Times New Roman" w:hAnsi="Algerian"/>
-          <w:sz w:val="24"/>
-          <w:szCs w:val="24"/>
-          <w:highlight w:val="yellow"/>
-        </w:rPr>
-        <w:t>Kylian mbppe</w:t>
+          <w:b/>
+          <w:bCs/>
+          <w:sz w:val="24"/>
+          <w:szCs w:val="24"/>
+        </w:rPr>
+        <w:t xml:space="preserve">  </w:t>
       </w:r>
       <w:r>
         <w:rPr>
           <w:rFonts w:ascii="Algerian" w:eastAsia="Times New Roman" w:hAnsi="Algerian"/>
-          <w:sz w:val="24"/>
-          <w:szCs w:val="24"/>
-          <w:highlight w:val="yellow"/>
-        </w:rPr>
-        <w:t xml:space="preserve"> – vasco (</w:t>
+          <w:b/>
+          <w:bCs/>
+          <w:sz w:val="24"/>
+          <w:szCs w:val="24"/>
+        </w:rPr>
+        <w:t xml:space="preserve">           </w:t>
+      </w:r>
+      <w:r>
+        <w:rPr>
+          <w:noProof/>
+        </w:rPr>
+        <w:drawing>
+          <wp:anchor distT="0" distB="0" distL="114300" distR="114300" simplePos="0" relativeHeight="251666432" behindDoc="1" locked="0" layoutInCell="1" allowOverlap="1" wp14:anchorId="3134825E" wp14:editId="339CFF3F">
+            <wp:simplePos x="0" y="0"/>
+            <wp:positionH relativeFrom="column">
+              <wp:posOffset>2540</wp:posOffset>
+            </wp:positionH>
+            <wp:positionV relativeFrom="paragraph">
+              <wp:posOffset>6339840</wp:posOffset>
+            </wp:positionV>
+            <wp:extent cx="1266825" cy="1403350"/>
+            <wp:effectExtent l="0" t="0" r="9525" b="6350"/>
+            <wp:wrapNone/>
+            <wp:docPr id="1" name="Imagem 1"/>
+            <wp:cNvGraphicFramePr>
+              <a:graphicFrameLocks xmlns:a="http://schemas.openxmlformats.org/drawingml/2006/main" noChangeAspect="1"/>
+            </wp:cNvGraphicFramePr>
+            <a:graphic xmlns:a="http://schemas.openxmlformats.org/drawingml/2006/main">
+              <a:graphicData uri="http://schemas.openxmlformats.org/drawingml/2006/picture">
+                <pic:pic xmlns:pic="http://schemas.openxmlformats.org/drawingml/2006/picture">
+                  <pic:nvPicPr>
+                    <pic:cNvPr id="0" name="Picture 1"/>
+                    <pic:cNvPicPr>
+                      <a:picLocks noChangeAspect="1" noChangeArrowheads="1"/>
+                    </pic:cNvPicPr>
+                  </pic:nvPicPr>
+                  <pic:blipFill>
+                    <a:blip r:embed="rId14" cstate="print">
+                      <a:extLst>
+                        <a:ext uri="{28A0092B-C50C-407E-A947-70E740481C1C}">
+                          <a14:useLocalDpi xmlns:a14="http://schemas.microsoft.com/office/drawing/2010/main" val="0"/>
+                        </a:ext>
+                      </a:extLst>
+                    </a:blip>
+                    <a:srcRect/>
+                    <a:stretch>
+                      <a:fillRect/>
+                    </a:stretch>
+                  </pic:blipFill>
+                  <pic:spPr bwMode="auto">
+                    <a:xfrm>
+                      <a:off x="0" y="0"/>
+                      <a:ext cx="1266825" cy="1403350"/>
+                    </a:xfrm>
+                    <a:prstGeom prst="rect">
+                      <a:avLst/>
+                    </a:prstGeom>
+                    <a:noFill/>
+                    <a:ln>
+                      <a:noFill/>
+                    </a:ln>
+                  </pic:spPr>
+                </pic:pic>
+              </a:graphicData>
+            </a:graphic>
+          </wp:anchor>
+        </w:drawing>
       </w:r>
       <w:r>
         <w:rPr>
           <w:rFonts w:ascii="Algerian" w:eastAsia="Times New Roman" w:hAnsi="Algerian"/>
+          <w:b/>
+          <w:bCs/>
+          <w:sz w:val="24"/>
+          <w:szCs w:val="24"/>
+        </w:rPr>
+        <w:t xml:space="preserve">   </w:t>
+      </w:r>
+      <w:r>
+        <w:rPr>
+          <w:rFonts w:ascii="KG Second Chances Sketch" w:eastAsia="Times New Roman" w:hAnsi="KG Second Chances Sketch"/>
+          <w:b/>
+          <w:bCs/>
+          <w:sz w:val="24"/>
+          <w:szCs w:val="24"/>
+          <w:highlight w:val="yellow"/>
+        </w:rPr>
+        <w:t>Cristiano Ronaldo</w:t>
+      </w:r>
+      <w:r>
+        <w:rPr>
+          <w:rFonts w:ascii="KG Second Chances Sketch" w:eastAsia="Times New Roman" w:hAnsi="KG Second Chances Sketch"/>
+          <w:b/>
+          <w:bCs/>
+          <w:sz w:val="24"/>
+          <w:szCs w:val="24"/>
+          <w:highlight w:val="yellow"/>
+        </w:rPr>
+        <w:t xml:space="preserve">– </w:t>
+      </w:r>
+      <w:r>
+        <w:rPr>
+          <w:rFonts w:ascii="KG Second Chances Sketch" w:eastAsia="Times New Roman" w:hAnsi="KG Second Chances Sketch"/>
+          <w:b/>
+          <w:bCs/>
+          <w:sz w:val="24"/>
+          <w:szCs w:val="24"/>
+          <w:highlight w:val="yellow"/>
+        </w:rPr>
+        <w:t>S</w:t>
+      </w:r>
+      <w:r>
+        <w:rPr>
+          <w:rFonts w:ascii="KG Second Chances Sketch" w:eastAsia="Times New Roman" w:hAnsi="KG Second Chances Sketch"/>
+          <w:b/>
+          <w:bCs/>
+          <w:sz w:val="24"/>
+          <w:szCs w:val="24"/>
+          <w:highlight w:val="yellow"/>
+        </w:rPr>
+        <w:t>ão Paulo</w:t>
+      </w:r>
+      <w:r>
+        <w:rPr>
+          <w:rFonts w:ascii="KG Second Chances Sketch" w:eastAsia="Times New Roman" w:hAnsi="KG Second Chances Sketch"/>
+          <w:b/>
+          <w:bCs/>
+          <w:sz w:val="24"/>
+          <w:szCs w:val="24"/>
+          <w:highlight w:val="yellow"/>
+        </w:rPr>
+        <w:t xml:space="preserve"> (</w:t>
+      </w:r>
+      <w:r>
+        <w:rPr>
+          <w:rFonts w:ascii="KG Second Chances Sketch" w:eastAsia="Times New Roman" w:hAnsi="KG Second Chances Sketch"/>
+          <w:b/>
+          <w:bCs/>
           <w:sz w:val="24"/>
           <w:szCs w:val="24"/>
           <w:highlight w:val="yellow"/>
@@ -867,111 +1150,60 @@
       </w:r>
       <w:r>
         <w:rPr>
+          <w:rFonts w:ascii="KG Second Chances Sketch" w:eastAsia="Times New Roman" w:hAnsi="KG Second Chances Sketch"/>
+          <w:b/>
+          <w:bCs/>
+          <w:sz w:val="24"/>
+          <w:szCs w:val="24"/>
+          <w:highlight w:val="yellow"/>
+        </w:rPr>
+        <w:t xml:space="preserve"> </w:t>
+      </w:r>
+      <w:r>
+        <w:rPr>
+          <w:rFonts w:ascii="KG Second Chances Sketch" w:eastAsia="Times New Roman" w:hAnsi="KG Second Chances Sketch" w:cstheme="majorHAnsi"/>
+          <w:b/>
+          <w:bCs/>
+          <w:sz w:val="24"/>
+          <w:szCs w:val="24"/>
+          <w:highlight w:val="yellow"/>
+        </w:rPr>
+        <w:t>Passe</w:t>
+      </w:r>
+      <w:r>
+        <w:rPr>
+          <w:rFonts w:ascii="KG Second Chances Sketch" w:eastAsia="Times New Roman" w:hAnsi="KG Second Chances Sketch" w:cstheme="majorHAnsi"/>
+          <w:b/>
+          <w:bCs/>
+          <w:sz w:val="24"/>
+          <w:szCs w:val="24"/>
+          <w:highlight w:val="yellow"/>
+        </w:rPr>
+        <w:t>s</w:t>
+      </w:r>
+      <w:r>
+        <w:rPr>
+          <w:rFonts w:ascii="KG Second Chances Sketch" w:eastAsia="Times New Roman" w:hAnsi="KG Second Chances Sketch"/>
+          <w:b/>
+          <w:bCs/>
+          <w:sz w:val="24"/>
+          <w:szCs w:val="24"/>
+          <w:highlight w:val="yellow"/>
+        </w:rPr>
+        <w:t>)</w:t>
+      </w:r>
+    </w:p>
+    <w:p>
+      <w:pPr>
+        <w:tabs>
+          <w:tab w:val="left" w:pos="6735"/>
+        </w:tabs>
+        <w:rPr>
           <w:rFonts w:ascii="Algerian" w:eastAsia="Times New Roman" w:hAnsi="Algerian"/>
           <w:sz w:val="24"/>
           <w:szCs w:val="24"/>
-          <w:highlight w:val="yellow"/>
-        </w:rPr>
-        <w:t xml:space="preserve"> </w:t>
-      </w:r>
-      <w:r>
-        <w:rPr>
-          <w:rFonts w:asciiTheme="majorHAnsi" w:eastAsia="Times New Roman" w:hAnsiTheme="majorHAnsi" w:cstheme="majorHAnsi"/>
-          <w:sz w:val="24"/>
-          <w:szCs w:val="24"/>
-          <w:highlight w:val="yellow"/>
-        </w:rPr>
-        <w:t>gols</w:t>
-      </w:r>
-      <w:r>
-        <w:rPr>
-          <w:rFonts w:ascii="Algerian" w:eastAsia="Times New Roman" w:hAnsi="Algerian"/>
-          <w:sz w:val="24"/>
-          <w:szCs w:val="24"/>
-          <w:highlight w:val="yellow"/>
-        </w:rPr>
-        <w:t>)</w:t>
-      </w:r>
-      <w:r>
-        <w:rPr>
-          <w:rFonts w:ascii="Algerian" w:eastAsia="Times New Roman" w:hAnsi="Algerian"/>
-          <w:sz w:val="24"/>
-          <w:szCs w:val="24"/>
-        </w:rPr>
-        <w:t xml:space="preserve">                            </w:t>
-      </w:r>
-      <w:r>
-        <w:rPr>
-          <w:rFonts w:ascii="Algerian" w:eastAsia="Times New Roman" w:hAnsi="Algerian"/>
-          <w:sz w:val="24"/>
-          <w:szCs w:val="24"/>
-          <w:highlight w:val="yellow"/>
-        </w:rPr>
-        <w:t>de bruyne</w:t>
-      </w:r>
-      <w:r>
-        <w:rPr>
-          <w:rFonts w:ascii="Algerian" w:eastAsia="Times New Roman" w:hAnsi="Algerian"/>
-          <w:sz w:val="24"/>
-          <w:szCs w:val="24"/>
-          <w:highlight w:val="yellow"/>
-        </w:rPr>
-        <w:t xml:space="preserve">– </w:t>
-      </w:r>
-      <w:r>
-        <w:rPr>
-          <w:rFonts w:ascii="Algerian" w:eastAsia="Times New Roman" w:hAnsi="Algerian"/>
-          <w:sz w:val="24"/>
-          <w:szCs w:val="24"/>
-          <w:highlight w:val="yellow"/>
-        </w:rPr>
-        <w:t>grêmio</w:t>
-      </w:r>
-      <w:r>
-        <w:rPr>
-          <w:rFonts w:ascii="Algerian" w:eastAsia="Times New Roman" w:hAnsi="Algerian"/>
-          <w:sz w:val="24"/>
-          <w:szCs w:val="24"/>
-          <w:highlight w:val="yellow"/>
-        </w:rPr>
-        <w:t xml:space="preserve"> (</w:t>
-      </w:r>
-      <w:r>
-        <w:rPr>
-          <w:rFonts w:ascii="Algerian" w:eastAsia="Times New Roman" w:hAnsi="Algerian"/>
-          <w:sz w:val="24"/>
-          <w:szCs w:val="24"/>
-          <w:highlight w:val="yellow"/>
-        </w:rPr>
-        <w:t>2</w:t>
-      </w:r>
-      <w:r>
-        <w:rPr>
-          <w:rFonts w:ascii="Algerian" w:eastAsia="Times New Roman" w:hAnsi="Algerian"/>
-          <w:sz w:val="24"/>
-          <w:szCs w:val="24"/>
-          <w:highlight w:val="yellow"/>
-        </w:rPr>
-        <w:t xml:space="preserve"> </w:t>
-      </w:r>
-      <w:r>
-        <w:rPr>
-          <w:rFonts w:asciiTheme="majorHAnsi" w:eastAsia="Times New Roman" w:hAnsiTheme="majorHAnsi" w:cstheme="majorHAnsi"/>
-          <w:sz w:val="24"/>
-          <w:szCs w:val="24"/>
-          <w:highlight w:val="yellow"/>
-        </w:rPr>
-        <w:t>assistências</w:t>
-      </w:r>
-      <w:r>
-        <w:rPr>
-          <w:rFonts w:ascii="Algerian" w:eastAsia="Times New Roman" w:hAnsi="Algerian"/>
-          <w:sz w:val="24"/>
-          <w:szCs w:val="24"/>
-          <w:highlight w:val="yellow"/>
-        </w:rPr>
-        <w:t>)</w:t>
-      </w:r>
+        </w:rPr>
+      </w:pPr>
     </w:p>
     <w:p>
       <w:pPr>
@@ -1862,4 +2094,16 @@
     </a:ext>
   </a:extLst>
 </a:theme>
+</file>
+
+<file path=customXml/item1.xml><?xml version="1.0" encoding="utf-8"?>
+<b:Sources xmlns:b="http://schemas.openxmlformats.org/officeDocument/2006/bibliography" xmlns="http://schemas.openxmlformats.org/officeDocument/2006/bibliography" SelectedStyle="\APASixthEditionOfficeOnline.xsl" StyleName="APA" Version="6"/>
+</file>
+
+<file path=customXml/itemProps1.xml><?xml version="1.0" encoding="utf-8"?>
+<ds:datastoreItem xmlns:ds="http://schemas.openxmlformats.org/officeDocument/2006/customXml" ds:itemID="{248EAD9B-EE96-4BC2-A40F-6BF9B06D2C28}">
+  <ds:schemaRefs>
+    <ds:schemaRef ds:uri="http://schemas.openxmlformats.org/officeDocument/2006/bibliography"/>
+  </ds:schemaRefs>
+</ds:datastoreItem>
 </file>
</xml_diff>